<commit_message>
- continue analyst shoppe.
</commit_message>
<xml_diff>
--- a/02. Knowledge learned from course.docx
+++ b/02. Knowledge learned from course.docx
@@ -1467,10 +1467,2637 @@
     </w:p>
     <w:p>
       <w:pPr>
+        <w:pStyle w:val="Heading1"/>
+        <w:pBdr>
+          <w:bottom w:val="single" w:sz="6" w:space="4" w:color="EEEEEE"/>
+        </w:pBdr>
+        <w:spacing w:after="240"/>
+        <w:rPr>
+          <w:rFonts w:ascii="Microsoft YaHei" w:eastAsia="Microsoft YaHei" w:hAnsi="Microsoft YaHei"/>
+          <w:color w:val="333333"/>
+          <w:sz w:val="54"/>
+          <w:szCs w:val="54"/>
+        </w:rPr>
+      </w:pPr>
+      <w:r>
+        <w:rPr>
+          <w:rFonts w:ascii="Microsoft YaHei" w:eastAsia="Microsoft YaHei" w:hAnsi="Microsoft YaHei" w:hint="eastAsia"/>
+          <w:color w:val="333333"/>
+          <w:sz w:val="54"/>
+          <w:szCs w:val="54"/>
+        </w:rPr>
+        <w:t>Data Analysis with Python</w:t>
+      </w:r>
+    </w:p>
+    <w:p>
+      <w:pPr>
+        <w:pStyle w:val="Heading2"/>
+        <w:pBdr>
+          <w:bottom w:val="single" w:sz="6" w:space="4" w:color="EEEEEE"/>
+        </w:pBdr>
+        <w:spacing w:before="240" w:after="240"/>
+        <w:rPr>
+          <w:rFonts w:ascii="Microsoft YaHei" w:eastAsia="Microsoft YaHei" w:hAnsi="Microsoft YaHei"/>
+          <w:color w:val="333333"/>
+          <w:sz w:val="42"/>
+          <w:szCs w:val="42"/>
+        </w:rPr>
+      </w:pPr>
+      <w:r>
+        <w:rPr>
+          <w:rFonts w:ascii="Microsoft YaHei" w:eastAsia="Microsoft YaHei" w:hAnsi="Microsoft YaHei" w:hint="eastAsia"/>
+          <w:color w:val="333333"/>
+          <w:sz w:val="42"/>
+          <w:szCs w:val="42"/>
+        </w:rPr>
+        <w:t>Cheat Sheet: Importing Data Sets</w:t>
+      </w:r>
+    </w:p>
+    <w:tbl>
+      <w:tblPr>
+        <w:tblW w:w="10700" w:type="dxa"/>
+        <w:tblCellMar>
+          <w:left w:w="0" w:type="dxa"/>
+          <w:right w:w="0" w:type="dxa"/>
+        </w:tblCellMar>
+        <w:tblLook w:val="04A0" w:firstRow="1" w:lastRow="0" w:firstColumn="1" w:lastColumn="0" w:noHBand="0" w:noVBand="1"/>
+      </w:tblPr>
+      <w:tblGrid>
+        <w:gridCol w:w="2283"/>
+        <w:gridCol w:w="2593"/>
+        <w:gridCol w:w="5824"/>
+      </w:tblGrid>
+      <w:tr>
+        <w:tc>
+          <w:tcPr>
+            <w:tcW w:w="2283" w:type="dxa"/>
+            <w:tcBorders>
+              <w:top w:val="single" w:sz="6" w:space="0" w:color="DDDDDD"/>
+              <w:left w:val="single" w:sz="6" w:space="0" w:color="DDDDDD"/>
+              <w:bottom w:val="single" w:sz="6" w:space="0" w:color="DDDDDD"/>
+              <w:right w:val="single" w:sz="6" w:space="0" w:color="DDDDDD"/>
+            </w:tcBorders>
+            <w:shd w:val="clear" w:color="auto" w:fill="FFFFFF"/>
+            <w:tcMar>
+              <w:top w:w="90" w:type="dxa"/>
+              <w:left w:w="195" w:type="dxa"/>
+              <w:bottom w:w="90" w:type="dxa"/>
+              <w:right w:w="195" w:type="dxa"/>
+            </w:tcMar>
+            <w:vAlign w:val="center"/>
+            <w:hideMark/>
+          </w:tcPr>
+          <w:p>
+            <w:pPr>
+              <w:rPr>
+                <w:rFonts w:ascii="Microsoft YaHei" w:eastAsia="Microsoft YaHei" w:hAnsi="Microsoft YaHei"/>
+                <w:color w:val="333333"/>
+                <w:sz w:val="21"/>
+                <w:szCs w:val="21"/>
+              </w:rPr>
+            </w:pPr>
+            <w:r>
+              <w:rPr>
+                <w:rFonts w:ascii="Microsoft YaHei" w:eastAsia="Microsoft YaHei" w:hAnsi="Microsoft YaHei" w:hint="eastAsia"/>
+                <w:b/>
+                <w:bCs/>
+                <w:color w:val="333333"/>
+                <w:sz w:val="21"/>
+                <w:szCs w:val="21"/>
+              </w:rPr>
+              <w:t>Package/Method</w:t>
+            </w:r>
+          </w:p>
+        </w:tc>
+        <w:tc>
+          <w:tcPr>
+            <w:tcW w:w="2593" w:type="dxa"/>
+            <w:tcBorders>
+              <w:top w:val="single" w:sz="6" w:space="0" w:color="DDDDDD"/>
+              <w:left w:val="single" w:sz="6" w:space="0" w:color="DDDDDD"/>
+              <w:bottom w:val="single" w:sz="6" w:space="0" w:color="DDDDDD"/>
+              <w:right w:val="single" w:sz="6" w:space="0" w:color="DDDDDD"/>
+            </w:tcBorders>
+            <w:shd w:val="clear" w:color="auto" w:fill="FFFFFF"/>
+            <w:tcMar>
+              <w:top w:w="90" w:type="dxa"/>
+              <w:left w:w="195" w:type="dxa"/>
+              <w:bottom w:w="90" w:type="dxa"/>
+              <w:right w:w="195" w:type="dxa"/>
+            </w:tcMar>
+            <w:vAlign w:val="center"/>
+            <w:hideMark/>
+          </w:tcPr>
+          <w:p>
+            <w:pPr>
+              <w:rPr>
+                <w:rFonts w:ascii="Microsoft YaHei" w:eastAsia="Microsoft YaHei" w:hAnsi="Microsoft YaHei"/>
+                <w:color w:val="333333"/>
+                <w:sz w:val="21"/>
+                <w:szCs w:val="21"/>
+              </w:rPr>
+            </w:pPr>
+            <w:r>
+              <w:rPr>
+                <w:rFonts w:ascii="Microsoft YaHei" w:eastAsia="Microsoft YaHei" w:hAnsi="Microsoft YaHei" w:hint="eastAsia"/>
+                <w:b/>
+                <w:bCs/>
+                <w:color w:val="333333"/>
+                <w:sz w:val="21"/>
+                <w:szCs w:val="21"/>
+              </w:rPr>
+              <w:t>Description</w:t>
+            </w:r>
+          </w:p>
+        </w:tc>
+        <w:tc>
+          <w:tcPr>
+            <w:tcW w:w="0" w:type="auto"/>
+            <w:tcBorders>
+              <w:top w:val="single" w:sz="6" w:space="0" w:color="DDDDDD"/>
+              <w:left w:val="single" w:sz="6" w:space="0" w:color="DDDDDD"/>
+              <w:bottom w:val="single" w:sz="6" w:space="0" w:color="DDDDDD"/>
+              <w:right w:val="single" w:sz="6" w:space="0" w:color="DDDDDD"/>
+            </w:tcBorders>
+            <w:shd w:val="clear" w:color="auto" w:fill="FFFFFF"/>
+            <w:tcMar>
+              <w:top w:w="90" w:type="dxa"/>
+              <w:left w:w="195" w:type="dxa"/>
+              <w:bottom w:w="90" w:type="dxa"/>
+              <w:right w:w="195" w:type="dxa"/>
+            </w:tcMar>
+            <w:vAlign w:val="center"/>
+            <w:hideMark/>
+          </w:tcPr>
+          <w:p>
+            <w:pPr>
+              <w:rPr>
+                <w:rFonts w:ascii="Microsoft YaHei" w:eastAsia="Microsoft YaHei" w:hAnsi="Microsoft YaHei"/>
+                <w:color w:val="333333"/>
+                <w:sz w:val="21"/>
+                <w:szCs w:val="21"/>
+              </w:rPr>
+            </w:pPr>
+            <w:r>
+              <w:rPr>
+                <w:rFonts w:ascii="Microsoft YaHei" w:eastAsia="Microsoft YaHei" w:hAnsi="Microsoft YaHei" w:hint="eastAsia"/>
+                <w:b/>
+                <w:bCs/>
+                <w:color w:val="333333"/>
+                <w:sz w:val="21"/>
+                <w:szCs w:val="21"/>
+              </w:rPr>
+              <w:t>Code Example</w:t>
+            </w:r>
+          </w:p>
+        </w:tc>
+      </w:tr>
+      <w:tr>
+        <w:tc>
+          <w:tcPr>
+            <w:tcW w:w="2283" w:type="dxa"/>
+            <w:tcBorders>
+              <w:top w:val="single" w:sz="6" w:space="0" w:color="DDDDDD"/>
+              <w:left w:val="single" w:sz="6" w:space="0" w:color="DDDDDD"/>
+              <w:bottom w:val="single" w:sz="6" w:space="0" w:color="DDDDDD"/>
+              <w:right w:val="single" w:sz="6" w:space="0" w:color="DDDDDD"/>
+            </w:tcBorders>
+            <w:shd w:val="clear" w:color="auto" w:fill="F8F8F8"/>
+            <w:tcMar>
+              <w:top w:w="90" w:type="dxa"/>
+              <w:left w:w="195" w:type="dxa"/>
+              <w:bottom w:w="90" w:type="dxa"/>
+              <w:right w:w="195" w:type="dxa"/>
+            </w:tcMar>
+            <w:vAlign w:val="center"/>
+            <w:hideMark/>
+          </w:tcPr>
+          <w:p>
+            <w:pPr>
+              <w:rPr>
+                <w:rFonts w:ascii="Microsoft YaHei" w:eastAsia="Microsoft YaHei" w:hAnsi="Microsoft YaHei"/>
+                <w:color w:val="333333"/>
+                <w:sz w:val="21"/>
+                <w:szCs w:val="21"/>
+              </w:rPr>
+            </w:pPr>
+            <w:r>
+              <w:rPr>
+                <w:rFonts w:ascii="Microsoft YaHei" w:eastAsia="Microsoft YaHei" w:hAnsi="Microsoft YaHei" w:hint="eastAsia"/>
+                <w:color w:val="333333"/>
+                <w:sz w:val="21"/>
+                <w:szCs w:val="21"/>
+              </w:rPr>
+              <w:t>Read CSV data set</w:t>
+            </w:r>
+          </w:p>
+        </w:tc>
+        <w:tc>
+          <w:tcPr>
+            <w:tcW w:w="2593" w:type="dxa"/>
+            <w:tcBorders>
+              <w:top w:val="single" w:sz="6" w:space="0" w:color="DDDDDD"/>
+              <w:left w:val="single" w:sz="6" w:space="0" w:color="DDDDDD"/>
+              <w:bottom w:val="single" w:sz="6" w:space="0" w:color="DDDDDD"/>
+              <w:right w:val="single" w:sz="6" w:space="0" w:color="DDDDDD"/>
+            </w:tcBorders>
+            <w:shd w:val="clear" w:color="auto" w:fill="F8F8F8"/>
+            <w:tcMar>
+              <w:top w:w="90" w:type="dxa"/>
+              <w:left w:w="195" w:type="dxa"/>
+              <w:bottom w:w="90" w:type="dxa"/>
+              <w:right w:w="195" w:type="dxa"/>
+            </w:tcMar>
+            <w:vAlign w:val="center"/>
+            <w:hideMark/>
+          </w:tcPr>
+          <w:p>
+            <w:pPr>
+              <w:rPr>
+                <w:rFonts w:ascii="Microsoft YaHei" w:eastAsia="Microsoft YaHei" w:hAnsi="Microsoft YaHei"/>
+                <w:color w:val="333333"/>
+                <w:sz w:val="21"/>
+                <w:szCs w:val="21"/>
+              </w:rPr>
+            </w:pPr>
+            <w:r>
+              <w:rPr>
+                <w:rFonts w:ascii="Microsoft YaHei" w:eastAsia="Microsoft YaHei" w:hAnsi="Microsoft YaHei" w:hint="eastAsia"/>
+                <w:color w:val="333333"/>
+                <w:sz w:val="21"/>
+                <w:szCs w:val="21"/>
+              </w:rPr>
+              <w:t>Read the CSV file containing a data set to a pandas data frame</w:t>
+            </w:r>
+          </w:p>
+        </w:tc>
+        <w:tc>
+          <w:tcPr>
+            <w:tcW w:w="0" w:type="auto"/>
+            <w:tcBorders>
+              <w:top w:val="single" w:sz="6" w:space="0" w:color="DDDDDD"/>
+              <w:left w:val="single" w:sz="6" w:space="0" w:color="DDDDDD"/>
+              <w:bottom w:val="single" w:sz="6" w:space="0" w:color="DDDDDD"/>
+              <w:right w:val="single" w:sz="6" w:space="0" w:color="DDDDDD"/>
+            </w:tcBorders>
+            <w:shd w:val="clear" w:color="auto" w:fill="F8F8F8"/>
+            <w:tcMar>
+              <w:top w:w="90" w:type="dxa"/>
+              <w:left w:w="195" w:type="dxa"/>
+              <w:bottom w:w="90" w:type="dxa"/>
+              <w:right w:w="195" w:type="dxa"/>
+            </w:tcMar>
+            <w:vAlign w:val="center"/>
+            <w:hideMark/>
+          </w:tcPr>
+          <w:p>
+            <w:pPr>
+              <w:pStyle w:val="HTMLPreformatted"/>
+              <w:numPr>
+                <w:ilvl w:val="0"/>
+                <w:numId w:val="2"/>
+              </w:numPr>
+              <w:tabs>
+                <w:tab w:val="clear" w:pos="720"/>
+              </w:tabs>
+              <w:spacing w:line="420" w:lineRule="atLeast"/>
+              <w:jc w:val="right"/>
+              <w:rPr>
+                <w:rFonts w:ascii="Consolas" w:hAnsi="Consolas"/>
+                <w:color w:val="212529"/>
+                <w:sz w:val="21"/>
+                <w:szCs w:val="21"/>
+              </w:rPr>
+            </w:pPr>
+            <w:r>
+              <w:rPr>
+                <w:rFonts w:ascii="Consolas" w:hAnsi="Consolas"/>
+                <w:color w:val="212529"/>
+                <w:sz w:val="21"/>
+                <w:szCs w:val="21"/>
+              </w:rPr>
+              <w:t>1</w:t>
+            </w:r>
+          </w:p>
+          <w:p>
+            <w:pPr>
+              <w:pStyle w:val="l0"/>
+              <w:tabs>
+                <w:tab w:val="left" w:pos="916"/>
+                <w:tab w:val="left" w:pos="1832"/>
+                <w:tab w:val="left" w:pos="2748"/>
+                <w:tab w:val="left" w:pos="3664"/>
+                <w:tab w:val="left" w:pos="4580"/>
+                <w:tab w:val="left" w:pos="5496"/>
+                <w:tab w:val="left" w:pos="6412"/>
+                <w:tab w:val="left" w:pos="7328"/>
+                <w:tab w:val="left" w:pos="8244"/>
+                <w:tab w:val="left" w:pos="9160"/>
+                <w:tab w:val="left" w:pos="10076"/>
+                <w:tab w:val="left" w:pos="10992"/>
+                <w:tab w:val="left" w:pos="11908"/>
+                <w:tab w:val="left" w:pos="12824"/>
+                <w:tab w:val="left" w:pos="13740"/>
+                <w:tab w:val="left" w:pos="14656"/>
+              </w:tabs>
+              <w:spacing w:before="0" w:beforeAutospacing="0" w:after="0" w:afterAutospacing="0" w:line="420" w:lineRule="atLeast"/>
+              <w:rPr>
+                <w:rFonts w:ascii="Consolas" w:hAnsi="Consolas" w:cs="Courier New"/>
+                <w:color w:val="999999"/>
+                <w:sz w:val="21"/>
+                <w:szCs w:val="21"/>
+              </w:rPr>
+            </w:pPr>
+            <w:r>
+              <w:rPr>
+                <w:rStyle w:val="pln"/>
+                <w:rFonts w:ascii="Consolas" w:hAnsi="Consolas" w:cs="Courier New"/>
+                <w:color w:val="000000"/>
+                <w:sz w:val="20"/>
+                <w:szCs w:val="20"/>
+                <w:bdr w:val="none" w:sz="0" w:space="0" w:color="auto" w:frame="1"/>
+              </w:rPr>
+              <w:t xml:space="preserve">df </w:t>
+            </w:r>
+            <w:r>
+              <w:rPr>
+                <w:rStyle w:val="pun"/>
+                <w:rFonts w:ascii="Consolas" w:hAnsi="Consolas" w:cs="Courier New"/>
+                <w:color w:val="666600"/>
+                <w:sz w:val="20"/>
+                <w:szCs w:val="20"/>
+                <w:bdr w:val="none" w:sz="0" w:space="0" w:color="auto" w:frame="1"/>
+              </w:rPr>
+              <w:t>=</w:t>
+            </w:r>
+            <w:r>
+              <w:rPr>
+                <w:rStyle w:val="pln"/>
+                <w:rFonts w:ascii="Consolas" w:hAnsi="Consolas" w:cs="Courier New"/>
+                <w:color w:val="000000"/>
+                <w:sz w:val="20"/>
+                <w:szCs w:val="20"/>
+                <w:bdr w:val="none" w:sz="0" w:space="0" w:color="auto" w:frame="1"/>
+              </w:rPr>
+              <w:t xml:space="preserve"> </w:t>
+            </w:r>
+            <w:proofErr w:type="spellStart"/>
+            <w:r>
+              <w:rPr>
+                <w:rStyle w:val="pln"/>
+                <w:rFonts w:ascii="Consolas" w:hAnsi="Consolas" w:cs="Courier New"/>
+                <w:color w:val="000000"/>
+                <w:sz w:val="20"/>
+                <w:szCs w:val="20"/>
+                <w:bdr w:val="none" w:sz="0" w:space="0" w:color="auto" w:frame="1"/>
+              </w:rPr>
+              <w:t>pd</w:t>
+            </w:r>
+            <w:r>
+              <w:rPr>
+                <w:rStyle w:val="pun"/>
+                <w:rFonts w:ascii="Consolas" w:hAnsi="Consolas" w:cs="Courier New"/>
+                <w:color w:val="666600"/>
+                <w:sz w:val="20"/>
+                <w:szCs w:val="20"/>
+                <w:bdr w:val="none" w:sz="0" w:space="0" w:color="auto" w:frame="1"/>
+              </w:rPr>
+              <w:t>.</w:t>
+            </w:r>
+            <w:r>
+              <w:rPr>
+                <w:rStyle w:val="pln"/>
+                <w:rFonts w:ascii="Consolas" w:hAnsi="Consolas" w:cs="Courier New"/>
+                <w:color w:val="000000"/>
+                <w:sz w:val="20"/>
+                <w:szCs w:val="20"/>
+                <w:bdr w:val="none" w:sz="0" w:space="0" w:color="auto" w:frame="1"/>
+              </w:rPr>
+              <w:t>read_csv</w:t>
+            </w:r>
+            <w:proofErr w:type="spellEnd"/>
+            <w:r>
+              <w:rPr>
+                <w:rStyle w:val="pun"/>
+                <w:rFonts w:ascii="Consolas" w:hAnsi="Consolas" w:cs="Courier New"/>
+                <w:color w:val="666600"/>
+                <w:sz w:val="20"/>
+                <w:szCs w:val="20"/>
+                <w:bdr w:val="none" w:sz="0" w:space="0" w:color="auto" w:frame="1"/>
+              </w:rPr>
+              <w:t>(&lt;</w:t>
+            </w:r>
+            <w:proofErr w:type="spellStart"/>
+            <w:r>
+              <w:rPr>
+                <w:rStyle w:val="pln"/>
+                <w:rFonts w:ascii="Consolas" w:hAnsi="Consolas" w:cs="Courier New"/>
+                <w:color w:val="000000"/>
+                <w:sz w:val="20"/>
+                <w:szCs w:val="20"/>
+                <w:bdr w:val="none" w:sz="0" w:space="0" w:color="auto" w:frame="1"/>
+              </w:rPr>
+              <w:t>CSV_path</w:t>
+            </w:r>
+            <w:proofErr w:type="spellEnd"/>
+            <w:r>
+              <w:rPr>
+                <w:rStyle w:val="pun"/>
+                <w:rFonts w:ascii="Consolas" w:hAnsi="Consolas" w:cs="Courier New"/>
+                <w:color w:val="666600"/>
+                <w:sz w:val="20"/>
+                <w:szCs w:val="20"/>
+                <w:bdr w:val="none" w:sz="0" w:space="0" w:color="auto" w:frame="1"/>
+              </w:rPr>
+              <w:t>&gt;,</w:t>
+            </w:r>
+            <w:r>
+              <w:rPr>
+                <w:rStyle w:val="pln"/>
+                <w:rFonts w:ascii="Consolas" w:hAnsi="Consolas" w:cs="Courier New"/>
+                <w:color w:val="000000"/>
+                <w:sz w:val="20"/>
+                <w:szCs w:val="20"/>
+                <w:bdr w:val="none" w:sz="0" w:space="0" w:color="auto" w:frame="1"/>
+              </w:rPr>
+              <w:t xml:space="preserve"> header </w:t>
+            </w:r>
+            <w:r>
+              <w:rPr>
+                <w:rStyle w:val="pun"/>
+                <w:rFonts w:ascii="Consolas" w:hAnsi="Consolas" w:cs="Courier New"/>
+                <w:color w:val="666600"/>
+                <w:sz w:val="20"/>
+                <w:szCs w:val="20"/>
+                <w:bdr w:val="none" w:sz="0" w:space="0" w:color="auto" w:frame="1"/>
+              </w:rPr>
+              <w:t>=</w:t>
+            </w:r>
+            <w:r>
+              <w:rPr>
+                <w:rStyle w:val="pln"/>
+                <w:rFonts w:ascii="Consolas" w:hAnsi="Consolas" w:cs="Courier New"/>
+                <w:color w:val="000000"/>
+                <w:sz w:val="20"/>
+                <w:szCs w:val="20"/>
+                <w:bdr w:val="none" w:sz="0" w:space="0" w:color="auto" w:frame="1"/>
+              </w:rPr>
+              <w:t xml:space="preserve"> </w:t>
+            </w:r>
+            <w:r>
+              <w:rPr>
+                <w:rStyle w:val="kwd"/>
+                <w:rFonts w:ascii="Consolas" w:hAnsi="Consolas" w:cs="Courier New"/>
+                <w:color w:val="000088"/>
+                <w:sz w:val="20"/>
+                <w:szCs w:val="20"/>
+                <w:bdr w:val="none" w:sz="0" w:space="0" w:color="auto" w:frame="1"/>
+              </w:rPr>
+              <w:t>None</w:t>
+            </w:r>
+            <w:r>
+              <w:rPr>
+                <w:rStyle w:val="pun"/>
+                <w:rFonts w:ascii="Consolas" w:hAnsi="Consolas" w:cs="Courier New"/>
+                <w:color w:val="666600"/>
+                <w:sz w:val="20"/>
+                <w:szCs w:val="20"/>
+                <w:bdr w:val="none" w:sz="0" w:space="0" w:color="auto" w:frame="1"/>
+              </w:rPr>
+              <w:t>)</w:t>
+            </w:r>
+            <w:r>
+              <w:rPr>
+                <w:rStyle w:val="pln"/>
+                <w:rFonts w:ascii="Consolas" w:hAnsi="Consolas" w:cs="Courier New"/>
+                <w:color w:val="000000"/>
+                <w:sz w:val="20"/>
+                <w:szCs w:val="20"/>
+                <w:bdr w:val="none" w:sz="0" w:space="0" w:color="auto" w:frame="1"/>
+              </w:rPr>
+              <w:t xml:space="preserve"> </w:t>
+            </w:r>
+            <w:r>
+              <w:rPr>
+                <w:rFonts w:ascii="Consolas" w:hAnsi="Consolas" w:cs="Courier New"/>
+                <w:color w:val="999999"/>
+                <w:sz w:val="20"/>
+                <w:szCs w:val="20"/>
+                <w:bdr w:val="none" w:sz="0" w:space="0" w:color="auto" w:frame="1"/>
+              </w:rPr>
+              <w:br/>
+            </w:r>
+            <w:r>
+              <w:rPr>
+                <w:rStyle w:val="com"/>
+                <w:rFonts w:ascii="Consolas" w:hAnsi="Consolas" w:cs="Courier New"/>
+                <w:color w:val="880000"/>
+                <w:sz w:val="20"/>
+                <w:szCs w:val="20"/>
+                <w:bdr w:val="none" w:sz="0" w:space="0" w:color="auto" w:frame="1"/>
+              </w:rPr>
+              <w:t xml:space="preserve"># load without header </w:t>
+            </w:r>
+            <w:r>
+              <w:rPr>
+                <w:rFonts w:ascii="Consolas" w:hAnsi="Consolas" w:cs="Courier New"/>
+                <w:color w:val="999999"/>
+                <w:sz w:val="20"/>
+                <w:szCs w:val="20"/>
+                <w:bdr w:val="none" w:sz="0" w:space="0" w:color="auto" w:frame="1"/>
+              </w:rPr>
+              <w:br/>
+            </w:r>
+            <w:r>
+              <w:rPr>
+                <w:rStyle w:val="pln"/>
+                <w:rFonts w:ascii="Consolas" w:hAnsi="Consolas" w:cs="Courier New"/>
+                <w:color w:val="000000"/>
+                <w:sz w:val="20"/>
+                <w:szCs w:val="20"/>
+                <w:bdr w:val="none" w:sz="0" w:space="0" w:color="auto" w:frame="1"/>
+              </w:rPr>
+              <w:t xml:space="preserve">df </w:t>
+            </w:r>
+            <w:r>
+              <w:rPr>
+                <w:rStyle w:val="pun"/>
+                <w:rFonts w:ascii="Consolas" w:hAnsi="Consolas" w:cs="Courier New"/>
+                <w:color w:val="666600"/>
+                <w:sz w:val="20"/>
+                <w:szCs w:val="20"/>
+                <w:bdr w:val="none" w:sz="0" w:space="0" w:color="auto" w:frame="1"/>
+              </w:rPr>
+              <w:t>=</w:t>
+            </w:r>
+            <w:r>
+              <w:rPr>
+                <w:rStyle w:val="pln"/>
+                <w:rFonts w:ascii="Consolas" w:hAnsi="Consolas" w:cs="Courier New"/>
+                <w:color w:val="000000"/>
+                <w:sz w:val="20"/>
+                <w:szCs w:val="20"/>
+                <w:bdr w:val="none" w:sz="0" w:space="0" w:color="auto" w:frame="1"/>
+              </w:rPr>
+              <w:t xml:space="preserve"> </w:t>
+            </w:r>
+            <w:proofErr w:type="spellStart"/>
+            <w:r>
+              <w:rPr>
+                <w:rStyle w:val="pln"/>
+                <w:rFonts w:ascii="Consolas" w:hAnsi="Consolas" w:cs="Courier New"/>
+                <w:color w:val="000000"/>
+                <w:sz w:val="20"/>
+                <w:szCs w:val="20"/>
+                <w:bdr w:val="none" w:sz="0" w:space="0" w:color="auto" w:frame="1"/>
+              </w:rPr>
+              <w:t>pd</w:t>
+            </w:r>
+            <w:r>
+              <w:rPr>
+                <w:rStyle w:val="pun"/>
+                <w:rFonts w:ascii="Consolas" w:hAnsi="Consolas" w:cs="Courier New"/>
+                <w:color w:val="666600"/>
+                <w:sz w:val="20"/>
+                <w:szCs w:val="20"/>
+                <w:bdr w:val="none" w:sz="0" w:space="0" w:color="auto" w:frame="1"/>
+              </w:rPr>
+              <w:t>.</w:t>
+            </w:r>
+            <w:r>
+              <w:rPr>
+                <w:rStyle w:val="pln"/>
+                <w:rFonts w:ascii="Consolas" w:hAnsi="Consolas" w:cs="Courier New"/>
+                <w:color w:val="000000"/>
+                <w:sz w:val="20"/>
+                <w:szCs w:val="20"/>
+                <w:bdr w:val="none" w:sz="0" w:space="0" w:color="auto" w:frame="1"/>
+              </w:rPr>
+              <w:t>read_csv</w:t>
+            </w:r>
+            <w:proofErr w:type="spellEnd"/>
+            <w:r>
+              <w:rPr>
+                <w:rStyle w:val="pun"/>
+                <w:rFonts w:ascii="Consolas" w:hAnsi="Consolas" w:cs="Courier New"/>
+                <w:color w:val="666600"/>
+                <w:sz w:val="20"/>
+                <w:szCs w:val="20"/>
+                <w:bdr w:val="none" w:sz="0" w:space="0" w:color="auto" w:frame="1"/>
+              </w:rPr>
+              <w:t>(&lt;</w:t>
+            </w:r>
+            <w:proofErr w:type="spellStart"/>
+            <w:r>
+              <w:rPr>
+                <w:rStyle w:val="pln"/>
+                <w:rFonts w:ascii="Consolas" w:hAnsi="Consolas" w:cs="Courier New"/>
+                <w:color w:val="000000"/>
+                <w:sz w:val="20"/>
+                <w:szCs w:val="20"/>
+                <w:bdr w:val="none" w:sz="0" w:space="0" w:color="auto" w:frame="1"/>
+              </w:rPr>
+              <w:t>CSV_path</w:t>
+            </w:r>
+            <w:proofErr w:type="spellEnd"/>
+            <w:r>
+              <w:rPr>
+                <w:rStyle w:val="pun"/>
+                <w:rFonts w:ascii="Consolas" w:hAnsi="Consolas" w:cs="Courier New"/>
+                <w:color w:val="666600"/>
+                <w:sz w:val="20"/>
+                <w:szCs w:val="20"/>
+                <w:bdr w:val="none" w:sz="0" w:space="0" w:color="auto" w:frame="1"/>
+              </w:rPr>
+              <w:t>&gt;,</w:t>
+            </w:r>
+            <w:r>
+              <w:rPr>
+                <w:rStyle w:val="pln"/>
+                <w:rFonts w:ascii="Consolas" w:hAnsi="Consolas" w:cs="Courier New"/>
+                <w:color w:val="000000"/>
+                <w:sz w:val="20"/>
+                <w:szCs w:val="20"/>
+                <w:bdr w:val="none" w:sz="0" w:space="0" w:color="auto" w:frame="1"/>
+              </w:rPr>
+              <w:t xml:space="preserve"> header </w:t>
+            </w:r>
+            <w:r>
+              <w:rPr>
+                <w:rStyle w:val="pun"/>
+                <w:rFonts w:ascii="Consolas" w:hAnsi="Consolas" w:cs="Courier New"/>
+                <w:color w:val="666600"/>
+                <w:sz w:val="20"/>
+                <w:szCs w:val="20"/>
+                <w:bdr w:val="none" w:sz="0" w:space="0" w:color="auto" w:frame="1"/>
+              </w:rPr>
+              <w:t>=</w:t>
+            </w:r>
+            <w:r>
+              <w:rPr>
+                <w:rStyle w:val="pln"/>
+                <w:rFonts w:ascii="Consolas" w:hAnsi="Consolas" w:cs="Courier New"/>
+                <w:color w:val="000000"/>
+                <w:sz w:val="20"/>
+                <w:szCs w:val="20"/>
+                <w:bdr w:val="none" w:sz="0" w:space="0" w:color="auto" w:frame="1"/>
+              </w:rPr>
+              <w:t xml:space="preserve"> </w:t>
+            </w:r>
+            <w:r>
+              <w:rPr>
+                <w:rStyle w:val="lit"/>
+                <w:rFonts w:ascii="Consolas" w:hAnsi="Consolas" w:cs="Courier New"/>
+                <w:color w:val="006666"/>
+                <w:sz w:val="20"/>
+                <w:szCs w:val="20"/>
+                <w:bdr w:val="none" w:sz="0" w:space="0" w:color="auto" w:frame="1"/>
+              </w:rPr>
+              <w:t>0</w:t>
+            </w:r>
+            <w:r>
+              <w:rPr>
+                <w:rStyle w:val="pun"/>
+                <w:rFonts w:ascii="Consolas" w:hAnsi="Consolas" w:cs="Courier New"/>
+                <w:color w:val="666600"/>
+                <w:sz w:val="20"/>
+                <w:szCs w:val="20"/>
+                <w:bdr w:val="none" w:sz="0" w:space="0" w:color="auto" w:frame="1"/>
+              </w:rPr>
+              <w:t>)</w:t>
+            </w:r>
+            <w:r>
+              <w:rPr>
+                <w:rStyle w:val="pln"/>
+                <w:rFonts w:ascii="Consolas" w:hAnsi="Consolas" w:cs="Courier New"/>
+                <w:color w:val="000000"/>
+                <w:sz w:val="20"/>
+                <w:szCs w:val="20"/>
+                <w:bdr w:val="none" w:sz="0" w:space="0" w:color="auto" w:frame="1"/>
+              </w:rPr>
+              <w:t xml:space="preserve"> </w:t>
+            </w:r>
+            <w:r>
+              <w:rPr>
+                <w:rFonts w:ascii="Consolas" w:hAnsi="Consolas" w:cs="Courier New"/>
+                <w:color w:val="999999"/>
+                <w:sz w:val="20"/>
+                <w:szCs w:val="20"/>
+                <w:bdr w:val="none" w:sz="0" w:space="0" w:color="auto" w:frame="1"/>
+              </w:rPr>
+              <w:br/>
+            </w:r>
+            <w:r>
+              <w:rPr>
+                <w:rStyle w:val="com"/>
+                <w:rFonts w:ascii="Consolas" w:hAnsi="Consolas" w:cs="Courier New"/>
+                <w:color w:val="880000"/>
+                <w:sz w:val="20"/>
+                <w:szCs w:val="20"/>
+                <w:bdr w:val="none" w:sz="0" w:space="0" w:color="auto" w:frame="1"/>
+              </w:rPr>
+              <w:t># load using first row as header</w:t>
+            </w:r>
+          </w:p>
+          <w:p>
+            <w:pPr>
+              <w:pStyle w:val="HTMLPreformatted"/>
+              <w:rPr>
+                <w:rFonts w:ascii="Consolas" w:hAnsi="Consolas"/>
+                <w:color w:val="212529"/>
+                <w:sz w:val="21"/>
+                <w:szCs w:val="21"/>
+              </w:rPr>
+            </w:pPr>
+            <w:r>
+              <w:rPr>
+                <w:rStyle w:val="popuptext"/>
+                <w:rFonts w:ascii="Consolas" w:hAnsi="Consolas"/>
+                <w:color w:val="212529"/>
+                <w:sz w:val="18"/>
+                <w:szCs w:val="18"/>
+              </w:rPr>
+              <w:t>Copied!</w:t>
+            </w:r>
+          </w:p>
+          <w:p>
+            <w:pPr>
+              <w:rPr>
+                <w:rFonts w:ascii="Microsoft YaHei" w:eastAsia="Microsoft YaHei" w:hAnsi="Microsoft YaHei"/>
+                <w:color w:val="333333"/>
+                <w:sz w:val="21"/>
+                <w:szCs w:val="21"/>
+              </w:rPr>
+            </w:pPr>
+            <w:r>
+              <w:rPr>
+                <w:rFonts w:ascii="Microsoft YaHei" w:eastAsia="Microsoft YaHei" w:hAnsi="Microsoft YaHei" w:hint="eastAsia"/>
+                <w:color w:val="333333"/>
+                <w:sz w:val="21"/>
+                <w:szCs w:val="21"/>
+              </w:rPr>
+              <w:t xml:space="preserve">Note: The labs in this course run in </w:t>
+            </w:r>
+            <w:proofErr w:type="spellStart"/>
+            <w:r>
+              <w:rPr>
+                <w:rFonts w:ascii="Microsoft YaHei" w:eastAsia="Microsoft YaHei" w:hAnsi="Microsoft YaHei" w:hint="eastAsia"/>
+                <w:color w:val="333333"/>
+                <w:sz w:val="21"/>
+                <w:szCs w:val="21"/>
+              </w:rPr>
+              <w:t>JupyterLite</w:t>
+            </w:r>
+            <w:proofErr w:type="spellEnd"/>
+            <w:r>
+              <w:rPr>
+                <w:rFonts w:ascii="Microsoft YaHei" w:eastAsia="Microsoft YaHei" w:hAnsi="Microsoft YaHei" w:hint="eastAsia"/>
+                <w:color w:val="333333"/>
+                <w:sz w:val="21"/>
+                <w:szCs w:val="21"/>
+              </w:rPr>
+              <w:t xml:space="preserve"> environment. In </w:t>
+            </w:r>
+            <w:proofErr w:type="spellStart"/>
+            <w:r>
+              <w:rPr>
+                <w:rFonts w:ascii="Microsoft YaHei" w:eastAsia="Microsoft YaHei" w:hAnsi="Microsoft YaHei" w:hint="eastAsia"/>
+                <w:color w:val="333333"/>
+                <w:sz w:val="21"/>
+                <w:szCs w:val="21"/>
+              </w:rPr>
+              <w:t>JupyterLite</w:t>
+            </w:r>
+            <w:proofErr w:type="spellEnd"/>
+            <w:r>
+              <w:rPr>
+                <w:rFonts w:ascii="Microsoft YaHei" w:eastAsia="Microsoft YaHei" w:hAnsi="Microsoft YaHei" w:hint="eastAsia"/>
+                <w:color w:val="333333"/>
+                <w:sz w:val="21"/>
+                <w:szCs w:val="21"/>
+              </w:rPr>
+              <w:t xml:space="preserve"> environment, you'll need to download the required file to the local environment and then use the local path to the file as the </w:t>
+            </w:r>
+            <w:proofErr w:type="spellStart"/>
+            <w:r>
+              <w:rPr>
+                <w:rFonts w:ascii="Microsoft YaHei" w:eastAsia="Microsoft YaHei" w:hAnsi="Microsoft YaHei" w:hint="eastAsia"/>
+                <w:color w:val="333333"/>
+                <w:sz w:val="21"/>
+                <w:szCs w:val="21"/>
+              </w:rPr>
+              <w:t>CSV_path</w:t>
+            </w:r>
+            <w:proofErr w:type="spellEnd"/>
+            <w:r>
+              <w:rPr>
+                <w:rFonts w:ascii="Microsoft YaHei" w:eastAsia="Microsoft YaHei" w:hAnsi="Microsoft YaHei" w:hint="eastAsia"/>
+                <w:color w:val="333333"/>
+                <w:sz w:val="21"/>
+                <w:szCs w:val="21"/>
+              </w:rPr>
+              <w:t xml:space="preserve">. However, in case you are using </w:t>
+            </w:r>
+            <w:proofErr w:type="spellStart"/>
+            <w:r>
+              <w:rPr>
+                <w:rFonts w:ascii="Microsoft YaHei" w:eastAsia="Microsoft YaHei" w:hAnsi="Microsoft YaHei" w:hint="eastAsia"/>
+                <w:color w:val="333333"/>
+                <w:sz w:val="21"/>
+                <w:szCs w:val="21"/>
+              </w:rPr>
+              <w:t>JupyterLabs</w:t>
+            </w:r>
+            <w:proofErr w:type="spellEnd"/>
+            <w:r>
+              <w:rPr>
+                <w:rFonts w:ascii="Microsoft YaHei" w:eastAsia="Microsoft YaHei" w:hAnsi="Microsoft YaHei" w:hint="eastAsia"/>
+                <w:color w:val="333333"/>
+                <w:sz w:val="21"/>
+                <w:szCs w:val="21"/>
+              </w:rPr>
+              <w:t xml:space="preserve">, or any other Python compiler on your </w:t>
+            </w:r>
+            <w:r>
+              <w:rPr>
+                <w:rFonts w:ascii="Microsoft YaHei" w:eastAsia="Microsoft YaHei" w:hAnsi="Microsoft YaHei" w:hint="eastAsia"/>
+                <w:color w:val="333333"/>
+                <w:sz w:val="21"/>
+                <w:szCs w:val="21"/>
+              </w:rPr>
+              <w:lastRenderedPageBreak/>
+              <w:t xml:space="preserve">local machine, you can use the URL of the required file directly as the </w:t>
+            </w:r>
+            <w:proofErr w:type="spellStart"/>
+            <w:r>
+              <w:rPr>
+                <w:rFonts w:ascii="Microsoft YaHei" w:eastAsia="Microsoft YaHei" w:hAnsi="Microsoft YaHei" w:hint="eastAsia"/>
+                <w:color w:val="333333"/>
+                <w:sz w:val="21"/>
+                <w:szCs w:val="21"/>
+              </w:rPr>
+              <w:t>CSV_path</w:t>
+            </w:r>
+            <w:proofErr w:type="spellEnd"/>
+            <w:r>
+              <w:rPr>
+                <w:rFonts w:ascii="Microsoft YaHei" w:eastAsia="Microsoft YaHei" w:hAnsi="Microsoft YaHei" w:hint="eastAsia"/>
+                <w:color w:val="333333"/>
+                <w:sz w:val="21"/>
+                <w:szCs w:val="21"/>
+              </w:rPr>
+              <w:t>.</w:t>
+            </w:r>
+          </w:p>
+        </w:tc>
+      </w:tr>
+      <w:tr>
+        <w:tc>
+          <w:tcPr>
+            <w:tcW w:w="2283" w:type="dxa"/>
+            <w:tcBorders>
+              <w:top w:val="single" w:sz="6" w:space="0" w:color="DDDDDD"/>
+              <w:left w:val="single" w:sz="6" w:space="0" w:color="DDDDDD"/>
+              <w:bottom w:val="single" w:sz="6" w:space="0" w:color="DDDDDD"/>
+              <w:right w:val="single" w:sz="6" w:space="0" w:color="DDDDDD"/>
+            </w:tcBorders>
+            <w:shd w:val="clear" w:color="auto" w:fill="FFFFFF"/>
+            <w:tcMar>
+              <w:top w:w="90" w:type="dxa"/>
+              <w:left w:w="195" w:type="dxa"/>
+              <w:bottom w:w="90" w:type="dxa"/>
+              <w:right w:w="195" w:type="dxa"/>
+            </w:tcMar>
+            <w:vAlign w:val="center"/>
+            <w:hideMark/>
+          </w:tcPr>
+          <w:p>
+            <w:pPr>
+              <w:rPr>
+                <w:rFonts w:ascii="Microsoft YaHei" w:eastAsia="Microsoft YaHei" w:hAnsi="Microsoft YaHei"/>
+                <w:color w:val="333333"/>
+                <w:sz w:val="21"/>
+                <w:szCs w:val="21"/>
+              </w:rPr>
+            </w:pPr>
+            <w:r>
+              <w:rPr>
+                <w:rFonts w:ascii="Microsoft YaHei" w:eastAsia="Microsoft YaHei" w:hAnsi="Microsoft YaHei" w:hint="eastAsia"/>
+                <w:color w:val="333333"/>
+                <w:sz w:val="21"/>
+                <w:szCs w:val="21"/>
+              </w:rPr>
+              <w:lastRenderedPageBreak/>
+              <w:t>Print first few entries</w:t>
+            </w:r>
+          </w:p>
+        </w:tc>
+        <w:tc>
+          <w:tcPr>
+            <w:tcW w:w="2593" w:type="dxa"/>
+            <w:tcBorders>
+              <w:top w:val="single" w:sz="6" w:space="0" w:color="DDDDDD"/>
+              <w:left w:val="single" w:sz="6" w:space="0" w:color="DDDDDD"/>
+              <w:bottom w:val="single" w:sz="6" w:space="0" w:color="DDDDDD"/>
+              <w:right w:val="single" w:sz="6" w:space="0" w:color="DDDDDD"/>
+            </w:tcBorders>
+            <w:shd w:val="clear" w:color="auto" w:fill="FFFFFF"/>
+            <w:tcMar>
+              <w:top w:w="90" w:type="dxa"/>
+              <w:left w:w="195" w:type="dxa"/>
+              <w:bottom w:w="90" w:type="dxa"/>
+              <w:right w:w="195" w:type="dxa"/>
+            </w:tcMar>
+            <w:vAlign w:val="center"/>
+            <w:hideMark/>
+          </w:tcPr>
+          <w:p>
+            <w:pPr>
+              <w:rPr>
+                <w:rFonts w:ascii="Microsoft YaHei" w:eastAsia="Microsoft YaHei" w:hAnsi="Microsoft YaHei"/>
+                <w:color w:val="333333"/>
+                <w:sz w:val="21"/>
+                <w:szCs w:val="21"/>
+              </w:rPr>
+            </w:pPr>
+            <w:r>
+              <w:rPr>
+                <w:rFonts w:ascii="Microsoft YaHei" w:eastAsia="Microsoft YaHei" w:hAnsi="Microsoft YaHei" w:hint="eastAsia"/>
+                <w:color w:val="333333"/>
+                <w:sz w:val="21"/>
+                <w:szCs w:val="21"/>
+              </w:rPr>
+              <w:t>Print the first few entries (default 5) of the pandas data frame</w:t>
+            </w:r>
+          </w:p>
+        </w:tc>
+        <w:tc>
+          <w:tcPr>
+            <w:tcW w:w="0" w:type="auto"/>
+            <w:tcBorders>
+              <w:top w:val="single" w:sz="6" w:space="0" w:color="DDDDDD"/>
+              <w:left w:val="single" w:sz="6" w:space="0" w:color="DDDDDD"/>
+              <w:bottom w:val="single" w:sz="6" w:space="0" w:color="DDDDDD"/>
+              <w:right w:val="single" w:sz="6" w:space="0" w:color="DDDDDD"/>
+            </w:tcBorders>
+            <w:shd w:val="clear" w:color="auto" w:fill="FFFFFF"/>
+            <w:tcMar>
+              <w:top w:w="90" w:type="dxa"/>
+              <w:left w:w="195" w:type="dxa"/>
+              <w:bottom w:w="90" w:type="dxa"/>
+              <w:right w:w="195" w:type="dxa"/>
+            </w:tcMar>
+            <w:vAlign w:val="center"/>
+            <w:hideMark/>
+          </w:tcPr>
+          <w:p>
+            <w:pPr>
+              <w:pStyle w:val="HTMLPreformatted"/>
+              <w:spacing w:line="420" w:lineRule="atLeast"/>
+              <w:rPr>
+                <w:rFonts w:ascii="Consolas" w:hAnsi="Consolas"/>
+                <w:color w:val="212529"/>
+                <w:sz w:val="21"/>
+                <w:szCs w:val="21"/>
+              </w:rPr>
+            </w:pPr>
+            <w:proofErr w:type="spellStart"/>
+            <w:r>
+              <w:rPr>
+                <w:rStyle w:val="pln"/>
+                <w:rFonts w:ascii="Consolas" w:hAnsi="Consolas"/>
+                <w:color w:val="000000"/>
+                <w:bdr w:val="none" w:sz="0" w:space="0" w:color="auto" w:frame="1"/>
+              </w:rPr>
+              <w:t>df</w:t>
+            </w:r>
+            <w:r>
+              <w:rPr>
+                <w:rStyle w:val="pun"/>
+                <w:rFonts w:ascii="Consolas" w:hAnsi="Consolas"/>
+                <w:color w:val="666600"/>
+                <w:bdr w:val="none" w:sz="0" w:space="0" w:color="auto" w:frame="1"/>
+              </w:rPr>
+              <w:t>.</w:t>
+            </w:r>
+            <w:r>
+              <w:rPr>
+                <w:rStyle w:val="pln"/>
+                <w:rFonts w:ascii="Consolas" w:hAnsi="Consolas"/>
+                <w:color w:val="000000"/>
+                <w:bdr w:val="none" w:sz="0" w:space="0" w:color="auto" w:frame="1"/>
+              </w:rPr>
+              <w:t>head</w:t>
+            </w:r>
+            <w:proofErr w:type="spellEnd"/>
+            <w:r>
+              <w:rPr>
+                <w:rStyle w:val="pun"/>
+                <w:rFonts w:ascii="Consolas" w:hAnsi="Consolas"/>
+                <w:color w:val="666600"/>
+                <w:bdr w:val="none" w:sz="0" w:space="0" w:color="auto" w:frame="1"/>
+              </w:rPr>
+              <w:t>(</w:t>
+            </w:r>
+            <w:r>
+              <w:rPr>
+                <w:rStyle w:val="pln"/>
+                <w:rFonts w:ascii="Consolas" w:hAnsi="Consolas"/>
+                <w:color w:val="000000"/>
+                <w:bdr w:val="none" w:sz="0" w:space="0" w:color="auto" w:frame="1"/>
+              </w:rPr>
+              <w:t>n</w:t>
+            </w:r>
+            <w:r>
+              <w:rPr>
+                <w:rStyle w:val="pun"/>
+                <w:rFonts w:ascii="Consolas" w:hAnsi="Consolas"/>
+                <w:color w:val="666600"/>
+                <w:bdr w:val="none" w:sz="0" w:space="0" w:color="auto" w:frame="1"/>
+              </w:rPr>
+              <w:t>)</w:t>
+            </w:r>
+            <w:r>
+              <w:rPr>
+                <w:rStyle w:val="pln"/>
+                <w:rFonts w:ascii="Consolas" w:hAnsi="Consolas"/>
+                <w:color w:val="000000"/>
+                <w:bdr w:val="none" w:sz="0" w:space="0" w:color="auto" w:frame="1"/>
+              </w:rPr>
+              <w:t xml:space="preserve"> </w:t>
+            </w:r>
+            <w:r>
+              <w:rPr>
+                <w:rStyle w:val="com"/>
+                <w:rFonts w:ascii="Consolas" w:hAnsi="Consolas"/>
+                <w:color w:val="880000"/>
+                <w:bdr w:val="none" w:sz="0" w:space="0" w:color="auto" w:frame="1"/>
+              </w:rPr>
+              <w:t>#n=number of entries; default 5</w:t>
+            </w:r>
+          </w:p>
+        </w:tc>
+      </w:tr>
+      <w:tr>
+        <w:tc>
+          <w:tcPr>
+            <w:tcW w:w="2283" w:type="dxa"/>
+            <w:tcBorders>
+              <w:top w:val="single" w:sz="6" w:space="0" w:color="DDDDDD"/>
+              <w:left w:val="single" w:sz="6" w:space="0" w:color="DDDDDD"/>
+              <w:bottom w:val="single" w:sz="6" w:space="0" w:color="DDDDDD"/>
+              <w:right w:val="single" w:sz="6" w:space="0" w:color="DDDDDD"/>
+            </w:tcBorders>
+            <w:shd w:val="clear" w:color="auto" w:fill="F8F8F8"/>
+            <w:tcMar>
+              <w:top w:w="90" w:type="dxa"/>
+              <w:left w:w="195" w:type="dxa"/>
+              <w:bottom w:w="90" w:type="dxa"/>
+              <w:right w:w="195" w:type="dxa"/>
+            </w:tcMar>
+            <w:vAlign w:val="center"/>
+            <w:hideMark/>
+          </w:tcPr>
+          <w:p>
+            <w:pPr>
+              <w:rPr>
+                <w:rFonts w:ascii="Microsoft YaHei" w:eastAsia="Microsoft YaHei" w:hAnsi="Microsoft YaHei"/>
+                <w:color w:val="333333"/>
+                <w:sz w:val="21"/>
+                <w:szCs w:val="21"/>
+              </w:rPr>
+            </w:pPr>
+            <w:r>
+              <w:rPr>
+                <w:rFonts w:ascii="Microsoft YaHei" w:eastAsia="Microsoft YaHei" w:hAnsi="Microsoft YaHei" w:hint="eastAsia"/>
+                <w:color w:val="333333"/>
+                <w:sz w:val="21"/>
+                <w:szCs w:val="21"/>
+              </w:rPr>
+              <w:t>Print last few entries</w:t>
+            </w:r>
+          </w:p>
+        </w:tc>
+        <w:tc>
+          <w:tcPr>
+            <w:tcW w:w="2593" w:type="dxa"/>
+            <w:tcBorders>
+              <w:top w:val="single" w:sz="6" w:space="0" w:color="DDDDDD"/>
+              <w:left w:val="single" w:sz="6" w:space="0" w:color="DDDDDD"/>
+              <w:bottom w:val="single" w:sz="6" w:space="0" w:color="DDDDDD"/>
+              <w:right w:val="single" w:sz="6" w:space="0" w:color="DDDDDD"/>
+            </w:tcBorders>
+            <w:shd w:val="clear" w:color="auto" w:fill="F8F8F8"/>
+            <w:tcMar>
+              <w:top w:w="90" w:type="dxa"/>
+              <w:left w:w="195" w:type="dxa"/>
+              <w:bottom w:w="90" w:type="dxa"/>
+              <w:right w:w="195" w:type="dxa"/>
+            </w:tcMar>
+            <w:vAlign w:val="center"/>
+            <w:hideMark/>
+          </w:tcPr>
+          <w:p>
+            <w:pPr>
+              <w:rPr>
+                <w:rFonts w:ascii="Microsoft YaHei" w:eastAsia="Microsoft YaHei" w:hAnsi="Microsoft YaHei"/>
+                <w:color w:val="333333"/>
+                <w:sz w:val="21"/>
+                <w:szCs w:val="21"/>
+              </w:rPr>
+            </w:pPr>
+            <w:r>
+              <w:rPr>
+                <w:rFonts w:ascii="Microsoft YaHei" w:eastAsia="Microsoft YaHei" w:hAnsi="Microsoft YaHei" w:hint="eastAsia"/>
+                <w:color w:val="333333"/>
+                <w:sz w:val="21"/>
+                <w:szCs w:val="21"/>
+              </w:rPr>
+              <w:t>Print the last few entries (default 5) of the pandas data frame</w:t>
+            </w:r>
+          </w:p>
+        </w:tc>
+        <w:tc>
+          <w:tcPr>
+            <w:tcW w:w="0" w:type="auto"/>
+            <w:tcBorders>
+              <w:top w:val="single" w:sz="6" w:space="0" w:color="DDDDDD"/>
+              <w:left w:val="single" w:sz="6" w:space="0" w:color="DDDDDD"/>
+              <w:bottom w:val="single" w:sz="6" w:space="0" w:color="DDDDDD"/>
+              <w:right w:val="single" w:sz="6" w:space="0" w:color="DDDDDD"/>
+            </w:tcBorders>
+            <w:shd w:val="clear" w:color="auto" w:fill="F8F8F8"/>
+            <w:tcMar>
+              <w:top w:w="90" w:type="dxa"/>
+              <w:left w:w="195" w:type="dxa"/>
+              <w:bottom w:w="90" w:type="dxa"/>
+              <w:right w:w="195" w:type="dxa"/>
+            </w:tcMar>
+            <w:vAlign w:val="center"/>
+            <w:hideMark/>
+          </w:tcPr>
+          <w:p>
+            <w:pPr>
+              <w:pStyle w:val="l0"/>
+              <w:tabs>
+                <w:tab w:val="left" w:pos="916"/>
+                <w:tab w:val="left" w:pos="1832"/>
+                <w:tab w:val="left" w:pos="2748"/>
+                <w:tab w:val="left" w:pos="3664"/>
+                <w:tab w:val="left" w:pos="4580"/>
+                <w:tab w:val="left" w:pos="5496"/>
+                <w:tab w:val="left" w:pos="6412"/>
+                <w:tab w:val="left" w:pos="7328"/>
+                <w:tab w:val="left" w:pos="8244"/>
+                <w:tab w:val="left" w:pos="9160"/>
+                <w:tab w:val="left" w:pos="10076"/>
+                <w:tab w:val="left" w:pos="10992"/>
+                <w:tab w:val="left" w:pos="11908"/>
+                <w:tab w:val="left" w:pos="12824"/>
+                <w:tab w:val="left" w:pos="13740"/>
+                <w:tab w:val="left" w:pos="14656"/>
+              </w:tabs>
+              <w:spacing w:before="0" w:beforeAutospacing="0" w:after="0" w:afterAutospacing="0" w:line="420" w:lineRule="atLeast"/>
+              <w:rPr>
+                <w:rFonts w:ascii="Consolas" w:hAnsi="Consolas" w:cs="Courier New"/>
+                <w:color w:val="999999"/>
+                <w:sz w:val="21"/>
+                <w:szCs w:val="21"/>
+              </w:rPr>
+            </w:pPr>
+            <w:proofErr w:type="spellStart"/>
+            <w:r>
+              <w:rPr>
+                <w:rStyle w:val="pln"/>
+                <w:rFonts w:ascii="Consolas" w:hAnsi="Consolas" w:cs="Courier New"/>
+                <w:color w:val="000000"/>
+                <w:sz w:val="20"/>
+                <w:szCs w:val="20"/>
+                <w:bdr w:val="none" w:sz="0" w:space="0" w:color="auto" w:frame="1"/>
+              </w:rPr>
+              <w:t>df</w:t>
+            </w:r>
+            <w:r>
+              <w:rPr>
+                <w:rStyle w:val="pun"/>
+                <w:rFonts w:ascii="Consolas" w:hAnsi="Consolas" w:cs="Courier New"/>
+                <w:color w:val="666600"/>
+                <w:sz w:val="20"/>
+                <w:szCs w:val="20"/>
+                <w:bdr w:val="none" w:sz="0" w:space="0" w:color="auto" w:frame="1"/>
+              </w:rPr>
+              <w:t>.</w:t>
+            </w:r>
+            <w:r>
+              <w:rPr>
+                <w:rStyle w:val="pln"/>
+                <w:rFonts w:ascii="Consolas" w:hAnsi="Consolas" w:cs="Courier New"/>
+                <w:color w:val="000000"/>
+                <w:sz w:val="20"/>
+                <w:szCs w:val="20"/>
+                <w:bdr w:val="none" w:sz="0" w:space="0" w:color="auto" w:frame="1"/>
+              </w:rPr>
+              <w:t>tail</w:t>
+            </w:r>
+            <w:proofErr w:type="spellEnd"/>
+            <w:r>
+              <w:rPr>
+                <w:rStyle w:val="pun"/>
+                <w:rFonts w:ascii="Consolas" w:hAnsi="Consolas" w:cs="Courier New"/>
+                <w:color w:val="666600"/>
+                <w:sz w:val="20"/>
+                <w:szCs w:val="20"/>
+                <w:bdr w:val="none" w:sz="0" w:space="0" w:color="auto" w:frame="1"/>
+              </w:rPr>
+              <w:t>(</w:t>
+            </w:r>
+            <w:r>
+              <w:rPr>
+                <w:rStyle w:val="pln"/>
+                <w:rFonts w:ascii="Consolas" w:hAnsi="Consolas" w:cs="Courier New"/>
+                <w:color w:val="000000"/>
+                <w:sz w:val="20"/>
+                <w:szCs w:val="20"/>
+                <w:bdr w:val="none" w:sz="0" w:space="0" w:color="auto" w:frame="1"/>
+              </w:rPr>
+              <w:t>n</w:t>
+            </w:r>
+            <w:r>
+              <w:rPr>
+                <w:rStyle w:val="pun"/>
+                <w:rFonts w:ascii="Consolas" w:hAnsi="Consolas" w:cs="Courier New"/>
+                <w:color w:val="666600"/>
+                <w:sz w:val="20"/>
+                <w:szCs w:val="20"/>
+                <w:bdr w:val="none" w:sz="0" w:space="0" w:color="auto" w:frame="1"/>
+              </w:rPr>
+              <w:t>)</w:t>
+            </w:r>
+            <w:r>
+              <w:rPr>
+                <w:rStyle w:val="pln"/>
+                <w:rFonts w:ascii="Consolas" w:hAnsi="Consolas" w:cs="Courier New"/>
+                <w:color w:val="000000"/>
+                <w:sz w:val="20"/>
+                <w:szCs w:val="20"/>
+                <w:bdr w:val="none" w:sz="0" w:space="0" w:color="auto" w:frame="1"/>
+              </w:rPr>
+              <w:t xml:space="preserve"> </w:t>
+            </w:r>
+            <w:r>
+              <w:rPr>
+                <w:rStyle w:val="com"/>
+                <w:rFonts w:ascii="Consolas" w:hAnsi="Consolas" w:cs="Courier New"/>
+                <w:color w:val="880000"/>
+                <w:sz w:val="20"/>
+                <w:szCs w:val="20"/>
+                <w:bdr w:val="none" w:sz="0" w:space="0" w:color="auto" w:frame="1"/>
+              </w:rPr>
+              <w:t>#n=number of entries; default 5</w:t>
+            </w:r>
+          </w:p>
+          <w:p>
+            <w:pPr>
+              <w:pStyle w:val="HTMLPreformatted"/>
+              <w:rPr>
+                <w:rFonts w:ascii="Consolas" w:hAnsi="Consolas"/>
+                <w:color w:val="212529"/>
+                <w:sz w:val="21"/>
+                <w:szCs w:val="21"/>
+              </w:rPr>
+            </w:pPr>
+            <w:r>
+              <w:rPr>
+                <w:rStyle w:val="popuptext"/>
+                <w:rFonts w:ascii="Consolas" w:hAnsi="Consolas"/>
+                <w:color w:val="212529"/>
+                <w:sz w:val="18"/>
+                <w:szCs w:val="18"/>
+              </w:rPr>
+              <w:t>Copied!</w:t>
+            </w:r>
+          </w:p>
+        </w:tc>
+      </w:tr>
+      <w:tr>
+        <w:tc>
+          <w:tcPr>
+            <w:tcW w:w="2283" w:type="dxa"/>
+            <w:tcBorders>
+              <w:top w:val="single" w:sz="6" w:space="0" w:color="DDDDDD"/>
+              <w:left w:val="single" w:sz="6" w:space="0" w:color="DDDDDD"/>
+              <w:bottom w:val="single" w:sz="6" w:space="0" w:color="DDDDDD"/>
+              <w:right w:val="single" w:sz="6" w:space="0" w:color="DDDDDD"/>
+            </w:tcBorders>
+            <w:shd w:val="clear" w:color="auto" w:fill="FFFFFF"/>
+            <w:tcMar>
+              <w:top w:w="90" w:type="dxa"/>
+              <w:left w:w="195" w:type="dxa"/>
+              <w:bottom w:w="90" w:type="dxa"/>
+              <w:right w:w="195" w:type="dxa"/>
+            </w:tcMar>
+            <w:vAlign w:val="center"/>
+            <w:hideMark/>
+          </w:tcPr>
+          <w:p>
+            <w:pPr>
+              <w:rPr>
+                <w:rFonts w:ascii="Microsoft YaHei" w:eastAsia="Microsoft YaHei" w:hAnsi="Microsoft YaHei"/>
+                <w:color w:val="333333"/>
+                <w:sz w:val="21"/>
+                <w:szCs w:val="21"/>
+              </w:rPr>
+            </w:pPr>
+            <w:r>
+              <w:rPr>
+                <w:rFonts w:ascii="Microsoft YaHei" w:eastAsia="Microsoft YaHei" w:hAnsi="Microsoft YaHei" w:hint="eastAsia"/>
+                <w:color w:val="333333"/>
+                <w:sz w:val="21"/>
+                <w:szCs w:val="21"/>
+              </w:rPr>
+              <w:t>Assign header names</w:t>
+            </w:r>
+          </w:p>
+        </w:tc>
+        <w:tc>
+          <w:tcPr>
+            <w:tcW w:w="2593" w:type="dxa"/>
+            <w:tcBorders>
+              <w:top w:val="single" w:sz="6" w:space="0" w:color="DDDDDD"/>
+              <w:left w:val="single" w:sz="6" w:space="0" w:color="DDDDDD"/>
+              <w:bottom w:val="single" w:sz="6" w:space="0" w:color="DDDDDD"/>
+              <w:right w:val="single" w:sz="6" w:space="0" w:color="DDDDDD"/>
+            </w:tcBorders>
+            <w:shd w:val="clear" w:color="auto" w:fill="FFFFFF"/>
+            <w:tcMar>
+              <w:top w:w="90" w:type="dxa"/>
+              <w:left w:w="195" w:type="dxa"/>
+              <w:bottom w:w="90" w:type="dxa"/>
+              <w:right w:w="195" w:type="dxa"/>
+            </w:tcMar>
+            <w:vAlign w:val="center"/>
+            <w:hideMark/>
+          </w:tcPr>
+          <w:p>
+            <w:pPr>
+              <w:rPr>
+                <w:rFonts w:ascii="Microsoft YaHei" w:eastAsia="Microsoft YaHei" w:hAnsi="Microsoft YaHei"/>
+                <w:color w:val="333333"/>
+                <w:sz w:val="21"/>
+                <w:szCs w:val="21"/>
+              </w:rPr>
+            </w:pPr>
+            <w:r>
+              <w:rPr>
+                <w:rFonts w:ascii="Microsoft YaHei" w:eastAsia="Microsoft YaHei" w:hAnsi="Microsoft YaHei" w:hint="eastAsia"/>
+                <w:color w:val="333333"/>
+                <w:sz w:val="21"/>
+                <w:szCs w:val="21"/>
+              </w:rPr>
+              <w:t>Assign appropriate header names to the data frame</w:t>
+            </w:r>
+          </w:p>
+        </w:tc>
+        <w:tc>
+          <w:tcPr>
+            <w:tcW w:w="0" w:type="auto"/>
+            <w:tcBorders>
+              <w:top w:val="single" w:sz="6" w:space="0" w:color="DDDDDD"/>
+              <w:left w:val="single" w:sz="6" w:space="0" w:color="DDDDDD"/>
+              <w:bottom w:val="single" w:sz="6" w:space="0" w:color="DDDDDD"/>
+              <w:right w:val="single" w:sz="6" w:space="0" w:color="DDDDDD"/>
+            </w:tcBorders>
+            <w:shd w:val="clear" w:color="auto" w:fill="FFFFFF"/>
+            <w:tcMar>
+              <w:top w:w="90" w:type="dxa"/>
+              <w:left w:w="195" w:type="dxa"/>
+              <w:bottom w:w="90" w:type="dxa"/>
+              <w:right w:w="195" w:type="dxa"/>
+            </w:tcMar>
+            <w:vAlign w:val="center"/>
+            <w:hideMark/>
+          </w:tcPr>
+          <w:p>
+            <w:pPr>
+              <w:pStyle w:val="l0"/>
+              <w:tabs>
+                <w:tab w:val="left" w:pos="916"/>
+                <w:tab w:val="left" w:pos="1832"/>
+                <w:tab w:val="left" w:pos="2748"/>
+                <w:tab w:val="left" w:pos="3664"/>
+                <w:tab w:val="left" w:pos="4580"/>
+                <w:tab w:val="left" w:pos="5496"/>
+                <w:tab w:val="left" w:pos="6412"/>
+                <w:tab w:val="left" w:pos="7328"/>
+                <w:tab w:val="left" w:pos="8244"/>
+                <w:tab w:val="left" w:pos="9160"/>
+                <w:tab w:val="left" w:pos="10076"/>
+                <w:tab w:val="left" w:pos="10992"/>
+                <w:tab w:val="left" w:pos="11908"/>
+                <w:tab w:val="left" w:pos="12824"/>
+                <w:tab w:val="left" w:pos="13740"/>
+                <w:tab w:val="left" w:pos="14656"/>
+              </w:tabs>
+              <w:spacing w:before="0" w:beforeAutospacing="0" w:after="0" w:afterAutospacing="0" w:line="420" w:lineRule="atLeast"/>
+              <w:rPr>
+                <w:rFonts w:ascii="Consolas" w:hAnsi="Consolas" w:cs="Courier New"/>
+                <w:color w:val="999999"/>
+                <w:sz w:val="21"/>
+                <w:szCs w:val="21"/>
+              </w:rPr>
+            </w:pPr>
+            <w:proofErr w:type="spellStart"/>
+            <w:r>
+              <w:rPr>
+                <w:rStyle w:val="pln"/>
+                <w:rFonts w:ascii="Consolas" w:hAnsi="Consolas" w:cs="Courier New"/>
+                <w:color w:val="000000"/>
+                <w:sz w:val="20"/>
+                <w:szCs w:val="20"/>
+                <w:bdr w:val="none" w:sz="0" w:space="0" w:color="auto" w:frame="1"/>
+              </w:rPr>
+              <w:t>df</w:t>
+            </w:r>
+            <w:r>
+              <w:rPr>
+                <w:rStyle w:val="pun"/>
+                <w:rFonts w:ascii="Consolas" w:hAnsi="Consolas" w:cs="Courier New"/>
+                <w:color w:val="666600"/>
+                <w:sz w:val="20"/>
+                <w:szCs w:val="20"/>
+                <w:bdr w:val="none" w:sz="0" w:space="0" w:color="auto" w:frame="1"/>
+              </w:rPr>
+              <w:t>.</w:t>
+            </w:r>
+            <w:r>
+              <w:rPr>
+                <w:rStyle w:val="pln"/>
+                <w:rFonts w:ascii="Consolas" w:hAnsi="Consolas" w:cs="Courier New"/>
+                <w:color w:val="000000"/>
+                <w:sz w:val="20"/>
+                <w:szCs w:val="20"/>
+                <w:bdr w:val="none" w:sz="0" w:space="0" w:color="auto" w:frame="1"/>
+              </w:rPr>
+              <w:t>columns</w:t>
+            </w:r>
+            <w:proofErr w:type="spellEnd"/>
+            <w:r>
+              <w:rPr>
+                <w:rStyle w:val="pln"/>
+                <w:rFonts w:ascii="Consolas" w:hAnsi="Consolas" w:cs="Courier New"/>
+                <w:color w:val="000000"/>
+                <w:sz w:val="20"/>
+                <w:szCs w:val="20"/>
+                <w:bdr w:val="none" w:sz="0" w:space="0" w:color="auto" w:frame="1"/>
+              </w:rPr>
+              <w:t xml:space="preserve"> </w:t>
+            </w:r>
+            <w:r>
+              <w:rPr>
+                <w:rStyle w:val="pun"/>
+                <w:rFonts w:ascii="Consolas" w:hAnsi="Consolas" w:cs="Courier New"/>
+                <w:color w:val="666600"/>
+                <w:sz w:val="20"/>
+                <w:szCs w:val="20"/>
+                <w:bdr w:val="none" w:sz="0" w:space="0" w:color="auto" w:frame="1"/>
+              </w:rPr>
+              <w:t>=</w:t>
+            </w:r>
+            <w:r>
+              <w:rPr>
+                <w:rStyle w:val="pln"/>
+                <w:rFonts w:ascii="Consolas" w:hAnsi="Consolas" w:cs="Courier New"/>
+                <w:color w:val="000000"/>
+                <w:sz w:val="20"/>
+                <w:szCs w:val="20"/>
+                <w:bdr w:val="none" w:sz="0" w:space="0" w:color="auto" w:frame="1"/>
+              </w:rPr>
+              <w:t xml:space="preserve"> headers</w:t>
+            </w:r>
+          </w:p>
+          <w:p>
+            <w:pPr>
+              <w:pStyle w:val="HTMLPreformatted"/>
+              <w:rPr>
+                <w:rFonts w:ascii="Consolas" w:hAnsi="Consolas"/>
+                <w:color w:val="212529"/>
+                <w:sz w:val="21"/>
+                <w:szCs w:val="21"/>
+              </w:rPr>
+            </w:pPr>
+            <w:r>
+              <w:rPr>
+                <w:rStyle w:val="popuptext"/>
+                <w:rFonts w:ascii="Consolas" w:hAnsi="Consolas"/>
+                <w:color w:val="212529"/>
+                <w:sz w:val="18"/>
+                <w:szCs w:val="18"/>
+              </w:rPr>
+              <w:t>Copied!</w:t>
+            </w:r>
+          </w:p>
+        </w:tc>
+      </w:tr>
+      <w:tr>
+        <w:tc>
+          <w:tcPr>
+            <w:tcW w:w="2283" w:type="dxa"/>
+            <w:tcBorders>
+              <w:top w:val="single" w:sz="6" w:space="0" w:color="DDDDDD"/>
+              <w:left w:val="single" w:sz="6" w:space="0" w:color="DDDDDD"/>
+              <w:bottom w:val="single" w:sz="6" w:space="0" w:color="DDDDDD"/>
+              <w:right w:val="single" w:sz="6" w:space="0" w:color="DDDDDD"/>
+            </w:tcBorders>
+            <w:shd w:val="clear" w:color="auto" w:fill="F8F8F8"/>
+            <w:tcMar>
+              <w:top w:w="90" w:type="dxa"/>
+              <w:left w:w="195" w:type="dxa"/>
+              <w:bottom w:w="90" w:type="dxa"/>
+              <w:right w:w="195" w:type="dxa"/>
+            </w:tcMar>
+            <w:vAlign w:val="center"/>
+            <w:hideMark/>
+          </w:tcPr>
+          <w:p>
+            <w:pPr>
+              <w:rPr>
+                <w:rFonts w:ascii="Microsoft YaHei" w:eastAsia="Microsoft YaHei" w:hAnsi="Microsoft YaHei"/>
+                <w:color w:val="333333"/>
+                <w:sz w:val="21"/>
+                <w:szCs w:val="21"/>
+              </w:rPr>
+            </w:pPr>
+            <w:r>
+              <w:rPr>
+                <w:rFonts w:ascii="Microsoft YaHei" w:eastAsia="Microsoft YaHei" w:hAnsi="Microsoft YaHei" w:hint="eastAsia"/>
+                <w:color w:val="333333"/>
+                <w:sz w:val="21"/>
+                <w:szCs w:val="21"/>
+              </w:rPr>
+              <w:t xml:space="preserve">Replace "?" with </w:t>
+            </w:r>
+            <w:proofErr w:type="spellStart"/>
+            <w:r>
+              <w:rPr>
+                <w:rFonts w:ascii="Microsoft YaHei" w:eastAsia="Microsoft YaHei" w:hAnsi="Microsoft YaHei" w:hint="eastAsia"/>
+                <w:color w:val="333333"/>
+                <w:sz w:val="21"/>
+                <w:szCs w:val="21"/>
+              </w:rPr>
+              <w:t>NaN</w:t>
+            </w:r>
+            <w:proofErr w:type="spellEnd"/>
+          </w:p>
+        </w:tc>
+        <w:tc>
+          <w:tcPr>
+            <w:tcW w:w="2593" w:type="dxa"/>
+            <w:tcBorders>
+              <w:top w:val="single" w:sz="6" w:space="0" w:color="DDDDDD"/>
+              <w:left w:val="single" w:sz="6" w:space="0" w:color="DDDDDD"/>
+              <w:bottom w:val="single" w:sz="6" w:space="0" w:color="DDDDDD"/>
+              <w:right w:val="single" w:sz="6" w:space="0" w:color="DDDDDD"/>
+            </w:tcBorders>
+            <w:shd w:val="clear" w:color="auto" w:fill="F8F8F8"/>
+            <w:tcMar>
+              <w:top w:w="90" w:type="dxa"/>
+              <w:left w:w="195" w:type="dxa"/>
+              <w:bottom w:w="90" w:type="dxa"/>
+              <w:right w:w="195" w:type="dxa"/>
+            </w:tcMar>
+            <w:vAlign w:val="center"/>
+            <w:hideMark/>
+          </w:tcPr>
+          <w:p>
+            <w:pPr>
+              <w:rPr>
+                <w:rFonts w:ascii="Microsoft YaHei" w:eastAsia="Microsoft YaHei" w:hAnsi="Microsoft YaHei"/>
+                <w:color w:val="333333"/>
+                <w:sz w:val="21"/>
+                <w:szCs w:val="21"/>
+              </w:rPr>
+            </w:pPr>
+            <w:r>
+              <w:rPr>
+                <w:rFonts w:ascii="Microsoft YaHei" w:eastAsia="Microsoft YaHei" w:hAnsi="Microsoft YaHei" w:hint="eastAsia"/>
+                <w:color w:val="333333"/>
+                <w:sz w:val="21"/>
+                <w:szCs w:val="21"/>
+              </w:rPr>
+              <w:t xml:space="preserve">Replace the entries "?" with </w:t>
+            </w:r>
+            <w:proofErr w:type="spellStart"/>
+            <w:r>
+              <w:rPr>
+                <w:rFonts w:ascii="Microsoft YaHei" w:eastAsia="Microsoft YaHei" w:hAnsi="Microsoft YaHei" w:hint="eastAsia"/>
+                <w:color w:val="333333"/>
+                <w:sz w:val="21"/>
+                <w:szCs w:val="21"/>
+              </w:rPr>
+              <w:t>NaN</w:t>
+            </w:r>
+            <w:proofErr w:type="spellEnd"/>
+            <w:r>
+              <w:rPr>
+                <w:rFonts w:ascii="Microsoft YaHei" w:eastAsia="Microsoft YaHei" w:hAnsi="Microsoft YaHei" w:hint="eastAsia"/>
+                <w:color w:val="333333"/>
+                <w:sz w:val="21"/>
+                <w:szCs w:val="21"/>
+              </w:rPr>
+              <w:t xml:space="preserve"> entry from </w:t>
+            </w:r>
+            <w:proofErr w:type="spellStart"/>
+            <w:r>
+              <w:rPr>
+                <w:rFonts w:ascii="Microsoft YaHei" w:eastAsia="Microsoft YaHei" w:hAnsi="Microsoft YaHei" w:hint="eastAsia"/>
+                <w:color w:val="333333"/>
+                <w:sz w:val="21"/>
+                <w:szCs w:val="21"/>
+              </w:rPr>
+              <w:t>Numpy</w:t>
+            </w:r>
+            <w:proofErr w:type="spellEnd"/>
+            <w:r>
+              <w:rPr>
+                <w:rFonts w:ascii="Microsoft YaHei" w:eastAsia="Microsoft YaHei" w:hAnsi="Microsoft YaHei" w:hint="eastAsia"/>
+                <w:color w:val="333333"/>
+                <w:sz w:val="21"/>
+                <w:szCs w:val="21"/>
+              </w:rPr>
+              <w:t xml:space="preserve"> library</w:t>
+            </w:r>
+          </w:p>
+        </w:tc>
+        <w:tc>
+          <w:tcPr>
+            <w:tcW w:w="0" w:type="auto"/>
+            <w:tcBorders>
+              <w:top w:val="single" w:sz="6" w:space="0" w:color="DDDDDD"/>
+              <w:left w:val="single" w:sz="6" w:space="0" w:color="DDDDDD"/>
+              <w:bottom w:val="single" w:sz="6" w:space="0" w:color="DDDDDD"/>
+              <w:right w:val="single" w:sz="6" w:space="0" w:color="DDDDDD"/>
+            </w:tcBorders>
+            <w:shd w:val="clear" w:color="auto" w:fill="F8F8F8"/>
+            <w:tcMar>
+              <w:top w:w="90" w:type="dxa"/>
+              <w:left w:w="195" w:type="dxa"/>
+              <w:bottom w:w="90" w:type="dxa"/>
+              <w:right w:w="195" w:type="dxa"/>
+            </w:tcMar>
+            <w:vAlign w:val="center"/>
+            <w:hideMark/>
+          </w:tcPr>
+          <w:p>
+            <w:pPr>
+              <w:pStyle w:val="l0"/>
+              <w:tabs>
+                <w:tab w:val="left" w:pos="916"/>
+                <w:tab w:val="left" w:pos="1832"/>
+                <w:tab w:val="left" w:pos="2748"/>
+                <w:tab w:val="left" w:pos="3664"/>
+                <w:tab w:val="left" w:pos="4580"/>
+                <w:tab w:val="left" w:pos="5496"/>
+                <w:tab w:val="left" w:pos="6412"/>
+                <w:tab w:val="left" w:pos="7328"/>
+                <w:tab w:val="left" w:pos="8244"/>
+                <w:tab w:val="left" w:pos="9160"/>
+                <w:tab w:val="left" w:pos="10076"/>
+                <w:tab w:val="left" w:pos="10992"/>
+                <w:tab w:val="left" w:pos="11908"/>
+                <w:tab w:val="left" w:pos="12824"/>
+                <w:tab w:val="left" w:pos="13740"/>
+                <w:tab w:val="left" w:pos="14656"/>
+              </w:tabs>
+              <w:spacing w:before="0" w:beforeAutospacing="0" w:after="0" w:afterAutospacing="0" w:line="420" w:lineRule="atLeast"/>
+              <w:rPr>
+                <w:rFonts w:ascii="Consolas" w:hAnsi="Consolas" w:cs="Courier New"/>
+                <w:color w:val="999999"/>
+                <w:sz w:val="21"/>
+                <w:szCs w:val="21"/>
+              </w:rPr>
+            </w:pPr>
+            <w:r>
+              <w:rPr>
+                <w:rStyle w:val="pln"/>
+                <w:rFonts w:ascii="Consolas" w:hAnsi="Consolas" w:cs="Courier New"/>
+                <w:color w:val="000000"/>
+                <w:sz w:val="20"/>
+                <w:szCs w:val="20"/>
+                <w:bdr w:val="none" w:sz="0" w:space="0" w:color="auto" w:frame="1"/>
+              </w:rPr>
+              <w:t xml:space="preserve">df </w:t>
+            </w:r>
+            <w:r>
+              <w:rPr>
+                <w:rStyle w:val="pun"/>
+                <w:rFonts w:ascii="Consolas" w:hAnsi="Consolas" w:cs="Courier New"/>
+                <w:color w:val="666600"/>
+                <w:sz w:val="20"/>
+                <w:szCs w:val="20"/>
+                <w:bdr w:val="none" w:sz="0" w:space="0" w:color="auto" w:frame="1"/>
+              </w:rPr>
+              <w:t>=</w:t>
+            </w:r>
+            <w:r>
+              <w:rPr>
+                <w:rStyle w:val="pln"/>
+                <w:rFonts w:ascii="Consolas" w:hAnsi="Consolas" w:cs="Courier New"/>
+                <w:color w:val="000000"/>
+                <w:sz w:val="20"/>
+                <w:szCs w:val="20"/>
+                <w:bdr w:val="none" w:sz="0" w:space="0" w:color="auto" w:frame="1"/>
+              </w:rPr>
+              <w:t xml:space="preserve"> </w:t>
+            </w:r>
+            <w:proofErr w:type="spellStart"/>
+            <w:r>
+              <w:rPr>
+                <w:rStyle w:val="pln"/>
+                <w:rFonts w:ascii="Consolas" w:hAnsi="Consolas" w:cs="Courier New"/>
+                <w:color w:val="000000"/>
+                <w:sz w:val="20"/>
+                <w:szCs w:val="20"/>
+                <w:bdr w:val="none" w:sz="0" w:space="0" w:color="auto" w:frame="1"/>
+              </w:rPr>
+              <w:t>df</w:t>
+            </w:r>
+            <w:r>
+              <w:rPr>
+                <w:rStyle w:val="pun"/>
+                <w:rFonts w:ascii="Consolas" w:hAnsi="Consolas" w:cs="Courier New"/>
+                <w:color w:val="666600"/>
+                <w:sz w:val="20"/>
+                <w:szCs w:val="20"/>
+                <w:bdr w:val="none" w:sz="0" w:space="0" w:color="auto" w:frame="1"/>
+              </w:rPr>
+              <w:t>.</w:t>
+            </w:r>
+            <w:r>
+              <w:rPr>
+                <w:rStyle w:val="pln"/>
+                <w:rFonts w:ascii="Consolas" w:hAnsi="Consolas" w:cs="Courier New"/>
+                <w:color w:val="000000"/>
+                <w:sz w:val="20"/>
+                <w:szCs w:val="20"/>
+                <w:bdr w:val="none" w:sz="0" w:space="0" w:color="auto" w:frame="1"/>
+              </w:rPr>
+              <w:t>replace</w:t>
+            </w:r>
+            <w:proofErr w:type="spellEnd"/>
+            <w:r>
+              <w:rPr>
+                <w:rStyle w:val="pun"/>
+                <w:rFonts w:ascii="Consolas" w:hAnsi="Consolas" w:cs="Courier New"/>
+                <w:color w:val="666600"/>
+                <w:sz w:val="20"/>
+                <w:szCs w:val="20"/>
+                <w:bdr w:val="none" w:sz="0" w:space="0" w:color="auto" w:frame="1"/>
+              </w:rPr>
+              <w:t>(</w:t>
+            </w:r>
+            <w:r>
+              <w:rPr>
+                <w:rStyle w:val="str"/>
+                <w:rFonts w:ascii="Consolas" w:hAnsi="Consolas" w:cs="Courier New"/>
+                <w:color w:val="008800"/>
+                <w:sz w:val="20"/>
+                <w:szCs w:val="20"/>
+                <w:bdr w:val="none" w:sz="0" w:space="0" w:color="auto" w:frame="1"/>
+              </w:rPr>
+              <w:t>"?"</w:t>
+            </w:r>
+            <w:r>
+              <w:rPr>
+                <w:rStyle w:val="pun"/>
+                <w:rFonts w:ascii="Consolas" w:hAnsi="Consolas" w:cs="Courier New"/>
+                <w:color w:val="666600"/>
+                <w:sz w:val="20"/>
+                <w:szCs w:val="20"/>
+                <w:bdr w:val="none" w:sz="0" w:space="0" w:color="auto" w:frame="1"/>
+              </w:rPr>
+              <w:t>,</w:t>
+            </w:r>
+            <w:r>
+              <w:rPr>
+                <w:rStyle w:val="pln"/>
+                <w:rFonts w:ascii="Consolas" w:hAnsi="Consolas" w:cs="Courier New"/>
+                <w:color w:val="000000"/>
+                <w:sz w:val="20"/>
+                <w:szCs w:val="20"/>
+                <w:bdr w:val="none" w:sz="0" w:space="0" w:color="auto" w:frame="1"/>
+              </w:rPr>
+              <w:t xml:space="preserve"> </w:t>
+            </w:r>
+            <w:proofErr w:type="spellStart"/>
+            <w:r>
+              <w:rPr>
+                <w:rStyle w:val="pln"/>
+                <w:rFonts w:ascii="Consolas" w:hAnsi="Consolas" w:cs="Courier New"/>
+                <w:color w:val="000000"/>
+                <w:sz w:val="20"/>
+                <w:szCs w:val="20"/>
+                <w:bdr w:val="none" w:sz="0" w:space="0" w:color="auto" w:frame="1"/>
+              </w:rPr>
+              <w:t>np</w:t>
+            </w:r>
+            <w:r>
+              <w:rPr>
+                <w:rStyle w:val="pun"/>
+                <w:rFonts w:ascii="Consolas" w:hAnsi="Consolas" w:cs="Courier New"/>
+                <w:color w:val="666600"/>
+                <w:sz w:val="20"/>
+                <w:szCs w:val="20"/>
+                <w:bdr w:val="none" w:sz="0" w:space="0" w:color="auto" w:frame="1"/>
+              </w:rPr>
+              <w:t>.</w:t>
+            </w:r>
+            <w:r>
+              <w:rPr>
+                <w:rStyle w:val="pln"/>
+                <w:rFonts w:ascii="Consolas" w:hAnsi="Consolas" w:cs="Courier New"/>
+                <w:color w:val="000000"/>
+                <w:sz w:val="20"/>
+                <w:szCs w:val="20"/>
+                <w:bdr w:val="none" w:sz="0" w:space="0" w:color="auto" w:frame="1"/>
+              </w:rPr>
+              <w:t>nan</w:t>
+            </w:r>
+            <w:proofErr w:type="spellEnd"/>
+            <w:r>
+              <w:rPr>
+                <w:rStyle w:val="pun"/>
+                <w:rFonts w:ascii="Consolas" w:hAnsi="Consolas" w:cs="Courier New"/>
+                <w:color w:val="666600"/>
+                <w:sz w:val="20"/>
+                <w:szCs w:val="20"/>
+                <w:bdr w:val="none" w:sz="0" w:space="0" w:color="auto" w:frame="1"/>
+              </w:rPr>
+              <w:t>)</w:t>
+            </w:r>
+          </w:p>
+          <w:p>
+            <w:pPr>
+              <w:pStyle w:val="HTMLPreformatted"/>
+              <w:rPr>
+                <w:rFonts w:ascii="Consolas" w:hAnsi="Consolas"/>
+                <w:color w:val="212529"/>
+                <w:sz w:val="21"/>
+                <w:szCs w:val="21"/>
+              </w:rPr>
+            </w:pPr>
+          </w:p>
+        </w:tc>
+      </w:tr>
+      <w:tr>
+        <w:tc>
+          <w:tcPr>
+            <w:tcW w:w="2283" w:type="dxa"/>
+            <w:tcBorders>
+              <w:top w:val="single" w:sz="6" w:space="0" w:color="DDDDDD"/>
+              <w:left w:val="single" w:sz="6" w:space="0" w:color="DDDDDD"/>
+              <w:bottom w:val="single" w:sz="6" w:space="0" w:color="DDDDDD"/>
+              <w:right w:val="single" w:sz="6" w:space="0" w:color="DDDDDD"/>
+            </w:tcBorders>
+            <w:shd w:val="clear" w:color="auto" w:fill="FFFFFF"/>
+            <w:tcMar>
+              <w:top w:w="90" w:type="dxa"/>
+              <w:left w:w="195" w:type="dxa"/>
+              <w:bottom w:w="90" w:type="dxa"/>
+              <w:right w:w="195" w:type="dxa"/>
+            </w:tcMar>
+            <w:vAlign w:val="center"/>
+            <w:hideMark/>
+          </w:tcPr>
+          <w:p>
+            <w:pPr>
+              <w:rPr>
+                <w:rFonts w:ascii="Microsoft YaHei" w:eastAsia="Microsoft YaHei" w:hAnsi="Microsoft YaHei"/>
+                <w:color w:val="333333"/>
+                <w:sz w:val="21"/>
+                <w:szCs w:val="21"/>
+              </w:rPr>
+            </w:pPr>
+            <w:r>
+              <w:rPr>
+                <w:rFonts w:ascii="Microsoft YaHei" w:eastAsia="Microsoft YaHei" w:hAnsi="Microsoft YaHei" w:hint="eastAsia"/>
+                <w:color w:val="333333"/>
+                <w:sz w:val="21"/>
+                <w:szCs w:val="21"/>
+              </w:rPr>
+              <w:t>Retrieve data types</w:t>
+            </w:r>
+          </w:p>
+        </w:tc>
+        <w:tc>
+          <w:tcPr>
+            <w:tcW w:w="2593" w:type="dxa"/>
+            <w:tcBorders>
+              <w:top w:val="single" w:sz="6" w:space="0" w:color="DDDDDD"/>
+              <w:left w:val="single" w:sz="6" w:space="0" w:color="DDDDDD"/>
+              <w:bottom w:val="single" w:sz="6" w:space="0" w:color="DDDDDD"/>
+              <w:right w:val="single" w:sz="6" w:space="0" w:color="DDDDDD"/>
+            </w:tcBorders>
+            <w:shd w:val="clear" w:color="auto" w:fill="FFFFFF"/>
+            <w:tcMar>
+              <w:top w:w="90" w:type="dxa"/>
+              <w:left w:w="195" w:type="dxa"/>
+              <w:bottom w:w="90" w:type="dxa"/>
+              <w:right w:w="195" w:type="dxa"/>
+            </w:tcMar>
+            <w:vAlign w:val="center"/>
+            <w:hideMark/>
+          </w:tcPr>
+          <w:p>
+            <w:pPr>
+              <w:rPr>
+                <w:rFonts w:ascii="Microsoft YaHei" w:eastAsia="Microsoft YaHei" w:hAnsi="Microsoft YaHei"/>
+                <w:color w:val="333333"/>
+                <w:sz w:val="21"/>
+                <w:szCs w:val="21"/>
+              </w:rPr>
+            </w:pPr>
+            <w:r>
+              <w:rPr>
+                <w:rFonts w:ascii="Microsoft YaHei" w:eastAsia="Microsoft YaHei" w:hAnsi="Microsoft YaHei" w:hint="eastAsia"/>
+                <w:color w:val="333333"/>
+                <w:sz w:val="21"/>
+                <w:szCs w:val="21"/>
+              </w:rPr>
+              <w:t>Retrieve the data types of the data frame columns</w:t>
+            </w:r>
+          </w:p>
+        </w:tc>
+        <w:tc>
+          <w:tcPr>
+            <w:tcW w:w="0" w:type="auto"/>
+            <w:tcBorders>
+              <w:top w:val="single" w:sz="6" w:space="0" w:color="DDDDDD"/>
+              <w:left w:val="single" w:sz="6" w:space="0" w:color="DDDDDD"/>
+              <w:bottom w:val="single" w:sz="6" w:space="0" w:color="DDDDDD"/>
+              <w:right w:val="single" w:sz="6" w:space="0" w:color="DDDDDD"/>
+            </w:tcBorders>
+            <w:shd w:val="clear" w:color="auto" w:fill="FFFFFF"/>
+            <w:tcMar>
+              <w:top w:w="90" w:type="dxa"/>
+              <w:left w:w="195" w:type="dxa"/>
+              <w:bottom w:w="90" w:type="dxa"/>
+              <w:right w:w="195" w:type="dxa"/>
+            </w:tcMar>
+            <w:vAlign w:val="center"/>
+            <w:hideMark/>
+          </w:tcPr>
+          <w:p>
+            <w:pPr>
+              <w:pStyle w:val="HTMLPreformatted"/>
+              <w:spacing w:line="420" w:lineRule="atLeast"/>
+              <w:rPr>
+                <w:rFonts w:ascii="Consolas" w:hAnsi="Consolas"/>
+                <w:color w:val="212529"/>
+                <w:sz w:val="21"/>
+                <w:szCs w:val="21"/>
+              </w:rPr>
+            </w:pPr>
+            <w:proofErr w:type="spellStart"/>
+            <w:r>
+              <w:rPr>
+                <w:rStyle w:val="pln"/>
+                <w:rFonts w:ascii="Consolas" w:hAnsi="Consolas"/>
+                <w:color w:val="000000"/>
+                <w:bdr w:val="none" w:sz="0" w:space="0" w:color="auto" w:frame="1"/>
+              </w:rPr>
+              <w:t>df</w:t>
+            </w:r>
+            <w:r>
+              <w:rPr>
+                <w:rStyle w:val="pun"/>
+                <w:rFonts w:ascii="Consolas" w:hAnsi="Consolas"/>
+                <w:color w:val="666600"/>
+                <w:bdr w:val="none" w:sz="0" w:space="0" w:color="auto" w:frame="1"/>
+              </w:rPr>
+              <w:t>.</w:t>
+            </w:r>
+            <w:r>
+              <w:rPr>
+                <w:rStyle w:val="pln"/>
+                <w:rFonts w:ascii="Consolas" w:hAnsi="Consolas"/>
+                <w:color w:val="000000"/>
+                <w:bdr w:val="none" w:sz="0" w:space="0" w:color="auto" w:frame="1"/>
+              </w:rPr>
+              <w:t>dtypes</w:t>
+            </w:r>
+            <w:proofErr w:type="spellEnd"/>
+          </w:p>
+        </w:tc>
+      </w:tr>
+      <w:tr>
+        <w:tc>
+          <w:tcPr>
+            <w:tcW w:w="2283" w:type="dxa"/>
+            <w:tcBorders>
+              <w:top w:val="single" w:sz="6" w:space="0" w:color="DDDDDD"/>
+              <w:left w:val="single" w:sz="6" w:space="0" w:color="DDDDDD"/>
+              <w:bottom w:val="single" w:sz="6" w:space="0" w:color="DDDDDD"/>
+              <w:right w:val="single" w:sz="6" w:space="0" w:color="DDDDDD"/>
+            </w:tcBorders>
+            <w:shd w:val="clear" w:color="auto" w:fill="F8F8F8"/>
+            <w:tcMar>
+              <w:top w:w="90" w:type="dxa"/>
+              <w:left w:w="195" w:type="dxa"/>
+              <w:bottom w:w="90" w:type="dxa"/>
+              <w:right w:w="195" w:type="dxa"/>
+            </w:tcMar>
+            <w:vAlign w:val="center"/>
+            <w:hideMark/>
+          </w:tcPr>
+          <w:p>
+            <w:pPr>
+              <w:rPr>
+                <w:rFonts w:ascii="Microsoft YaHei" w:eastAsia="Microsoft YaHei" w:hAnsi="Microsoft YaHei"/>
+                <w:color w:val="333333"/>
+                <w:sz w:val="21"/>
+                <w:szCs w:val="21"/>
+              </w:rPr>
+            </w:pPr>
+            <w:r>
+              <w:rPr>
+                <w:rFonts w:ascii="Microsoft YaHei" w:eastAsia="Microsoft YaHei" w:hAnsi="Microsoft YaHei" w:hint="eastAsia"/>
+                <w:color w:val="333333"/>
+                <w:sz w:val="21"/>
+                <w:szCs w:val="21"/>
+              </w:rPr>
+              <w:t>Retrieve statistical description</w:t>
+            </w:r>
+          </w:p>
+        </w:tc>
+        <w:tc>
+          <w:tcPr>
+            <w:tcW w:w="2593" w:type="dxa"/>
+            <w:tcBorders>
+              <w:top w:val="single" w:sz="6" w:space="0" w:color="DDDDDD"/>
+              <w:left w:val="single" w:sz="6" w:space="0" w:color="DDDDDD"/>
+              <w:bottom w:val="single" w:sz="6" w:space="0" w:color="DDDDDD"/>
+              <w:right w:val="single" w:sz="6" w:space="0" w:color="DDDDDD"/>
+            </w:tcBorders>
+            <w:shd w:val="clear" w:color="auto" w:fill="F8F8F8"/>
+            <w:tcMar>
+              <w:top w:w="90" w:type="dxa"/>
+              <w:left w:w="195" w:type="dxa"/>
+              <w:bottom w:w="90" w:type="dxa"/>
+              <w:right w:w="195" w:type="dxa"/>
+            </w:tcMar>
+            <w:vAlign w:val="center"/>
+            <w:hideMark/>
+          </w:tcPr>
+          <w:p>
+            <w:pPr>
+              <w:rPr>
+                <w:rFonts w:ascii="Microsoft YaHei" w:eastAsia="Microsoft YaHei" w:hAnsi="Microsoft YaHei"/>
+                <w:color w:val="333333"/>
+                <w:sz w:val="21"/>
+                <w:szCs w:val="21"/>
+              </w:rPr>
+            </w:pPr>
+            <w:r>
+              <w:rPr>
+                <w:rFonts w:ascii="Microsoft YaHei" w:eastAsia="Microsoft YaHei" w:hAnsi="Microsoft YaHei" w:hint="eastAsia"/>
+                <w:color w:val="333333"/>
+                <w:sz w:val="21"/>
+                <w:szCs w:val="21"/>
+              </w:rPr>
+              <w:t xml:space="preserve">Retrieve the statistical description of the data set. Defaults use is for only numerical data types. Use include="all" to </w:t>
+            </w:r>
+            <w:r>
+              <w:rPr>
+                <w:rFonts w:ascii="Microsoft YaHei" w:eastAsia="Microsoft YaHei" w:hAnsi="Microsoft YaHei" w:hint="eastAsia"/>
+                <w:color w:val="333333"/>
+                <w:sz w:val="21"/>
+                <w:szCs w:val="21"/>
+              </w:rPr>
+              <w:lastRenderedPageBreak/>
+              <w:t>create summary for all variables</w:t>
+            </w:r>
+          </w:p>
+        </w:tc>
+        <w:tc>
+          <w:tcPr>
+            <w:tcW w:w="0" w:type="auto"/>
+            <w:tcBorders>
+              <w:top w:val="single" w:sz="6" w:space="0" w:color="DDDDDD"/>
+              <w:left w:val="single" w:sz="6" w:space="0" w:color="DDDDDD"/>
+              <w:bottom w:val="single" w:sz="6" w:space="0" w:color="DDDDDD"/>
+              <w:right w:val="single" w:sz="6" w:space="0" w:color="DDDDDD"/>
+            </w:tcBorders>
+            <w:shd w:val="clear" w:color="auto" w:fill="F8F8F8"/>
+            <w:tcMar>
+              <w:top w:w="90" w:type="dxa"/>
+              <w:left w:w="195" w:type="dxa"/>
+              <w:bottom w:w="90" w:type="dxa"/>
+              <w:right w:w="195" w:type="dxa"/>
+            </w:tcMar>
+            <w:vAlign w:val="center"/>
+            <w:hideMark/>
+          </w:tcPr>
+          <w:p>
+            <w:pPr>
+              <w:pStyle w:val="HTMLPreformatted"/>
+              <w:spacing w:line="420" w:lineRule="atLeast"/>
+              <w:rPr>
+                <w:rFonts w:ascii="Consolas" w:hAnsi="Consolas"/>
+                <w:color w:val="212529"/>
+                <w:sz w:val="21"/>
+                <w:szCs w:val="21"/>
+              </w:rPr>
+            </w:pPr>
+            <w:proofErr w:type="spellStart"/>
+            <w:r>
+              <w:rPr>
+                <w:rStyle w:val="pln"/>
+                <w:rFonts w:ascii="Consolas" w:hAnsi="Consolas"/>
+                <w:color w:val="000000"/>
+                <w:bdr w:val="none" w:sz="0" w:space="0" w:color="auto" w:frame="1"/>
+              </w:rPr>
+              <w:lastRenderedPageBreak/>
+              <w:t>df</w:t>
+            </w:r>
+            <w:r>
+              <w:rPr>
+                <w:rStyle w:val="pun"/>
+                <w:rFonts w:ascii="Consolas" w:hAnsi="Consolas"/>
+                <w:color w:val="666600"/>
+                <w:bdr w:val="none" w:sz="0" w:space="0" w:color="auto" w:frame="1"/>
+              </w:rPr>
+              <w:t>.</w:t>
+            </w:r>
+            <w:r>
+              <w:rPr>
+                <w:rStyle w:val="pln"/>
+                <w:rFonts w:ascii="Consolas" w:hAnsi="Consolas"/>
+                <w:color w:val="000000"/>
+                <w:bdr w:val="none" w:sz="0" w:space="0" w:color="auto" w:frame="1"/>
+              </w:rPr>
+              <w:t>describe</w:t>
+            </w:r>
+            <w:proofErr w:type="spellEnd"/>
+            <w:r>
+              <w:rPr>
+                <w:rStyle w:val="pun"/>
+                <w:rFonts w:ascii="Consolas" w:hAnsi="Consolas"/>
+                <w:color w:val="666600"/>
+                <w:bdr w:val="none" w:sz="0" w:space="0" w:color="auto" w:frame="1"/>
+              </w:rPr>
+              <w:t>()</w:t>
+            </w:r>
+            <w:r>
+              <w:rPr>
+                <w:rStyle w:val="pln"/>
+                <w:rFonts w:ascii="Consolas" w:hAnsi="Consolas"/>
+                <w:color w:val="000000"/>
+                <w:bdr w:val="none" w:sz="0" w:space="0" w:color="auto" w:frame="1"/>
+              </w:rPr>
+              <w:t xml:space="preserve"> </w:t>
+            </w:r>
+            <w:r>
+              <w:rPr>
+                <w:rStyle w:val="com"/>
+                <w:rFonts w:ascii="Consolas" w:hAnsi="Consolas"/>
+                <w:color w:val="880000"/>
+                <w:bdr w:val="none" w:sz="0" w:space="0" w:color="auto" w:frame="1"/>
+              </w:rPr>
+              <w:t>#default use</w:t>
+            </w:r>
+            <w:r>
+              <w:rPr>
+                <w:rStyle w:val="com"/>
+                <w:rFonts w:ascii="Consolas" w:hAnsi="Consolas"/>
+                <w:color w:val="880000"/>
+                <w:bdr w:val="none" w:sz="0" w:space="0" w:color="auto" w:frame="1"/>
+              </w:rPr>
+              <w:t xml:space="preserve"> </w:t>
+            </w:r>
+            <w:proofErr w:type="spellStart"/>
+            <w:r>
+              <w:rPr>
+                <w:rStyle w:val="com"/>
+                <w:rFonts w:ascii="Consolas" w:hAnsi="Consolas"/>
+                <w:color w:val="880000"/>
+                <w:bdr w:val="none" w:sz="0" w:space="0" w:color="auto" w:frame="1"/>
+              </w:rPr>
+              <w:t>df.describe</w:t>
+            </w:r>
+            <w:proofErr w:type="spellEnd"/>
+            <w:r>
+              <w:rPr>
+                <w:rStyle w:val="com"/>
+                <w:rFonts w:ascii="Consolas" w:hAnsi="Consolas"/>
+                <w:color w:val="880000"/>
+                <w:bdr w:val="none" w:sz="0" w:space="0" w:color="auto" w:frame="1"/>
+              </w:rPr>
+              <w:t>(include="all")</w:t>
+            </w:r>
+          </w:p>
+          <w:p>
+            <w:pPr>
+              <w:pStyle w:val="HTMLPreformatted"/>
+              <w:rPr>
+                <w:rFonts w:ascii="Consolas" w:hAnsi="Consolas"/>
+                <w:color w:val="212529"/>
+                <w:sz w:val="21"/>
+                <w:szCs w:val="21"/>
+              </w:rPr>
+            </w:pPr>
+          </w:p>
+        </w:tc>
+      </w:tr>
+      <w:tr>
+        <w:tc>
+          <w:tcPr>
+            <w:tcW w:w="2283" w:type="dxa"/>
+            <w:tcBorders>
+              <w:top w:val="single" w:sz="6" w:space="0" w:color="DDDDDD"/>
+              <w:left w:val="single" w:sz="6" w:space="0" w:color="DDDDDD"/>
+              <w:bottom w:val="single" w:sz="6" w:space="0" w:color="DDDDDD"/>
+              <w:right w:val="single" w:sz="6" w:space="0" w:color="DDDDDD"/>
+            </w:tcBorders>
+            <w:shd w:val="clear" w:color="auto" w:fill="FFFFFF"/>
+            <w:tcMar>
+              <w:top w:w="90" w:type="dxa"/>
+              <w:left w:w="195" w:type="dxa"/>
+              <w:bottom w:w="90" w:type="dxa"/>
+              <w:right w:w="195" w:type="dxa"/>
+            </w:tcMar>
+            <w:vAlign w:val="center"/>
+            <w:hideMark/>
+          </w:tcPr>
+          <w:p>
+            <w:pPr>
+              <w:rPr>
+                <w:rFonts w:ascii="Microsoft YaHei" w:eastAsia="Microsoft YaHei" w:hAnsi="Microsoft YaHei"/>
+                <w:color w:val="333333"/>
+                <w:sz w:val="21"/>
+                <w:szCs w:val="21"/>
+              </w:rPr>
+            </w:pPr>
+            <w:r>
+              <w:rPr>
+                <w:rFonts w:ascii="Microsoft YaHei" w:eastAsia="Microsoft YaHei" w:hAnsi="Microsoft YaHei" w:hint="eastAsia"/>
+                <w:color w:val="333333"/>
+                <w:sz w:val="21"/>
+                <w:szCs w:val="21"/>
+              </w:rPr>
+              <w:t>Retrieve data set summary</w:t>
+            </w:r>
+          </w:p>
+        </w:tc>
+        <w:tc>
+          <w:tcPr>
+            <w:tcW w:w="2593" w:type="dxa"/>
+            <w:tcBorders>
+              <w:top w:val="single" w:sz="6" w:space="0" w:color="DDDDDD"/>
+              <w:left w:val="single" w:sz="6" w:space="0" w:color="DDDDDD"/>
+              <w:bottom w:val="single" w:sz="6" w:space="0" w:color="DDDDDD"/>
+              <w:right w:val="single" w:sz="6" w:space="0" w:color="DDDDDD"/>
+            </w:tcBorders>
+            <w:shd w:val="clear" w:color="auto" w:fill="FFFFFF"/>
+            <w:tcMar>
+              <w:top w:w="90" w:type="dxa"/>
+              <w:left w:w="195" w:type="dxa"/>
+              <w:bottom w:w="90" w:type="dxa"/>
+              <w:right w:w="195" w:type="dxa"/>
+            </w:tcMar>
+            <w:vAlign w:val="center"/>
+            <w:hideMark/>
+          </w:tcPr>
+          <w:p>
+            <w:pPr>
+              <w:rPr>
+                <w:rFonts w:ascii="Microsoft YaHei" w:eastAsia="Microsoft YaHei" w:hAnsi="Microsoft YaHei"/>
+                <w:color w:val="333333"/>
+                <w:sz w:val="21"/>
+                <w:szCs w:val="21"/>
+              </w:rPr>
+            </w:pPr>
+            <w:r>
+              <w:rPr>
+                <w:rFonts w:ascii="Microsoft YaHei" w:eastAsia="Microsoft YaHei" w:hAnsi="Microsoft YaHei" w:hint="eastAsia"/>
+                <w:color w:val="333333"/>
+                <w:sz w:val="21"/>
+                <w:szCs w:val="21"/>
+              </w:rPr>
+              <w:t>Retrieve the summary of the data set being used, from the data frame</w:t>
+            </w:r>
+          </w:p>
+        </w:tc>
+        <w:tc>
+          <w:tcPr>
+            <w:tcW w:w="0" w:type="auto"/>
+            <w:tcBorders>
+              <w:top w:val="single" w:sz="6" w:space="0" w:color="DDDDDD"/>
+              <w:left w:val="single" w:sz="6" w:space="0" w:color="DDDDDD"/>
+              <w:bottom w:val="single" w:sz="6" w:space="0" w:color="DDDDDD"/>
+              <w:right w:val="single" w:sz="6" w:space="0" w:color="DDDDDD"/>
+            </w:tcBorders>
+            <w:shd w:val="clear" w:color="auto" w:fill="FFFFFF"/>
+            <w:tcMar>
+              <w:top w:w="90" w:type="dxa"/>
+              <w:left w:w="195" w:type="dxa"/>
+              <w:bottom w:w="90" w:type="dxa"/>
+              <w:right w:w="195" w:type="dxa"/>
+            </w:tcMar>
+            <w:vAlign w:val="center"/>
+            <w:hideMark/>
+          </w:tcPr>
+          <w:p>
+            <w:pPr>
+              <w:pStyle w:val="HTMLPreformatted"/>
+              <w:spacing w:line="420" w:lineRule="atLeast"/>
+              <w:rPr>
+                <w:rFonts w:ascii="Consolas" w:hAnsi="Consolas"/>
+                <w:color w:val="212529"/>
+                <w:sz w:val="21"/>
+                <w:szCs w:val="21"/>
+              </w:rPr>
+            </w:pPr>
+            <w:r>
+              <w:rPr>
+                <w:rStyle w:val="pln"/>
+                <w:rFonts w:ascii="Consolas" w:hAnsi="Consolas"/>
+                <w:color w:val="000000"/>
+                <w:bdr w:val="none" w:sz="0" w:space="0" w:color="auto" w:frame="1"/>
+              </w:rPr>
+              <w:t>df</w:t>
+            </w:r>
+            <w:r>
+              <w:rPr>
+                <w:rStyle w:val="pun"/>
+                <w:rFonts w:ascii="Consolas" w:hAnsi="Consolas"/>
+                <w:color w:val="666600"/>
+                <w:bdr w:val="none" w:sz="0" w:space="0" w:color="auto" w:frame="1"/>
+              </w:rPr>
+              <w:t>.</w:t>
+            </w:r>
+            <w:r>
+              <w:rPr>
+                <w:rStyle w:val="pln"/>
+                <w:rFonts w:ascii="Consolas" w:hAnsi="Consolas"/>
+                <w:color w:val="000000"/>
+                <w:bdr w:val="none" w:sz="0" w:space="0" w:color="auto" w:frame="1"/>
+              </w:rPr>
+              <w:t>info</w:t>
+            </w:r>
+            <w:r>
+              <w:rPr>
+                <w:rStyle w:val="pun"/>
+                <w:rFonts w:ascii="Consolas" w:hAnsi="Consolas"/>
+                <w:color w:val="666600"/>
+                <w:bdr w:val="none" w:sz="0" w:space="0" w:color="auto" w:frame="1"/>
+              </w:rPr>
+              <w:t>()</w:t>
+            </w:r>
+          </w:p>
+          <w:p>
+            <w:pPr>
+              <w:pStyle w:val="HTMLPreformatted"/>
+              <w:rPr>
+                <w:rFonts w:ascii="Consolas" w:hAnsi="Consolas"/>
+                <w:color w:val="212529"/>
+                <w:sz w:val="21"/>
+                <w:szCs w:val="21"/>
+              </w:rPr>
+            </w:pPr>
+          </w:p>
+        </w:tc>
+      </w:tr>
+      <w:tr>
+        <w:tc>
+          <w:tcPr>
+            <w:tcW w:w="2283" w:type="dxa"/>
+            <w:tcBorders>
+              <w:top w:val="single" w:sz="6" w:space="0" w:color="DDDDDD"/>
+              <w:left w:val="single" w:sz="6" w:space="0" w:color="DDDDDD"/>
+              <w:bottom w:val="single" w:sz="6" w:space="0" w:color="DDDDDD"/>
+              <w:right w:val="single" w:sz="6" w:space="0" w:color="DDDDDD"/>
+            </w:tcBorders>
+            <w:shd w:val="clear" w:color="auto" w:fill="F8F8F8"/>
+            <w:tcMar>
+              <w:top w:w="90" w:type="dxa"/>
+              <w:left w:w="195" w:type="dxa"/>
+              <w:bottom w:w="90" w:type="dxa"/>
+              <w:right w:w="195" w:type="dxa"/>
+            </w:tcMar>
+            <w:vAlign w:val="center"/>
+            <w:hideMark/>
+          </w:tcPr>
+          <w:p>
+            <w:pPr>
+              <w:rPr>
+                <w:rFonts w:ascii="Microsoft YaHei" w:eastAsia="Microsoft YaHei" w:hAnsi="Microsoft YaHei"/>
+                <w:color w:val="333333"/>
+                <w:sz w:val="21"/>
+                <w:szCs w:val="21"/>
+              </w:rPr>
+            </w:pPr>
+            <w:r>
+              <w:rPr>
+                <w:rFonts w:ascii="Microsoft YaHei" w:eastAsia="Microsoft YaHei" w:hAnsi="Microsoft YaHei" w:hint="eastAsia"/>
+                <w:color w:val="333333"/>
+                <w:sz w:val="21"/>
+                <w:szCs w:val="21"/>
+              </w:rPr>
+              <w:t>Save data frame to CSV</w:t>
+            </w:r>
+          </w:p>
+        </w:tc>
+        <w:tc>
+          <w:tcPr>
+            <w:tcW w:w="2593" w:type="dxa"/>
+            <w:tcBorders>
+              <w:top w:val="single" w:sz="6" w:space="0" w:color="DDDDDD"/>
+              <w:left w:val="single" w:sz="6" w:space="0" w:color="DDDDDD"/>
+              <w:bottom w:val="single" w:sz="6" w:space="0" w:color="DDDDDD"/>
+              <w:right w:val="single" w:sz="6" w:space="0" w:color="DDDDDD"/>
+            </w:tcBorders>
+            <w:shd w:val="clear" w:color="auto" w:fill="F8F8F8"/>
+            <w:tcMar>
+              <w:top w:w="90" w:type="dxa"/>
+              <w:left w:w="195" w:type="dxa"/>
+              <w:bottom w:w="90" w:type="dxa"/>
+              <w:right w:w="195" w:type="dxa"/>
+            </w:tcMar>
+            <w:vAlign w:val="center"/>
+            <w:hideMark/>
+          </w:tcPr>
+          <w:p>
+            <w:pPr>
+              <w:rPr>
+                <w:rFonts w:ascii="Microsoft YaHei" w:eastAsia="Microsoft YaHei" w:hAnsi="Microsoft YaHei"/>
+                <w:color w:val="333333"/>
+                <w:sz w:val="21"/>
+                <w:szCs w:val="21"/>
+              </w:rPr>
+            </w:pPr>
+            <w:r>
+              <w:rPr>
+                <w:rFonts w:ascii="Microsoft YaHei" w:eastAsia="Microsoft YaHei" w:hAnsi="Microsoft YaHei" w:hint="eastAsia"/>
+                <w:color w:val="333333"/>
+                <w:sz w:val="21"/>
+                <w:szCs w:val="21"/>
+              </w:rPr>
+              <w:t>Save the processed data frame to a CSV file with a specified path</w:t>
+            </w:r>
+          </w:p>
+        </w:tc>
+        <w:tc>
+          <w:tcPr>
+            <w:tcW w:w="0" w:type="auto"/>
+            <w:tcBorders>
+              <w:top w:val="single" w:sz="6" w:space="0" w:color="DDDDDD"/>
+              <w:left w:val="single" w:sz="6" w:space="0" w:color="DDDDDD"/>
+              <w:bottom w:val="single" w:sz="6" w:space="0" w:color="DDDDDD"/>
+              <w:right w:val="single" w:sz="6" w:space="0" w:color="DDDDDD"/>
+            </w:tcBorders>
+            <w:shd w:val="clear" w:color="auto" w:fill="F8F8F8"/>
+            <w:tcMar>
+              <w:top w:w="90" w:type="dxa"/>
+              <w:left w:w="195" w:type="dxa"/>
+              <w:bottom w:w="90" w:type="dxa"/>
+              <w:right w:w="195" w:type="dxa"/>
+            </w:tcMar>
+            <w:vAlign w:val="center"/>
+            <w:hideMark/>
+          </w:tcPr>
+          <w:p>
+            <w:pPr>
+              <w:pStyle w:val="HTMLPreformatted"/>
+              <w:spacing w:line="420" w:lineRule="atLeast"/>
+              <w:rPr>
+                <w:rFonts w:ascii="Consolas" w:hAnsi="Consolas"/>
+                <w:color w:val="212529"/>
+                <w:sz w:val="21"/>
+                <w:szCs w:val="21"/>
+              </w:rPr>
+            </w:pPr>
+            <w:proofErr w:type="spellStart"/>
+            <w:r>
+              <w:rPr>
+                <w:rStyle w:val="pln"/>
+                <w:rFonts w:ascii="Consolas" w:hAnsi="Consolas"/>
+                <w:color w:val="000000"/>
+                <w:bdr w:val="none" w:sz="0" w:space="0" w:color="auto" w:frame="1"/>
+              </w:rPr>
+              <w:t>df</w:t>
+            </w:r>
+            <w:r>
+              <w:rPr>
+                <w:rStyle w:val="pun"/>
+                <w:rFonts w:ascii="Consolas" w:hAnsi="Consolas"/>
+                <w:color w:val="666600"/>
+                <w:bdr w:val="none" w:sz="0" w:space="0" w:color="auto" w:frame="1"/>
+              </w:rPr>
+              <w:t>.</w:t>
+            </w:r>
+            <w:r>
+              <w:rPr>
+                <w:rStyle w:val="pln"/>
+                <w:rFonts w:ascii="Consolas" w:hAnsi="Consolas"/>
+                <w:color w:val="000000"/>
+                <w:bdr w:val="none" w:sz="0" w:space="0" w:color="auto" w:frame="1"/>
+              </w:rPr>
+              <w:t>to_csv</w:t>
+            </w:r>
+            <w:proofErr w:type="spellEnd"/>
+            <w:r>
+              <w:rPr>
+                <w:rStyle w:val="pun"/>
+                <w:rFonts w:ascii="Consolas" w:hAnsi="Consolas"/>
+                <w:color w:val="666600"/>
+                <w:bdr w:val="none" w:sz="0" w:space="0" w:color="auto" w:frame="1"/>
+              </w:rPr>
+              <w:t>(&lt;</w:t>
+            </w:r>
+            <w:r>
+              <w:rPr>
+                <w:rStyle w:val="pln"/>
+                <w:rFonts w:ascii="Consolas" w:hAnsi="Consolas"/>
+                <w:color w:val="000000"/>
+                <w:bdr w:val="none" w:sz="0" w:space="0" w:color="auto" w:frame="1"/>
+              </w:rPr>
+              <w:t>output CSV path</w:t>
+            </w:r>
+            <w:r>
+              <w:rPr>
+                <w:rStyle w:val="pun"/>
+                <w:rFonts w:ascii="Consolas" w:hAnsi="Consolas"/>
+                <w:color w:val="666600"/>
+                <w:bdr w:val="none" w:sz="0" w:space="0" w:color="auto" w:frame="1"/>
+              </w:rPr>
+              <w:t>&gt;)</w:t>
+            </w:r>
+          </w:p>
+        </w:tc>
+      </w:tr>
+    </w:tbl>
+    <w:p>
+      <w:pPr>
         <w:rPr>
           <w:rFonts w:ascii="Times New Roman" w:hAnsi="Times New Roman" w:cs="Times New Roman"/>
         </w:rPr>
       </w:pPr>
+    </w:p>
+    <w:p>
+      <w:pPr>
+        <w:rPr>
+          <w:rFonts w:ascii="Times New Roman" w:hAnsi="Times New Roman" w:cs="Times New Roman"/>
+          <w:sz w:val="28"/>
+          <w:szCs w:val="28"/>
+        </w:rPr>
+      </w:pPr>
+      <w:r>
+        <w:rPr>
+          <w:rFonts w:ascii="Times New Roman" w:hAnsi="Times New Roman" w:cs="Times New Roman"/>
+          <w:sz w:val="28"/>
+          <w:szCs w:val="28"/>
+        </w:rPr>
+        <w:t xml:space="preserve">Module 2 : Preprocessing  Data in Python </w:t>
+      </w:r>
+    </w:p>
+    <w:p>
+      <w:pPr>
+        <w:rPr>
+          <w:rFonts w:ascii="Times New Roman" w:hAnsi="Times New Roman" w:cs="Times New Roman"/>
+        </w:rPr>
+      </w:pPr>
+      <w:r>
+        <w:rPr>
+          <w:rFonts w:ascii="Times New Roman" w:hAnsi="Times New Roman" w:cs="Times New Roman"/>
+        </w:rPr>
+        <w:t>Data pre-processing in Python</w:t>
+      </w:r>
+    </w:p>
+    <w:p>
+      <w:pPr>
+        <w:rPr>
+          <w:rFonts w:ascii="Times New Roman" w:hAnsi="Times New Roman" w:cs="Times New Roman"/>
+        </w:rPr>
+      </w:pPr>
+      <w:r>
+        <w:rPr>
+          <w:rFonts w:ascii="Times New Roman" w:hAnsi="Times New Roman" w:cs="Times New Roman"/>
+        </w:rPr>
+        <w:t>The process of converting or mapping data from the initial “raw” form another format, in order to prepare the data for further analysis.</w:t>
+      </w:r>
+    </w:p>
+    <w:p>
+      <w:pPr>
+        <w:rPr>
+          <w:rFonts w:ascii="Times New Roman" w:hAnsi="Times New Roman" w:cs="Times New Roman"/>
+        </w:rPr>
+      </w:pPr>
+      <w:r>
+        <w:rPr>
+          <w:rFonts w:ascii="Times New Roman" w:hAnsi="Times New Roman" w:cs="Times New Roman"/>
+        </w:rPr>
+        <w:t xml:space="preserve">Also known as: Data Cleaning, Data wrangling. </w:t>
+      </w:r>
     </w:p>
     <w:sectPr>
       <w:pgSz w:w="12240" w:h="15840"/>
@@ -1485,6 +4112,1588 @@
 <file path=word/numbering.xml><?xml version="1.0" encoding="utf-8"?>
 <w:numbering xmlns:wpc="http://schemas.microsoft.com/office/word/2010/wordprocessingCanvas" xmlns:cx="http://schemas.microsoft.com/office/drawing/2014/chartex" xmlns:cx1="http://schemas.microsoft.com/office/drawing/2015/9/8/chartex" xmlns:cx2="http://schemas.microsoft.com/office/drawing/2015/10/21/chartex" xmlns:cx3="http://schemas.microsoft.com/office/drawing/2016/5/9/chartex" xmlns:cx4="http://schemas.microsoft.com/office/drawing/2016/5/10/chartex" xmlns:cx5="http://schemas.microsoft.com/office/drawing/2016/5/11/chartex" xmlns:cx6="http://schemas.microsoft.com/office/drawing/2016/5/12/chartex" xmlns:cx7="http://schemas.microsoft.com/office/drawing/2016/5/13/chartex" xmlns:cx8="http://schemas.microsoft.com/office/drawing/2016/5/14/chartex" xmlns:mc="http://schemas.openxmlformats.org/markup-compatibility/2006" xmlns:aink="http://schemas.microsoft.com/office/drawing/2016/ink" xmlns:am3d="http://schemas.microsoft.com/office/drawing/2017/model3d" xmlns:o="urn:schemas-microsoft-com:office:office" xmlns:r="http://schemas.openxmlformats.org/officeDocument/2006/relationships" xmlns:m="http://schemas.openxmlformats.org/officeDocument/2006/math" xmlns:v="urn:schemas-microsoft-com:vml" xmlns:wp14="http://schemas.microsoft.com/office/word/2010/wordprocessingDrawing" xmlns:wp="http://schemas.openxmlformats.org/drawingml/2006/wordprocessingDrawing" xmlns:w10="urn:schemas-microsoft-com:office:word" xmlns:w="http://schemas.openxmlformats.org/wordprocessingml/2006/main" xmlns:w14="http://schemas.microsoft.com/office/word/2010/wordml" xmlns:w15="http://schemas.microsoft.com/office/word/2012/wordml" xmlns:w16cex="http://schemas.microsoft.com/office/word/2018/wordml/cex" xmlns:w16cid="http://schemas.microsoft.com/office/word/2016/wordml/cid" xmlns:w16="http://schemas.microsoft.com/office/word/2018/wordml" xmlns:w16sdtdh="http://schemas.microsoft.com/office/word/2020/wordml/sdtdatahash" xmlns:w16se="http://schemas.microsoft.com/office/word/2015/wordml/symex" xmlns:wpg="http://schemas.microsoft.com/office/word/2010/wordprocessingGroup" xmlns:wpi="http://schemas.microsoft.com/office/word/2010/wordprocessingInk" xmlns:wne="http://schemas.microsoft.com/office/word/2006/wordml" xmlns:wps="http://schemas.microsoft.com/office/word/2010/wordprocessingShape" mc:Ignorable="w14 w15 w16se w16cid w16 w16cex w16sdtdh wp14">
   <w:abstractNum w:abstractNumId="0" w15:restartNumberingAfterBreak="0">
+    <w:nsid w:val="00143B08"/>
+    <w:multiLevelType w:val="multilevel"/>
+    <w:tmpl w:val="BCF48744"/>
+    <w:lvl w:ilvl="0">
+      <w:start w:val="1"/>
+      <w:numFmt w:val="decimal"/>
+      <w:lvlText w:val="%1."/>
+      <w:lvlJc w:val="left"/>
+      <w:pPr>
+        <w:tabs>
+          <w:tab w:val="num" w:pos="720"/>
+        </w:tabs>
+        <w:ind w:left="720" w:hanging="360"/>
+      </w:pPr>
+    </w:lvl>
+    <w:lvl w:ilvl="1" w:tentative="1">
+      <w:start w:val="1"/>
+      <w:numFmt w:val="decimal"/>
+      <w:lvlText w:val="%2."/>
+      <w:lvlJc w:val="left"/>
+      <w:pPr>
+        <w:tabs>
+          <w:tab w:val="num" w:pos="1440"/>
+        </w:tabs>
+        <w:ind w:left="1440" w:hanging="360"/>
+      </w:pPr>
+    </w:lvl>
+    <w:lvl w:ilvl="2" w:tentative="1">
+      <w:start w:val="1"/>
+      <w:numFmt w:val="decimal"/>
+      <w:lvlText w:val="%3."/>
+      <w:lvlJc w:val="left"/>
+      <w:pPr>
+        <w:tabs>
+          <w:tab w:val="num" w:pos="2160"/>
+        </w:tabs>
+        <w:ind w:left="2160" w:hanging="360"/>
+      </w:pPr>
+    </w:lvl>
+    <w:lvl w:ilvl="3" w:tentative="1">
+      <w:start w:val="1"/>
+      <w:numFmt w:val="decimal"/>
+      <w:lvlText w:val="%4."/>
+      <w:lvlJc w:val="left"/>
+      <w:pPr>
+        <w:tabs>
+          <w:tab w:val="num" w:pos="2880"/>
+        </w:tabs>
+        <w:ind w:left="2880" w:hanging="360"/>
+      </w:pPr>
+    </w:lvl>
+    <w:lvl w:ilvl="4" w:tentative="1">
+      <w:start w:val="1"/>
+      <w:numFmt w:val="decimal"/>
+      <w:lvlText w:val="%5."/>
+      <w:lvlJc w:val="left"/>
+      <w:pPr>
+        <w:tabs>
+          <w:tab w:val="num" w:pos="3600"/>
+        </w:tabs>
+        <w:ind w:left="3600" w:hanging="360"/>
+      </w:pPr>
+    </w:lvl>
+    <w:lvl w:ilvl="5" w:tentative="1">
+      <w:start w:val="1"/>
+      <w:numFmt w:val="decimal"/>
+      <w:lvlText w:val="%6."/>
+      <w:lvlJc w:val="left"/>
+      <w:pPr>
+        <w:tabs>
+          <w:tab w:val="num" w:pos="4320"/>
+        </w:tabs>
+        <w:ind w:left="4320" w:hanging="360"/>
+      </w:pPr>
+    </w:lvl>
+    <w:lvl w:ilvl="6" w:tentative="1">
+      <w:start w:val="1"/>
+      <w:numFmt w:val="decimal"/>
+      <w:lvlText w:val="%7."/>
+      <w:lvlJc w:val="left"/>
+      <w:pPr>
+        <w:tabs>
+          <w:tab w:val="num" w:pos="5040"/>
+        </w:tabs>
+        <w:ind w:left="5040" w:hanging="360"/>
+      </w:pPr>
+    </w:lvl>
+    <w:lvl w:ilvl="7" w:tentative="1">
+      <w:start w:val="1"/>
+      <w:numFmt w:val="decimal"/>
+      <w:lvlText w:val="%8."/>
+      <w:lvlJc w:val="left"/>
+      <w:pPr>
+        <w:tabs>
+          <w:tab w:val="num" w:pos="5760"/>
+        </w:tabs>
+        <w:ind w:left="5760" w:hanging="360"/>
+      </w:pPr>
+    </w:lvl>
+    <w:lvl w:ilvl="8" w:tentative="1">
+      <w:start w:val="1"/>
+      <w:numFmt w:val="decimal"/>
+      <w:lvlText w:val="%9."/>
+      <w:lvlJc w:val="left"/>
+      <w:pPr>
+        <w:tabs>
+          <w:tab w:val="num" w:pos="6480"/>
+        </w:tabs>
+        <w:ind w:left="6480" w:hanging="360"/>
+      </w:pPr>
+    </w:lvl>
+  </w:abstractNum>
+  <w:abstractNum w:abstractNumId="1" w15:restartNumberingAfterBreak="0">
+    <w:nsid w:val="0BE864ED"/>
+    <w:multiLevelType w:val="multilevel"/>
+    <w:tmpl w:val="28AE0BF4"/>
+    <w:lvl w:ilvl="0">
+      <w:start w:val="1"/>
+      <w:numFmt w:val="decimal"/>
+      <w:lvlText w:val="%1."/>
+      <w:lvlJc w:val="left"/>
+      <w:pPr>
+        <w:tabs>
+          <w:tab w:val="num" w:pos="720"/>
+        </w:tabs>
+        <w:ind w:left="720" w:hanging="360"/>
+      </w:pPr>
+    </w:lvl>
+    <w:lvl w:ilvl="1" w:tentative="1">
+      <w:start w:val="1"/>
+      <w:numFmt w:val="decimal"/>
+      <w:lvlText w:val="%2."/>
+      <w:lvlJc w:val="left"/>
+      <w:pPr>
+        <w:tabs>
+          <w:tab w:val="num" w:pos="1440"/>
+        </w:tabs>
+        <w:ind w:left="1440" w:hanging="360"/>
+      </w:pPr>
+    </w:lvl>
+    <w:lvl w:ilvl="2" w:tentative="1">
+      <w:start w:val="1"/>
+      <w:numFmt w:val="decimal"/>
+      <w:lvlText w:val="%3."/>
+      <w:lvlJc w:val="left"/>
+      <w:pPr>
+        <w:tabs>
+          <w:tab w:val="num" w:pos="2160"/>
+        </w:tabs>
+        <w:ind w:left="2160" w:hanging="360"/>
+      </w:pPr>
+    </w:lvl>
+    <w:lvl w:ilvl="3" w:tentative="1">
+      <w:start w:val="1"/>
+      <w:numFmt w:val="decimal"/>
+      <w:lvlText w:val="%4."/>
+      <w:lvlJc w:val="left"/>
+      <w:pPr>
+        <w:tabs>
+          <w:tab w:val="num" w:pos="2880"/>
+        </w:tabs>
+        <w:ind w:left="2880" w:hanging="360"/>
+      </w:pPr>
+    </w:lvl>
+    <w:lvl w:ilvl="4" w:tentative="1">
+      <w:start w:val="1"/>
+      <w:numFmt w:val="decimal"/>
+      <w:lvlText w:val="%5."/>
+      <w:lvlJc w:val="left"/>
+      <w:pPr>
+        <w:tabs>
+          <w:tab w:val="num" w:pos="3600"/>
+        </w:tabs>
+        <w:ind w:left="3600" w:hanging="360"/>
+      </w:pPr>
+    </w:lvl>
+    <w:lvl w:ilvl="5" w:tentative="1">
+      <w:start w:val="1"/>
+      <w:numFmt w:val="decimal"/>
+      <w:lvlText w:val="%6."/>
+      <w:lvlJc w:val="left"/>
+      <w:pPr>
+        <w:tabs>
+          <w:tab w:val="num" w:pos="4320"/>
+        </w:tabs>
+        <w:ind w:left="4320" w:hanging="360"/>
+      </w:pPr>
+    </w:lvl>
+    <w:lvl w:ilvl="6" w:tentative="1">
+      <w:start w:val="1"/>
+      <w:numFmt w:val="decimal"/>
+      <w:lvlText w:val="%7."/>
+      <w:lvlJc w:val="left"/>
+      <w:pPr>
+        <w:tabs>
+          <w:tab w:val="num" w:pos="5040"/>
+        </w:tabs>
+        <w:ind w:left="5040" w:hanging="360"/>
+      </w:pPr>
+    </w:lvl>
+    <w:lvl w:ilvl="7" w:tentative="1">
+      <w:start w:val="1"/>
+      <w:numFmt w:val="decimal"/>
+      <w:lvlText w:val="%8."/>
+      <w:lvlJc w:val="left"/>
+      <w:pPr>
+        <w:tabs>
+          <w:tab w:val="num" w:pos="5760"/>
+        </w:tabs>
+        <w:ind w:left="5760" w:hanging="360"/>
+      </w:pPr>
+    </w:lvl>
+    <w:lvl w:ilvl="8" w:tentative="1">
+      <w:start w:val="1"/>
+      <w:numFmt w:val="decimal"/>
+      <w:lvlText w:val="%9."/>
+      <w:lvlJc w:val="left"/>
+      <w:pPr>
+        <w:tabs>
+          <w:tab w:val="num" w:pos="6480"/>
+        </w:tabs>
+        <w:ind w:left="6480" w:hanging="360"/>
+      </w:pPr>
+    </w:lvl>
+  </w:abstractNum>
+  <w:abstractNum w:abstractNumId="2" w15:restartNumberingAfterBreak="0">
+    <w:nsid w:val="10F539E8"/>
+    <w:multiLevelType w:val="multilevel"/>
+    <w:tmpl w:val="50CAB45A"/>
+    <w:lvl w:ilvl="0">
+      <w:start w:val="1"/>
+      <w:numFmt w:val="decimal"/>
+      <w:lvlText w:val="%1."/>
+      <w:lvlJc w:val="left"/>
+      <w:pPr>
+        <w:tabs>
+          <w:tab w:val="num" w:pos="720"/>
+        </w:tabs>
+        <w:ind w:left="720" w:hanging="360"/>
+      </w:pPr>
+    </w:lvl>
+    <w:lvl w:ilvl="1" w:tentative="1">
+      <w:start w:val="1"/>
+      <w:numFmt w:val="decimal"/>
+      <w:lvlText w:val="%2."/>
+      <w:lvlJc w:val="left"/>
+      <w:pPr>
+        <w:tabs>
+          <w:tab w:val="num" w:pos="1440"/>
+        </w:tabs>
+        <w:ind w:left="1440" w:hanging="360"/>
+      </w:pPr>
+    </w:lvl>
+    <w:lvl w:ilvl="2" w:tentative="1">
+      <w:start w:val="1"/>
+      <w:numFmt w:val="decimal"/>
+      <w:lvlText w:val="%3."/>
+      <w:lvlJc w:val="left"/>
+      <w:pPr>
+        <w:tabs>
+          <w:tab w:val="num" w:pos="2160"/>
+        </w:tabs>
+        <w:ind w:left="2160" w:hanging="360"/>
+      </w:pPr>
+    </w:lvl>
+    <w:lvl w:ilvl="3" w:tentative="1">
+      <w:start w:val="1"/>
+      <w:numFmt w:val="decimal"/>
+      <w:lvlText w:val="%4."/>
+      <w:lvlJc w:val="left"/>
+      <w:pPr>
+        <w:tabs>
+          <w:tab w:val="num" w:pos="2880"/>
+        </w:tabs>
+        <w:ind w:left="2880" w:hanging="360"/>
+      </w:pPr>
+    </w:lvl>
+    <w:lvl w:ilvl="4" w:tentative="1">
+      <w:start w:val="1"/>
+      <w:numFmt w:val="decimal"/>
+      <w:lvlText w:val="%5."/>
+      <w:lvlJc w:val="left"/>
+      <w:pPr>
+        <w:tabs>
+          <w:tab w:val="num" w:pos="3600"/>
+        </w:tabs>
+        <w:ind w:left="3600" w:hanging="360"/>
+      </w:pPr>
+    </w:lvl>
+    <w:lvl w:ilvl="5" w:tentative="1">
+      <w:start w:val="1"/>
+      <w:numFmt w:val="decimal"/>
+      <w:lvlText w:val="%6."/>
+      <w:lvlJc w:val="left"/>
+      <w:pPr>
+        <w:tabs>
+          <w:tab w:val="num" w:pos="4320"/>
+        </w:tabs>
+        <w:ind w:left="4320" w:hanging="360"/>
+      </w:pPr>
+    </w:lvl>
+    <w:lvl w:ilvl="6" w:tentative="1">
+      <w:start w:val="1"/>
+      <w:numFmt w:val="decimal"/>
+      <w:lvlText w:val="%7."/>
+      <w:lvlJc w:val="left"/>
+      <w:pPr>
+        <w:tabs>
+          <w:tab w:val="num" w:pos="5040"/>
+        </w:tabs>
+        <w:ind w:left="5040" w:hanging="360"/>
+      </w:pPr>
+    </w:lvl>
+    <w:lvl w:ilvl="7" w:tentative="1">
+      <w:start w:val="1"/>
+      <w:numFmt w:val="decimal"/>
+      <w:lvlText w:val="%8."/>
+      <w:lvlJc w:val="left"/>
+      <w:pPr>
+        <w:tabs>
+          <w:tab w:val="num" w:pos="5760"/>
+        </w:tabs>
+        <w:ind w:left="5760" w:hanging="360"/>
+      </w:pPr>
+    </w:lvl>
+    <w:lvl w:ilvl="8" w:tentative="1">
+      <w:start w:val="1"/>
+      <w:numFmt w:val="decimal"/>
+      <w:lvlText w:val="%9."/>
+      <w:lvlJc w:val="left"/>
+      <w:pPr>
+        <w:tabs>
+          <w:tab w:val="num" w:pos="6480"/>
+        </w:tabs>
+        <w:ind w:left="6480" w:hanging="360"/>
+      </w:pPr>
+    </w:lvl>
+  </w:abstractNum>
+  <w:abstractNum w:abstractNumId="3" w15:restartNumberingAfterBreak="0">
+    <w:nsid w:val="1A0861EC"/>
+    <w:multiLevelType w:val="multilevel"/>
+    <w:tmpl w:val="CE6EF05C"/>
+    <w:lvl w:ilvl="0">
+      <w:start w:val="1"/>
+      <w:numFmt w:val="decimal"/>
+      <w:lvlText w:val="%1."/>
+      <w:lvlJc w:val="left"/>
+      <w:pPr>
+        <w:tabs>
+          <w:tab w:val="num" w:pos="720"/>
+        </w:tabs>
+        <w:ind w:left="720" w:hanging="360"/>
+      </w:pPr>
+    </w:lvl>
+    <w:lvl w:ilvl="1" w:tentative="1">
+      <w:start w:val="1"/>
+      <w:numFmt w:val="decimal"/>
+      <w:lvlText w:val="%2."/>
+      <w:lvlJc w:val="left"/>
+      <w:pPr>
+        <w:tabs>
+          <w:tab w:val="num" w:pos="1440"/>
+        </w:tabs>
+        <w:ind w:left="1440" w:hanging="360"/>
+      </w:pPr>
+    </w:lvl>
+    <w:lvl w:ilvl="2" w:tentative="1">
+      <w:start w:val="1"/>
+      <w:numFmt w:val="decimal"/>
+      <w:lvlText w:val="%3."/>
+      <w:lvlJc w:val="left"/>
+      <w:pPr>
+        <w:tabs>
+          <w:tab w:val="num" w:pos="2160"/>
+        </w:tabs>
+        <w:ind w:left="2160" w:hanging="360"/>
+      </w:pPr>
+    </w:lvl>
+    <w:lvl w:ilvl="3" w:tentative="1">
+      <w:start w:val="1"/>
+      <w:numFmt w:val="decimal"/>
+      <w:lvlText w:val="%4."/>
+      <w:lvlJc w:val="left"/>
+      <w:pPr>
+        <w:tabs>
+          <w:tab w:val="num" w:pos="2880"/>
+        </w:tabs>
+        <w:ind w:left="2880" w:hanging="360"/>
+      </w:pPr>
+    </w:lvl>
+    <w:lvl w:ilvl="4" w:tentative="1">
+      <w:start w:val="1"/>
+      <w:numFmt w:val="decimal"/>
+      <w:lvlText w:val="%5."/>
+      <w:lvlJc w:val="left"/>
+      <w:pPr>
+        <w:tabs>
+          <w:tab w:val="num" w:pos="3600"/>
+        </w:tabs>
+        <w:ind w:left="3600" w:hanging="360"/>
+      </w:pPr>
+    </w:lvl>
+    <w:lvl w:ilvl="5" w:tentative="1">
+      <w:start w:val="1"/>
+      <w:numFmt w:val="decimal"/>
+      <w:lvlText w:val="%6."/>
+      <w:lvlJc w:val="left"/>
+      <w:pPr>
+        <w:tabs>
+          <w:tab w:val="num" w:pos="4320"/>
+        </w:tabs>
+        <w:ind w:left="4320" w:hanging="360"/>
+      </w:pPr>
+    </w:lvl>
+    <w:lvl w:ilvl="6" w:tentative="1">
+      <w:start w:val="1"/>
+      <w:numFmt w:val="decimal"/>
+      <w:lvlText w:val="%7."/>
+      <w:lvlJc w:val="left"/>
+      <w:pPr>
+        <w:tabs>
+          <w:tab w:val="num" w:pos="5040"/>
+        </w:tabs>
+        <w:ind w:left="5040" w:hanging="360"/>
+      </w:pPr>
+    </w:lvl>
+    <w:lvl w:ilvl="7" w:tentative="1">
+      <w:start w:val="1"/>
+      <w:numFmt w:val="decimal"/>
+      <w:lvlText w:val="%8."/>
+      <w:lvlJc w:val="left"/>
+      <w:pPr>
+        <w:tabs>
+          <w:tab w:val="num" w:pos="5760"/>
+        </w:tabs>
+        <w:ind w:left="5760" w:hanging="360"/>
+      </w:pPr>
+    </w:lvl>
+    <w:lvl w:ilvl="8" w:tentative="1">
+      <w:start w:val="1"/>
+      <w:numFmt w:val="decimal"/>
+      <w:lvlText w:val="%9."/>
+      <w:lvlJc w:val="left"/>
+      <w:pPr>
+        <w:tabs>
+          <w:tab w:val="num" w:pos="6480"/>
+        </w:tabs>
+        <w:ind w:left="6480" w:hanging="360"/>
+      </w:pPr>
+    </w:lvl>
+  </w:abstractNum>
+  <w:abstractNum w:abstractNumId="4" w15:restartNumberingAfterBreak="0">
+    <w:nsid w:val="1DF4637E"/>
+    <w:multiLevelType w:val="multilevel"/>
+    <w:tmpl w:val="27D22796"/>
+    <w:lvl w:ilvl="0">
+      <w:start w:val="1"/>
+      <w:numFmt w:val="decimal"/>
+      <w:lvlText w:val="%1."/>
+      <w:lvlJc w:val="left"/>
+      <w:pPr>
+        <w:tabs>
+          <w:tab w:val="num" w:pos="720"/>
+        </w:tabs>
+        <w:ind w:left="720" w:hanging="360"/>
+      </w:pPr>
+    </w:lvl>
+    <w:lvl w:ilvl="1" w:tentative="1">
+      <w:start w:val="1"/>
+      <w:numFmt w:val="decimal"/>
+      <w:lvlText w:val="%2."/>
+      <w:lvlJc w:val="left"/>
+      <w:pPr>
+        <w:tabs>
+          <w:tab w:val="num" w:pos="1440"/>
+        </w:tabs>
+        <w:ind w:left="1440" w:hanging="360"/>
+      </w:pPr>
+    </w:lvl>
+    <w:lvl w:ilvl="2" w:tentative="1">
+      <w:start w:val="1"/>
+      <w:numFmt w:val="decimal"/>
+      <w:lvlText w:val="%3."/>
+      <w:lvlJc w:val="left"/>
+      <w:pPr>
+        <w:tabs>
+          <w:tab w:val="num" w:pos="2160"/>
+        </w:tabs>
+        <w:ind w:left="2160" w:hanging="360"/>
+      </w:pPr>
+    </w:lvl>
+    <w:lvl w:ilvl="3" w:tentative="1">
+      <w:start w:val="1"/>
+      <w:numFmt w:val="decimal"/>
+      <w:lvlText w:val="%4."/>
+      <w:lvlJc w:val="left"/>
+      <w:pPr>
+        <w:tabs>
+          <w:tab w:val="num" w:pos="2880"/>
+        </w:tabs>
+        <w:ind w:left="2880" w:hanging="360"/>
+      </w:pPr>
+    </w:lvl>
+    <w:lvl w:ilvl="4" w:tentative="1">
+      <w:start w:val="1"/>
+      <w:numFmt w:val="decimal"/>
+      <w:lvlText w:val="%5."/>
+      <w:lvlJc w:val="left"/>
+      <w:pPr>
+        <w:tabs>
+          <w:tab w:val="num" w:pos="3600"/>
+        </w:tabs>
+        <w:ind w:left="3600" w:hanging="360"/>
+      </w:pPr>
+    </w:lvl>
+    <w:lvl w:ilvl="5" w:tentative="1">
+      <w:start w:val="1"/>
+      <w:numFmt w:val="decimal"/>
+      <w:lvlText w:val="%6."/>
+      <w:lvlJc w:val="left"/>
+      <w:pPr>
+        <w:tabs>
+          <w:tab w:val="num" w:pos="4320"/>
+        </w:tabs>
+        <w:ind w:left="4320" w:hanging="360"/>
+      </w:pPr>
+    </w:lvl>
+    <w:lvl w:ilvl="6" w:tentative="1">
+      <w:start w:val="1"/>
+      <w:numFmt w:val="decimal"/>
+      <w:lvlText w:val="%7."/>
+      <w:lvlJc w:val="left"/>
+      <w:pPr>
+        <w:tabs>
+          <w:tab w:val="num" w:pos="5040"/>
+        </w:tabs>
+        <w:ind w:left="5040" w:hanging="360"/>
+      </w:pPr>
+    </w:lvl>
+    <w:lvl w:ilvl="7" w:tentative="1">
+      <w:start w:val="1"/>
+      <w:numFmt w:val="decimal"/>
+      <w:lvlText w:val="%8."/>
+      <w:lvlJc w:val="left"/>
+      <w:pPr>
+        <w:tabs>
+          <w:tab w:val="num" w:pos="5760"/>
+        </w:tabs>
+        <w:ind w:left="5760" w:hanging="360"/>
+      </w:pPr>
+    </w:lvl>
+    <w:lvl w:ilvl="8" w:tentative="1">
+      <w:start w:val="1"/>
+      <w:numFmt w:val="decimal"/>
+      <w:lvlText w:val="%9."/>
+      <w:lvlJc w:val="left"/>
+      <w:pPr>
+        <w:tabs>
+          <w:tab w:val="num" w:pos="6480"/>
+        </w:tabs>
+        <w:ind w:left="6480" w:hanging="360"/>
+      </w:pPr>
+    </w:lvl>
+  </w:abstractNum>
+  <w:abstractNum w:abstractNumId="5" w15:restartNumberingAfterBreak="0">
+    <w:nsid w:val="288D5FDC"/>
+    <w:multiLevelType w:val="multilevel"/>
+    <w:tmpl w:val="67E65E7C"/>
+    <w:lvl w:ilvl="0">
+      <w:start w:val="1"/>
+      <w:numFmt w:val="decimal"/>
+      <w:lvlText w:val="%1."/>
+      <w:lvlJc w:val="left"/>
+      <w:pPr>
+        <w:tabs>
+          <w:tab w:val="num" w:pos="720"/>
+        </w:tabs>
+        <w:ind w:left="720" w:hanging="360"/>
+      </w:pPr>
+    </w:lvl>
+    <w:lvl w:ilvl="1" w:tentative="1">
+      <w:start w:val="1"/>
+      <w:numFmt w:val="decimal"/>
+      <w:lvlText w:val="%2."/>
+      <w:lvlJc w:val="left"/>
+      <w:pPr>
+        <w:tabs>
+          <w:tab w:val="num" w:pos="1440"/>
+        </w:tabs>
+        <w:ind w:left="1440" w:hanging="360"/>
+      </w:pPr>
+    </w:lvl>
+    <w:lvl w:ilvl="2" w:tentative="1">
+      <w:start w:val="1"/>
+      <w:numFmt w:val="decimal"/>
+      <w:lvlText w:val="%3."/>
+      <w:lvlJc w:val="left"/>
+      <w:pPr>
+        <w:tabs>
+          <w:tab w:val="num" w:pos="2160"/>
+        </w:tabs>
+        <w:ind w:left="2160" w:hanging="360"/>
+      </w:pPr>
+    </w:lvl>
+    <w:lvl w:ilvl="3" w:tentative="1">
+      <w:start w:val="1"/>
+      <w:numFmt w:val="decimal"/>
+      <w:lvlText w:val="%4."/>
+      <w:lvlJc w:val="left"/>
+      <w:pPr>
+        <w:tabs>
+          <w:tab w:val="num" w:pos="2880"/>
+        </w:tabs>
+        <w:ind w:left="2880" w:hanging="360"/>
+      </w:pPr>
+    </w:lvl>
+    <w:lvl w:ilvl="4" w:tentative="1">
+      <w:start w:val="1"/>
+      <w:numFmt w:val="decimal"/>
+      <w:lvlText w:val="%5."/>
+      <w:lvlJc w:val="left"/>
+      <w:pPr>
+        <w:tabs>
+          <w:tab w:val="num" w:pos="3600"/>
+        </w:tabs>
+        <w:ind w:left="3600" w:hanging="360"/>
+      </w:pPr>
+    </w:lvl>
+    <w:lvl w:ilvl="5" w:tentative="1">
+      <w:start w:val="1"/>
+      <w:numFmt w:val="decimal"/>
+      <w:lvlText w:val="%6."/>
+      <w:lvlJc w:val="left"/>
+      <w:pPr>
+        <w:tabs>
+          <w:tab w:val="num" w:pos="4320"/>
+        </w:tabs>
+        <w:ind w:left="4320" w:hanging="360"/>
+      </w:pPr>
+    </w:lvl>
+    <w:lvl w:ilvl="6" w:tentative="1">
+      <w:start w:val="1"/>
+      <w:numFmt w:val="decimal"/>
+      <w:lvlText w:val="%7."/>
+      <w:lvlJc w:val="left"/>
+      <w:pPr>
+        <w:tabs>
+          <w:tab w:val="num" w:pos="5040"/>
+        </w:tabs>
+        <w:ind w:left="5040" w:hanging="360"/>
+      </w:pPr>
+    </w:lvl>
+    <w:lvl w:ilvl="7" w:tentative="1">
+      <w:start w:val="1"/>
+      <w:numFmt w:val="decimal"/>
+      <w:lvlText w:val="%8."/>
+      <w:lvlJc w:val="left"/>
+      <w:pPr>
+        <w:tabs>
+          <w:tab w:val="num" w:pos="5760"/>
+        </w:tabs>
+        <w:ind w:left="5760" w:hanging="360"/>
+      </w:pPr>
+    </w:lvl>
+    <w:lvl w:ilvl="8" w:tentative="1">
+      <w:start w:val="1"/>
+      <w:numFmt w:val="decimal"/>
+      <w:lvlText w:val="%9."/>
+      <w:lvlJc w:val="left"/>
+      <w:pPr>
+        <w:tabs>
+          <w:tab w:val="num" w:pos="6480"/>
+        </w:tabs>
+        <w:ind w:left="6480" w:hanging="360"/>
+      </w:pPr>
+    </w:lvl>
+  </w:abstractNum>
+  <w:abstractNum w:abstractNumId="6" w15:restartNumberingAfterBreak="0">
+    <w:nsid w:val="2A4D183A"/>
+    <w:multiLevelType w:val="multilevel"/>
+    <w:tmpl w:val="3752C138"/>
+    <w:lvl w:ilvl="0">
+      <w:start w:val="1"/>
+      <w:numFmt w:val="decimal"/>
+      <w:lvlText w:val="%1."/>
+      <w:lvlJc w:val="left"/>
+      <w:pPr>
+        <w:tabs>
+          <w:tab w:val="num" w:pos="720"/>
+        </w:tabs>
+        <w:ind w:left="720" w:hanging="360"/>
+      </w:pPr>
+    </w:lvl>
+    <w:lvl w:ilvl="1" w:tentative="1">
+      <w:start w:val="1"/>
+      <w:numFmt w:val="decimal"/>
+      <w:lvlText w:val="%2."/>
+      <w:lvlJc w:val="left"/>
+      <w:pPr>
+        <w:tabs>
+          <w:tab w:val="num" w:pos="1440"/>
+        </w:tabs>
+        <w:ind w:left="1440" w:hanging="360"/>
+      </w:pPr>
+    </w:lvl>
+    <w:lvl w:ilvl="2" w:tentative="1">
+      <w:start w:val="1"/>
+      <w:numFmt w:val="decimal"/>
+      <w:lvlText w:val="%3."/>
+      <w:lvlJc w:val="left"/>
+      <w:pPr>
+        <w:tabs>
+          <w:tab w:val="num" w:pos="2160"/>
+        </w:tabs>
+        <w:ind w:left="2160" w:hanging="360"/>
+      </w:pPr>
+    </w:lvl>
+    <w:lvl w:ilvl="3" w:tentative="1">
+      <w:start w:val="1"/>
+      <w:numFmt w:val="decimal"/>
+      <w:lvlText w:val="%4."/>
+      <w:lvlJc w:val="left"/>
+      <w:pPr>
+        <w:tabs>
+          <w:tab w:val="num" w:pos="2880"/>
+        </w:tabs>
+        <w:ind w:left="2880" w:hanging="360"/>
+      </w:pPr>
+    </w:lvl>
+    <w:lvl w:ilvl="4" w:tentative="1">
+      <w:start w:val="1"/>
+      <w:numFmt w:val="decimal"/>
+      <w:lvlText w:val="%5."/>
+      <w:lvlJc w:val="left"/>
+      <w:pPr>
+        <w:tabs>
+          <w:tab w:val="num" w:pos="3600"/>
+        </w:tabs>
+        <w:ind w:left="3600" w:hanging="360"/>
+      </w:pPr>
+    </w:lvl>
+    <w:lvl w:ilvl="5" w:tentative="1">
+      <w:start w:val="1"/>
+      <w:numFmt w:val="decimal"/>
+      <w:lvlText w:val="%6."/>
+      <w:lvlJc w:val="left"/>
+      <w:pPr>
+        <w:tabs>
+          <w:tab w:val="num" w:pos="4320"/>
+        </w:tabs>
+        <w:ind w:left="4320" w:hanging="360"/>
+      </w:pPr>
+    </w:lvl>
+    <w:lvl w:ilvl="6" w:tentative="1">
+      <w:start w:val="1"/>
+      <w:numFmt w:val="decimal"/>
+      <w:lvlText w:val="%7."/>
+      <w:lvlJc w:val="left"/>
+      <w:pPr>
+        <w:tabs>
+          <w:tab w:val="num" w:pos="5040"/>
+        </w:tabs>
+        <w:ind w:left="5040" w:hanging="360"/>
+      </w:pPr>
+    </w:lvl>
+    <w:lvl w:ilvl="7" w:tentative="1">
+      <w:start w:val="1"/>
+      <w:numFmt w:val="decimal"/>
+      <w:lvlText w:val="%8."/>
+      <w:lvlJc w:val="left"/>
+      <w:pPr>
+        <w:tabs>
+          <w:tab w:val="num" w:pos="5760"/>
+        </w:tabs>
+        <w:ind w:left="5760" w:hanging="360"/>
+      </w:pPr>
+    </w:lvl>
+    <w:lvl w:ilvl="8" w:tentative="1">
+      <w:start w:val="1"/>
+      <w:numFmt w:val="decimal"/>
+      <w:lvlText w:val="%9."/>
+      <w:lvlJc w:val="left"/>
+      <w:pPr>
+        <w:tabs>
+          <w:tab w:val="num" w:pos="6480"/>
+        </w:tabs>
+        <w:ind w:left="6480" w:hanging="360"/>
+      </w:pPr>
+    </w:lvl>
+  </w:abstractNum>
+  <w:abstractNum w:abstractNumId="7" w15:restartNumberingAfterBreak="0">
+    <w:nsid w:val="370A28A6"/>
+    <w:multiLevelType w:val="multilevel"/>
+    <w:tmpl w:val="5EE4D73C"/>
+    <w:lvl w:ilvl="0">
+      <w:start w:val="1"/>
+      <w:numFmt w:val="decimal"/>
+      <w:lvlText w:val="%1."/>
+      <w:lvlJc w:val="left"/>
+      <w:pPr>
+        <w:tabs>
+          <w:tab w:val="num" w:pos="720"/>
+        </w:tabs>
+        <w:ind w:left="720" w:hanging="360"/>
+      </w:pPr>
+    </w:lvl>
+    <w:lvl w:ilvl="1" w:tentative="1">
+      <w:start w:val="1"/>
+      <w:numFmt w:val="decimal"/>
+      <w:lvlText w:val="%2."/>
+      <w:lvlJc w:val="left"/>
+      <w:pPr>
+        <w:tabs>
+          <w:tab w:val="num" w:pos="1440"/>
+        </w:tabs>
+        <w:ind w:left="1440" w:hanging="360"/>
+      </w:pPr>
+    </w:lvl>
+    <w:lvl w:ilvl="2" w:tentative="1">
+      <w:start w:val="1"/>
+      <w:numFmt w:val="decimal"/>
+      <w:lvlText w:val="%3."/>
+      <w:lvlJc w:val="left"/>
+      <w:pPr>
+        <w:tabs>
+          <w:tab w:val="num" w:pos="2160"/>
+        </w:tabs>
+        <w:ind w:left="2160" w:hanging="360"/>
+      </w:pPr>
+    </w:lvl>
+    <w:lvl w:ilvl="3" w:tentative="1">
+      <w:start w:val="1"/>
+      <w:numFmt w:val="decimal"/>
+      <w:lvlText w:val="%4."/>
+      <w:lvlJc w:val="left"/>
+      <w:pPr>
+        <w:tabs>
+          <w:tab w:val="num" w:pos="2880"/>
+        </w:tabs>
+        <w:ind w:left="2880" w:hanging="360"/>
+      </w:pPr>
+    </w:lvl>
+    <w:lvl w:ilvl="4" w:tentative="1">
+      <w:start w:val="1"/>
+      <w:numFmt w:val="decimal"/>
+      <w:lvlText w:val="%5."/>
+      <w:lvlJc w:val="left"/>
+      <w:pPr>
+        <w:tabs>
+          <w:tab w:val="num" w:pos="3600"/>
+        </w:tabs>
+        <w:ind w:left="3600" w:hanging="360"/>
+      </w:pPr>
+    </w:lvl>
+    <w:lvl w:ilvl="5" w:tentative="1">
+      <w:start w:val="1"/>
+      <w:numFmt w:val="decimal"/>
+      <w:lvlText w:val="%6."/>
+      <w:lvlJc w:val="left"/>
+      <w:pPr>
+        <w:tabs>
+          <w:tab w:val="num" w:pos="4320"/>
+        </w:tabs>
+        <w:ind w:left="4320" w:hanging="360"/>
+      </w:pPr>
+    </w:lvl>
+    <w:lvl w:ilvl="6" w:tentative="1">
+      <w:start w:val="1"/>
+      <w:numFmt w:val="decimal"/>
+      <w:lvlText w:val="%7."/>
+      <w:lvlJc w:val="left"/>
+      <w:pPr>
+        <w:tabs>
+          <w:tab w:val="num" w:pos="5040"/>
+        </w:tabs>
+        <w:ind w:left="5040" w:hanging="360"/>
+      </w:pPr>
+    </w:lvl>
+    <w:lvl w:ilvl="7" w:tentative="1">
+      <w:start w:val="1"/>
+      <w:numFmt w:val="decimal"/>
+      <w:lvlText w:val="%8."/>
+      <w:lvlJc w:val="left"/>
+      <w:pPr>
+        <w:tabs>
+          <w:tab w:val="num" w:pos="5760"/>
+        </w:tabs>
+        <w:ind w:left="5760" w:hanging="360"/>
+      </w:pPr>
+    </w:lvl>
+    <w:lvl w:ilvl="8" w:tentative="1">
+      <w:start w:val="1"/>
+      <w:numFmt w:val="decimal"/>
+      <w:lvlText w:val="%9."/>
+      <w:lvlJc w:val="left"/>
+      <w:pPr>
+        <w:tabs>
+          <w:tab w:val="num" w:pos="6480"/>
+        </w:tabs>
+        <w:ind w:left="6480" w:hanging="360"/>
+      </w:pPr>
+    </w:lvl>
+  </w:abstractNum>
+  <w:abstractNum w:abstractNumId="8" w15:restartNumberingAfterBreak="0">
+    <w:nsid w:val="3818400B"/>
+    <w:multiLevelType w:val="multilevel"/>
+    <w:tmpl w:val="7070E744"/>
+    <w:lvl w:ilvl="0">
+      <w:start w:val="1"/>
+      <w:numFmt w:val="decimal"/>
+      <w:lvlText w:val="%1."/>
+      <w:lvlJc w:val="left"/>
+      <w:pPr>
+        <w:tabs>
+          <w:tab w:val="num" w:pos="720"/>
+        </w:tabs>
+        <w:ind w:left="720" w:hanging="360"/>
+      </w:pPr>
+    </w:lvl>
+    <w:lvl w:ilvl="1" w:tentative="1">
+      <w:start w:val="1"/>
+      <w:numFmt w:val="decimal"/>
+      <w:lvlText w:val="%2."/>
+      <w:lvlJc w:val="left"/>
+      <w:pPr>
+        <w:tabs>
+          <w:tab w:val="num" w:pos="1440"/>
+        </w:tabs>
+        <w:ind w:left="1440" w:hanging="360"/>
+      </w:pPr>
+    </w:lvl>
+    <w:lvl w:ilvl="2" w:tentative="1">
+      <w:start w:val="1"/>
+      <w:numFmt w:val="decimal"/>
+      <w:lvlText w:val="%3."/>
+      <w:lvlJc w:val="left"/>
+      <w:pPr>
+        <w:tabs>
+          <w:tab w:val="num" w:pos="2160"/>
+        </w:tabs>
+        <w:ind w:left="2160" w:hanging="360"/>
+      </w:pPr>
+    </w:lvl>
+    <w:lvl w:ilvl="3" w:tentative="1">
+      <w:start w:val="1"/>
+      <w:numFmt w:val="decimal"/>
+      <w:lvlText w:val="%4."/>
+      <w:lvlJc w:val="left"/>
+      <w:pPr>
+        <w:tabs>
+          <w:tab w:val="num" w:pos="2880"/>
+        </w:tabs>
+        <w:ind w:left="2880" w:hanging="360"/>
+      </w:pPr>
+    </w:lvl>
+    <w:lvl w:ilvl="4" w:tentative="1">
+      <w:start w:val="1"/>
+      <w:numFmt w:val="decimal"/>
+      <w:lvlText w:val="%5."/>
+      <w:lvlJc w:val="left"/>
+      <w:pPr>
+        <w:tabs>
+          <w:tab w:val="num" w:pos="3600"/>
+        </w:tabs>
+        <w:ind w:left="3600" w:hanging="360"/>
+      </w:pPr>
+    </w:lvl>
+    <w:lvl w:ilvl="5" w:tentative="1">
+      <w:start w:val="1"/>
+      <w:numFmt w:val="decimal"/>
+      <w:lvlText w:val="%6."/>
+      <w:lvlJc w:val="left"/>
+      <w:pPr>
+        <w:tabs>
+          <w:tab w:val="num" w:pos="4320"/>
+        </w:tabs>
+        <w:ind w:left="4320" w:hanging="360"/>
+      </w:pPr>
+    </w:lvl>
+    <w:lvl w:ilvl="6" w:tentative="1">
+      <w:start w:val="1"/>
+      <w:numFmt w:val="decimal"/>
+      <w:lvlText w:val="%7."/>
+      <w:lvlJc w:val="left"/>
+      <w:pPr>
+        <w:tabs>
+          <w:tab w:val="num" w:pos="5040"/>
+        </w:tabs>
+        <w:ind w:left="5040" w:hanging="360"/>
+      </w:pPr>
+    </w:lvl>
+    <w:lvl w:ilvl="7" w:tentative="1">
+      <w:start w:val="1"/>
+      <w:numFmt w:val="decimal"/>
+      <w:lvlText w:val="%8."/>
+      <w:lvlJc w:val="left"/>
+      <w:pPr>
+        <w:tabs>
+          <w:tab w:val="num" w:pos="5760"/>
+        </w:tabs>
+        <w:ind w:left="5760" w:hanging="360"/>
+      </w:pPr>
+    </w:lvl>
+    <w:lvl w:ilvl="8" w:tentative="1">
+      <w:start w:val="1"/>
+      <w:numFmt w:val="decimal"/>
+      <w:lvlText w:val="%9."/>
+      <w:lvlJc w:val="left"/>
+      <w:pPr>
+        <w:tabs>
+          <w:tab w:val="num" w:pos="6480"/>
+        </w:tabs>
+        <w:ind w:left="6480" w:hanging="360"/>
+      </w:pPr>
+    </w:lvl>
+  </w:abstractNum>
+  <w:abstractNum w:abstractNumId="9" w15:restartNumberingAfterBreak="0">
+    <w:nsid w:val="38D619E5"/>
+    <w:multiLevelType w:val="multilevel"/>
+    <w:tmpl w:val="2E3867A2"/>
+    <w:lvl w:ilvl="0">
+      <w:start w:val="1"/>
+      <w:numFmt w:val="decimal"/>
+      <w:lvlText w:val="%1."/>
+      <w:lvlJc w:val="left"/>
+      <w:pPr>
+        <w:tabs>
+          <w:tab w:val="num" w:pos="720"/>
+        </w:tabs>
+        <w:ind w:left="720" w:hanging="360"/>
+      </w:pPr>
+    </w:lvl>
+    <w:lvl w:ilvl="1" w:tentative="1">
+      <w:start w:val="1"/>
+      <w:numFmt w:val="decimal"/>
+      <w:lvlText w:val="%2."/>
+      <w:lvlJc w:val="left"/>
+      <w:pPr>
+        <w:tabs>
+          <w:tab w:val="num" w:pos="1440"/>
+        </w:tabs>
+        <w:ind w:left="1440" w:hanging="360"/>
+      </w:pPr>
+    </w:lvl>
+    <w:lvl w:ilvl="2" w:tentative="1">
+      <w:start w:val="1"/>
+      <w:numFmt w:val="decimal"/>
+      <w:lvlText w:val="%3."/>
+      <w:lvlJc w:val="left"/>
+      <w:pPr>
+        <w:tabs>
+          <w:tab w:val="num" w:pos="2160"/>
+        </w:tabs>
+        <w:ind w:left="2160" w:hanging="360"/>
+      </w:pPr>
+    </w:lvl>
+    <w:lvl w:ilvl="3" w:tentative="1">
+      <w:start w:val="1"/>
+      <w:numFmt w:val="decimal"/>
+      <w:lvlText w:val="%4."/>
+      <w:lvlJc w:val="left"/>
+      <w:pPr>
+        <w:tabs>
+          <w:tab w:val="num" w:pos="2880"/>
+        </w:tabs>
+        <w:ind w:left="2880" w:hanging="360"/>
+      </w:pPr>
+    </w:lvl>
+    <w:lvl w:ilvl="4" w:tentative="1">
+      <w:start w:val="1"/>
+      <w:numFmt w:val="decimal"/>
+      <w:lvlText w:val="%5."/>
+      <w:lvlJc w:val="left"/>
+      <w:pPr>
+        <w:tabs>
+          <w:tab w:val="num" w:pos="3600"/>
+        </w:tabs>
+        <w:ind w:left="3600" w:hanging="360"/>
+      </w:pPr>
+    </w:lvl>
+    <w:lvl w:ilvl="5" w:tentative="1">
+      <w:start w:val="1"/>
+      <w:numFmt w:val="decimal"/>
+      <w:lvlText w:val="%6."/>
+      <w:lvlJc w:val="left"/>
+      <w:pPr>
+        <w:tabs>
+          <w:tab w:val="num" w:pos="4320"/>
+        </w:tabs>
+        <w:ind w:left="4320" w:hanging="360"/>
+      </w:pPr>
+    </w:lvl>
+    <w:lvl w:ilvl="6" w:tentative="1">
+      <w:start w:val="1"/>
+      <w:numFmt w:val="decimal"/>
+      <w:lvlText w:val="%7."/>
+      <w:lvlJc w:val="left"/>
+      <w:pPr>
+        <w:tabs>
+          <w:tab w:val="num" w:pos="5040"/>
+        </w:tabs>
+        <w:ind w:left="5040" w:hanging="360"/>
+      </w:pPr>
+    </w:lvl>
+    <w:lvl w:ilvl="7" w:tentative="1">
+      <w:start w:val="1"/>
+      <w:numFmt w:val="decimal"/>
+      <w:lvlText w:val="%8."/>
+      <w:lvlJc w:val="left"/>
+      <w:pPr>
+        <w:tabs>
+          <w:tab w:val="num" w:pos="5760"/>
+        </w:tabs>
+        <w:ind w:left="5760" w:hanging="360"/>
+      </w:pPr>
+    </w:lvl>
+    <w:lvl w:ilvl="8" w:tentative="1">
+      <w:start w:val="1"/>
+      <w:numFmt w:val="decimal"/>
+      <w:lvlText w:val="%9."/>
+      <w:lvlJc w:val="left"/>
+      <w:pPr>
+        <w:tabs>
+          <w:tab w:val="num" w:pos="6480"/>
+        </w:tabs>
+        <w:ind w:left="6480" w:hanging="360"/>
+      </w:pPr>
+    </w:lvl>
+  </w:abstractNum>
+  <w:abstractNum w:abstractNumId="10" w15:restartNumberingAfterBreak="0">
+    <w:nsid w:val="3F6E23D6"/>
+    <w:multiLevelType w:val="multilevel"/>
+    <w:tmpl w:val="F57E937C"/>
+    <w:lvl w:ilvl="0">
+      <w:start w:val="1"/>
+      <w:numFmt w:val="decimal"/>
+      <w:lvlText w:val="%1."/>
+      <w:lvlJc w:val="left"/>
+      <w:pPr>
+        <w:tabs>
+          <w:tab w:val="num" w:pos="720"/>
+        </w:tabs>
+        <w:ind w:left="720" w:hanging="360"/>
+      </w:pPr>
+    </w:lvl>
+    <w:lvl w:ilvl="1" w:tentative="1">
+      <w:start w:val="1"/>
+      <w:numFmt w:val="decimal"/>
+      <w:lvlText w:val="%2."/>
+      <w:lvlJc w:val="left"/>
+      <w:pPr>
+        <w:tabs>
+          <w:tab w:val="num" w:pos="1440"/>
+        </w:tabs>
+        <w:ind w:left="1440" w:hanging="360"/>
+      </w:pPr>
+    </w:lvl>
+    <w:lvl w:ilvl="2" w:tentative="1">
+      <w:start w:val="1"/>
+      <w:numFmt w:val="decimal"/>
+      <w:lvlText w:val="%3."/>
+      <w:lvlJc w:val="left"/>
+      <w:pPr>
+        <w:tabs>
+          <w:tab w:val="num" w:pos="2160"/>
+        </w:tabs>
+        <w:ind w:left="2160" w:hanging="360"/>
+      </w:pPr>
+    </w:lvl>
+    <w:lvl w:ilvl="3" w:tentative="1">
+      <w:start w:val="1"/>
+      <w:numFmt w:val="decimal"/>
+      <w:lvlText w:val="%4."/>
+      <w:lvlJc w:val="left"/>
+      <w:pPr>
+        <w:tabs>
+          <w:tab w:val="num" w:pos="2880"/>
+        </w:tabs>
+        <w:ind w:left="2880" w:hanging="360"/>
+      </w:pPr>
+    </w:lvl>
+    <w:lvl w:ilvl="4" w:tentative="1">
+      <w:start w:val="1"/>
+      <w:numFmt w:val="decimal"/>
+      <w:lvlText w:val="%5."/>
+      <w:lvlJc w:val="left"/>
+      <w:pPr>
+        <w:tabs>
+          <w:tab w:val="num" w:pos="3600"/>
+        </w:tabs>
+        <w:ind w:left="3600" w:hanging="360"/>
+      </w:pPr>
+    </w:lvl>
+    <w:lvl w:ilvl="5" w:tentative="1">
+      <w:start w:val="1"/>
+      <w:numFmt w:val="decimal"/>
+      <w:lvlText w:val="%6."/>
+      <w:lvlJc w:val="left"/>
+      <w:pPr>
+        <w:tabs>
+          <w:tab w:val="num" w:pos="4320"/>
+        </w:tabs>
+        <w:ind w:left="4320" w:hanging="360"/>
+      </w:pPr>
+    </w:lvl>
+    <w:lvl w:ilvl="6" w:tentative="1">
+      <w:start w:val="1"/>
+      <w:numFmt w:val="decimal"/>
+      <w:lvlText w:val="%7."/>
+      <w:lvlJc w:val="left"/>
+      <w:pPr>
+        <w:tabs>
+          <w:tab w:val="num" w:pos="5040"/>
+        </w:tabs>
+        <w:ind w:left="5040" w:hanging="360"/>
+      </w:pPr>
+    </w:lvl>
+    <w:lvl w:ilvl="7" w:tentative="1">
+      <w:start w:val="1"/>
+      <w:numFmt w:val="decimal"/>
+      <w:lvlText w:val="%8."/>
+      <w:lvlJc w:val="left"/>
+      <w:pPr>
+        <w:tabs>
+          <w:tab w:val="num" w:pos="5760"/>
+        </w:tabs>
+        <w:ind w:left="5760" w:hanging="360"/>
+      </w:pPr>
+    </w:lvl>
+    <w:lvl w:ilvl="8" w:tentative="1">
+      <w:start w:val="1"/>
+      <w:numFmt w:val="decimal"/>
+      <w:lvlText w:val="%9."/>
+      <w:lvlJc w:val="left"/>
+      <w:pPr>
+        <w:tabs>
+          <w:tab w:val="num" w:pos="6480"/>
+        </w:tabs>
+        <w:ind w:left="6480" w:hanging="360"/>
+      </w:pPr>
+    </w:lvl>
+  </w:abstractNum>
+  <w:abstractNum w:abstractNumId="11" w15:restartNumberingAfterBreak="0">
+    <w:nsid w:val="56013280"/>
+    <w:multiLevelType w:val="multilevel"/>
+    <w:tmpl w:val="31CCBADC"/>
+    <w:lvl w:ilvl="0">
+      <w:start w:val="1"/>
+      <w:numFmt w:val="decimal"/>
+      <w:lvlText w:val="%1."/>
+      <w:lvlJc w:val="left"/>
+      <w:pPr>
+        <w:tabs>
+          <w:tab w:val="num" w:pos="720"/>
+        </w:tabs>
+        <w:ind w:left="720" w:hanging="360"/>
+      </w:pPr>
+    </w:lvl>
+    <w:lvl w:ilvl="1" w:tentative="1">
+      <w:start w:val="1"/>
+      <w:numFmt w:val="decimal"/>
+      <w:lvlText w:val="%2."/>
+      <w:lvlJc w:val="left"/>
+      <w:pPr>
+        <w:tabs>
+          <w:tab w:val="num" w:pos="1440"/>
+        </w:tabs>
+        <w:ind w:left="1440" w:hanging="360"/>
+      </w:pPr>
+    </w:lvl>
+    <w:lvl w:ilvl="2" w:tentative="1">
+      <w:start w:val="1"/>
+      <w:numFmt w:val="decimal"/>
+      <w:lvlText w:val="%3."/>
+      <w:lvlJc w:val="left"/>
+      <w:pPr>
+        <w:tabs>
+          <w:tab w:val="num" w:pos="2160"/>
+        </w:tabs>
+        <w:ind w:left="2160" w:hanging="360"/>
+      </w:pPr>
+    </w:lvl>
+    <w:lvl w:ilvl="3" w:tentative="1">
+      <w:start w:val="1"/>
+      <w:numFmt w:val="decimal"/>
+      <w:lvlText w:val="%4."/>
+      <w:lvlJc w:val="left"/>
+      <w:pPr>
+        <w:tabs>
+          <w:tab w:val="num" w:pos="2880"/>
+        </w:tabs>
+        <w:ind w:left="2880" w:hanging="360"/>
+      </w:pPr>
+    </w:lvl>
+    <w:lvl w:ilvl="4" w:tentative="1">
+      <w:start w:val="1"/>
+      <w:numFmt w:val="decimal"/>
+      <w:lvlText w:val="%5."/>
+      <w:lvlJc w:val="left"/>
+      <w:pPr>
+        <w:tabs>
+          <w:tab w:val="num" w:pos="3600"/>
+        </w:tabs>
+        <w:ind w:left="3600" w:hanging="360"/>
+      </w:pPr>
+    </w:lvl>
+    <w:lvl w:ilvl="5" w:tentative="1">
+      <w:start w:val="1"/>
+      <w:numFmt w:val="decimal"/>
+      <w:lvlText w:val="%6."/>
+      <w:lvlJc w:val="left"/>
+      <w:pPr>
+        <w:tabs>
+          <w:tab w:val="num" w:pos="4320"/>
+        </w:tabs>
+        <w:ind w:left="4320" w:hanging="360"/>
+      </w:pPr>
+    </w:lvl>
+    <w:lvl w:ilvl="6" w:tentative="1">
+      <w:start w:val="1"/>
+      <w:numFmt w:val="decimal"/>
+      <w:lvlText w:val="%7."/>
+      <w:lvlJc w:val="left"/>
+      <w:pPr>
+        <w:tabs>
+          <w:tab w:val="num" w:pos="5040"/>
+        </w:tabs>
+        <w:ind w:left="5040" w:hanging="360"/>
+      </w:pPr>
+    </w:lvl>
+    <w:lvl w:ilvl="7" w:tentative="1">
+      <w:start w:val="1"/>
+      <w:numFmt w:val="decimal"/>
+      <w:lvlText w:val="%8."/>
+      <w:lvlJc w:val="left"/>
+      <w:pPr>
+        <w:tabs>
+          <w:tab w:val="num" w:pos="5760"/>
+        </w:tabs>
+        <w:ind w:left="5760" w:hanging="360"/>
+      </w:pPr>
+    </w:lvl>
+    <w:lvl w:ilvl="8" w:tentative="1">
+      <w:start w:val="1"/>
+      <w:numFmt w:val="decimal"/>
+      <w:lvlText w:val="%9."/>
+      <w:lvlJc w:val="left"/>
+      <w:pPr>
+        <w:tabs>
+          <w:tab w:val="num" w:pos="6480"/>
+        </w:tabs>
+        <w:ind w:left="6480" w:hanging="360"/>
+      </w:pPr>
+    </w:lvl>
+  </w:abstractNum>
+  <w:abstractNum w:abstractNumId="12" w15:restartNumberingAfterBreak="0">
+    <w:nsid w:val="56EE293B"/>
+    <w:multiLevelType w:val="multilevel"/>
+    <w:tmpl w:val="E63E6782"/>
+    <w:lvl w:ilvl="0">
+      <w:start w:val="1"/>
+      <w:numFmt w:val="decimal"/>
+      <w:lvlText w:val="%1."/>
+      <w:lvlJc w:val="left"/>
+      <w:pPr>
+        <w:tabs>
+          <w:tab w:val="num" w:pos="720"/>
+        </w:tabs>
+        <w:ind w:left="720" w:hanging="360"/>
+      </w:pPr>
+    </w:lvl>
+    <w:lvl w:ilvl="1" w:tentative="1">
+      <w:start w:val="1"/>
+      <w:numFmt w:val="decimal"/>
+      <w:lvlText w:val="%2."/>
+      <w:lvlJc w:val="left"/>
+      <w:pPr>
+        <w:tabs>
+          <w:tab w:val="num" w:pos="1440"/>
+        </w:tabs>
+        <w:ind w:left="1440" w:hanging="360"/>
+      </w:pPr>
+    </w:lvl>
+    <w:lvl w:ilvl="2" w:tentative="1">
+      <w:start w:val="1"/>
+      <w:numFmt w:val="decimal"/>
+      <w:lvlText w:val="%3."/>
+      <w:lvlJc w:val="left"/>
+      <w:pPr>
+        <w:tabs>
+          <w:tab w:val="num" w:pos="2160"/>
+        </w:tabs>
+        <w:ind w:left="2160" w:hanging="360"/>
+      </w:pPr>
+    </w:lvl>
+    <w:lvl w:ilvl="3" w:tentative="1">
+      <w:start w:val="1"/>
+      <w:numFmt w:val="decimal"/>
+      <w:lvlText w:val="%4."/>
+      <w:lvlJc w:val="left"/>
+      <w:pPr>
+        <w:tabs>
+          <w:tab w:val="num" w:pos="2880"/>
+        </w:tabs>
+        <w:ind w:left="2880" w:hanging="360"/>
+      </w:pPr>
+    </w:lvl>
+    <w:lvl w:ilvl="4" w:tentative="1">
+      <w:start w:val="1"/>
+      <w:numFmt w:val="decimal"/>
+      <w:lvlText w:val="%5."/>
+      <w:lvlJc w:val="left"/>
+      <w:pPr>
+        <w:tabs>
+          <w:tab w:val="num" w:pos="3600"/>
+        </w:tabs>
+        <w:ind w:left="3600" w:hanging="360"/>
+      </w:pPr>
+    </w:lvl>
+    <w:lvl w:ilvl="5" w:tentative="1">
+      <w:start w:val="1"/>
+      <w:numFmt w:val="decimal"/>
+      <w:lvlText w:val="%6."/>
+      <w:lvlJc w:val="left"/>
+      <w:pPr>
+        <w:tabs>
+          <w:tab w:val="num" w:pos="4320"/>
+        </w:tabs>
+        <w:ind w:left="4320" w:hanging="360"/>
+      </w:pPr>
+    </w:lvl>
+    <w:lvl w:ilvl="6" w:tentative="1">
+      <w:start w:val="1"/>
+      <w:numFmt w:val="decimal"/>
+      <w:lvlText w:val="%7."/>
+      <w:lvlJc w:val="left"/>
+      <w:pPr>
+        <w:tabs>
+          <w:tab w:val="num" w:pos="5040"/>
+        </w:tabs>
+        <w:ind w:left="5040" w:hanging="360"/>
+      </w:pPr>
+    </w:lvl>
+    <w:lvl w:ilvl="7" w:tentative="1">
+      <w:start w:val="1"/>
+      <w:numFmt w:val="decimal"/>
+      <w:lvlText w:val="%8."/>
+      <w:lvlJc w:val="left"/>
+      <w:pPr>
+        <w:tabs>
+          <w:tab w:val="num" w:pos="5760"/>
+        </w:tabs>
+        <w:ind w:left="5760" w:hanging="360"/>
+      </w:pPr>
+    </w:lvl>
+    <w:lvl w:ilvl="8" w:tentative="1">
+      <w:start w:val="1"/>
+      <w:numFmt w:val="decimal"/>
+      <w:lvlText w:val="%9."/>
+      <w:lvlJc w:val="left"/>
+      <w:pPr>
+        <w:tabs>
+          <w:tab w:val="num" w:pos="6480"/>
+        </w:tabs>
+        <w:ind w:left="6480" w:hanging="360"/>
+      </w:pPr>
+    </w:lvl>
+  </w:abstractNum>
+  <w:abstractNum w:abstractNumId="13" w15:restartNumberingAfterBreak="0">
+    <w:nsid w:val="5E0125E2"/>
+    <w:multiLevelType w:val="multilevel"/>
+    <w:tmpl w:val="F0DCB2AA"/>
+    <w:lvl w:ilvl="0">
+      <w:start w:val="1"/>
+      <w:numFmt w:val="decimal"/>
+      <w:lvlText w:val="%1."/>
+      <w:lvlJc w:val="left"/>
+      <w:pPr>
+        <w:tabs>
+          <w:tab w:val="num" w:pos="720"/>
+        </w:tabs>
+        <w:ind w:left="720" w:hanging="360"/>
+      </w:pPr>
+    </w:lvl>
+    <w:lvl w:ilvl="1" w:tentative="1">
+      <w:start w:val="1"/>
+      <w:numFmt w:val="decimal"/>
+      <w:lvlText w:val="%2."/>
+      <w:lvlJc w:val="left"/>
+      <w:pPr>
+        <w:tabs>
+          <w:tab w:val="num" w:pos="1440"/>
+        </w:tabs>
+        <w:ind w:left="1440" w:hanging="360"/>
+      </w:pPr>
+    </w:lvl>
+    <w:lvl w:ilvl="2" w:tentative="1">
+      <w:start w:val="1"/>
+      <w:numFmt w:val="decimal"/>
+      <w:lvlText w:val="%3."/>
+      <w:lvlJc w:val="left"/>
+      <w:pPr>
+        <w:tabs>
+          <w:tab w:val="num" w:pos="2160"/>
+        </w:tabs>
+        <w:ind w:left="2160" w:hanging="360"/>
+      </w:pPr>
+    </w:lvl>
+    <w:lvl w:ilvl="3" w:tentative="1">
+      <w:start w:val="1"/>
+      <w:numFmt w:val="decimal"/>
+      <w:lvlText w:val="%4."/>
+      <w:lvlJc w:val="left"/>
+      <w:pPr>
+        <w:tabs>
+          <w:tab w:val="num" w:pos="2880"/>
+        </w:tabs>
+        <w:ind w:left="2880" w:hanging="360"/>
+      </w:pPr>
+    </w:lvl>
+    <w:lvl w:ilvl="4" w:tentative="1">
+      <w:start w:val="1"/>
+      <w:numFmt w:val="decimal"/>
+      <w:lvlText w:val="%5."/>
+      <w:lvlJc w:val="left"/>
+      <w:pPr>
+        <w:tabs>
+          <w:tab w:val="num" w:pos="3600"/>
+        </w:tabs>
+        <w:ind w:left="3600" w:hanging="360"/>
+      </w:pPr>
+    </w:lvl>
+    <w:lvl w:ilvl="5" w:tentative="1">
+      <w:start w:val="1"/>
+      <w:numFmt w:val="decimal"/>
+      <w:lvlText w:val="%6."/>
+      <w:lvlJc w:val="left"/>
+      <w:pPr>
+        <w:tabs>
+          <w:tab w:val="num" w:pos="4320"/>
+        </w:tabs>
+        <w:ind w:left="4320" w:hanging="360"/>
+      </w:pPr>
+    </w:lvl>
+    <w:lvl w:ilvl="6" w:tentative="1">
+      <w:start w:val="1"/>
+      <w:numFmt w:val="decimal"/>
+      <w:lvlText w:val="%7."/>
+      <w:lvlJc w:val="left"/>
+      <w:pPr>
+        <w:tabs>
+          <w:tab w:val="num" w:pos="5040"/>
+        </w:tabs>
+        <w:ind w:left="5040" w:hanging="360"/>
+      </w:pPr>
+    </w:lvl>
+    <w:lvl w:ilvl="7" w:tentative="1">
+      <w:start w:val="1"/>
+      <w:numFmt w:val="decimal"/>
+      <w:lvlText w:val="%8."/>
+      <w:lvlJc w:val="left"/>
+      <w:pPr>
+        <w:tabs>
+          <w:tab w:val="num" w:pos="5760"/>
+        </w:tabs>
+        <w:ind w:left="5760" w:hanging="360"/>
+      </w:pPr>
+    </w:lvl>
+    <w:lvl w:ilvl="8" w:tentative="1">
+      <w:start w:val="1"/>
+      <w:numFmt w:val="decimal"/>
+      <w:lvlText w:val="%9."/>
+      <w:lvlJc w:val="left"/>
+      <w:pPr>
+        <w:tabs>
+          <w:tab w:val="num" w:pos="6480"/>
+        </w:tabs>
+        <w:ind w:left="6480" w:hanging="360"/>
+      </w:pPr>
+    </w:lvl>
+  </w:abstractNum>
+  <w:abstractNum w:abstractNumId="14" w15:restartNumberingAfterBreak="0">
     <w:nsid w:val="5FCC50FB"/>
     <w:multiLevelType w:val="multilevel"/>
     <w:tmpl w:val="FADEDF04"/>
@@ -1633,8 +5842,514 @@
       </w:rPr>
     </w:lvl>
   </w:abstractNum>
+  <w:abstractNum w:abstractNumId="15" w15:restartNumberingAfterBreak="0">
+    <w:nsid w:val="605F6732"/>
+    <w:multiLevelType w:val="multilevel"/>
+    <w:tmpl w:val="8FAE952E"/>
+    <w:lvl w:ilvl="0">
+      <w:start w:val="1"/>
+      <w:numFmt w:val="decimal"/>
+      <w:lvlText w:val="%1."/>
+      <w:lvlJc w:val="left"/>
+      <w:pPr>
+        <w:tabs>
+          <w:tab w:val="num" w:pos="720"/>
+        </w:tabs>
+        <w:ind w:left="720" w:hanging="360"/>
+      </w:pPr>
+    </w:lvl>
+    <w:lvl w:ilvl="1" w:tentative="1">
+      <w:start w:val="1"/>
+      <w:numFmt w:val="decimal"/>
+      <w:lvlText w:val="%2."/>
+      <w:lvlJc w:val="left"/>
+      <w:pPr>
+        <w:tabs>
+          <w:tab w:val="num" w:pos="1440"/>
+        </w:tabs>
+        <w:ind w:left="1440" w:hanging="360"/>
+      </w:pPr>
+    </w:lvl>
+    <w:lvl w:ilvl="2" w:tentative="1">
+      <w:start w:val="1"/>
+      <w:numFmt w:val="decimal"/>
+      <w:lvlText w:val="%3."/>
+      <w:lvlJc w:val="left"/>
+      <w:pPr>
+        <w:tabs>
+          <w:tab w:val="num" w:pos="2160"/>
+        </w:tabs>
+        <w:ind w:left="2160" w:hanging="360"/>
+      </w:pPr>
+    </w:lvl>
+    <w:lvl w:ilvl="3" w:tentative="1">
+      <w:start w:val="1"/>
+      <w:numFmt w:val="decimal"/>
+      <w:lvlText w:val="%4."/>
+      <w:lvlJc w:val="left"/>
+      <w:pPr>
+        <w:tabs>
+          <w:tab w:val="num" w:pos="2880"/>
+        </w:tabs>
+        <w:ind w:left="2880" w:hanging="360"/>
+      </w:pPr>
+    </w:lvl>
+    <w:lvl w:ilvl="4" w:tentative="1">
+      <w:start w:val="1"/>
+      <w:numFmt w:val="decimal"/>
+      <w:lvlText w:val="%5."/>
+      <w:lvlJc w:val="left"/>
+      <w:pPr>
+        <w:tabs>
+          <w:tab w:val="num" w:pos="3600"/>
+        </w:tabs>
+        <w:ind w:left="3600" w:hanging="360"/>
+      </w:pPr>
+    </w:lvl>
+    <w:lvl w:ilvl="5" w:tentative="1">
+      <w:start w:val="1"/>
+      <w:numFmt w:val="decimal"/>
+      <w:lvlText w:val="%6."/>
+      <w:lvlJc w:val="left"/>
+      <w:pPr>
+        <w:tabs>
+          <w:tab w:val="num" w:pos="4320"/>
+        </w:tabs>
+        <w:ind w:left="4320" w:hanging="360"/>
+      </w:pPr>
+    </w:lvl>
+    <w:lvl w:ilvl="6" w:tentative="1">
+      <w:start w:val="1"/>
+      <w:numFmt w:val="decimal"/>
+      <w:lvlText w:val="%7."/>
+      <w:lvlJc w:val="left"/>
+      <w:pPr>
+        <w:tabs>
+          <w:tab w:val="num" w:pos="5040"/>
+        </w:tabs>
+        <w:ind w:left="5040" w:hanging="360"/>
+      </w:pPr>
+    </w:lvl>
+    <w:lvl w:ilvl="7" w:tentative="1">
+      <w:start w:val="1"/>
+      <w:numFmt w:val="decimal"/>
+      <w:lvlText w:val="%8."/>
+      <w:lvlJc w:val="left"/>
+      <w:pPr>
+        <w:tabs>
+          <w:tab w:val="num" w:pos="5760"/>
+        </w:tabs>
+        <w:ind w:left="5760" w:hanging="360"/>
+      </w:pPr>
+    </w:lvl>
+    <w:lvl w:ilvl="8" w:tentative="1">
+      <w:start w:val="1"/>
+      <w:numFmt w:val="decimal"/>
+      <w:lvlText w:val="%9."/>
+      <w:lvlJc w:val="left"/>
+      <w:pPr>
+        <w:tabs>
+          <w:tab w:val="num" w:pos="6480"/>
+        </w:tabs>
+        <w:ind w:left="6480" w:hanging="360"/>
+      </w:pPr>
+    </w:lvl>
+  </w:abstractNum>
+  <w:abstractNum w:abstractNumId="16" w15:restartNumberingAfterBreak="0">
+    <w:nsid w:val="6A77175E"/>
+    <w:multiLevelType w:val="multilevel"/>
+    <w:tmpl w:val="536267B8"/>
+    <w:lvl w:ilvl="0">
+      <w:start w:val="1"/>
+      <w:numFmt w:val="decimal"/>
+      <w:lvlText w:val="%1."/>
+      <w:lvlJc w:val="left"/>
+      <w:pPr>
+        <w:tabs>
+          <w:tab w:val="num" w:pos="720"/>
+        </w:tabs>
+        <w:ind w:left="720" w:hanging="360"/>
+      </w:pPr>
+    </w:lvl>
+    <w:lvl w:ilvl="1" w:tentative="1">
+      <w:start w:val="1"/>
+      <w:numFmt w:val="decimal"/>
+      <w:lvlText w:val="%2."/>
+      <w:lvlJc w:val="left"/>
+      <w:pPr>
+        <w:tabs>
+          <w:tab w:val="num" w:pos="1440"/>
+        </w:tabs>
+        <w:ind w:left="1440" w:hanging="360"/>
+      </w:pPr>
+    </w:lvl>
+    <w:lvl w:ilvl="2" w:tentative="1">
+      <w:start w:val="1"/>
+      <w:numFmt w:val="decimal"/>
+      <w:lvlText w:val="%3."/>
+      <w:lvlJc w:val="left"/>
+      <w:pPr>
+        <w:tabs>
+          <w:tab w:val="num" w:pos="2160"/>
+        </w:tabs>
+        <w:ind w:left="2160" w:hanging="360"/>
+      </w:pPr>
+    </w:lvl>
+    <w:lvl w:ilvl="3" w:tentative="1">
+      <w:start w:val="1"/>
+      <w:numFmt w:val="decimal"/>
+      <w:lvlText w:val="%4."/>
+      <w:lvlJc w:val="left"/>
+      <w:pPr>
+        <w:tabs>
+          <w:tab w:val="num" w:pos="2880"/>
+        </w:tabs>
+        <w:ind w:left="2880" w:hanging="360"/>
+      </w:pPr>
+    </w:lvl>
+    <w:lvl w:ilvl="4" w:tentative="1">
+      <w:start w:val="1"/>
+      <w:numFmt w:val="decimal"/>
+      <w:lvlText w:val="%5."/>
+      <w:lvlJc w:val="left"/>
+      <w:pPr>
+        <w:tabs>
+          <w:tab w:val="num" w:pos="3600"/>
+        </w:tabs>
+        <w:ind w:left="3600" w:hanging="360"/>
+      </w:pPr>
+    </w:lvl>
+    <w:lvl w:ilvl="5" w:tentative="1">
+      <w:start w:val="1"/>
+      <w:numFmt w:val="decimal"/>
+      <w:lvlText w:val="%6."/>
+      <w:lvlJc w:val="left"/>
+      <w:pPr>
+        <w:tabs>
+          <w:tab w:val="num" w:pos="4320"/>
+        </w:tabs>
+        <w:ind w:left="4320" w:hanging="360"/>
+      </w:pPr>
+    </w:lvl>
+    <w:lvl w:ilvl="6" w:tentative="1">
+      <w:start w:val="1"/>
+      <w:numFmt w:val="decimal"/>
+      <w:lvlText w:val="%7."/>
+      <w:lvlJc w:val="left"/>
+      <w:pPr>
+        <w:tabs>
+          <w:tab w:val="num" w:pos="5040"/>
+        </w:tabs>
+        <w:ind w:left="5040" w:hanging="360"/>
+      </w:pPr>
+    </w:lvl>
+    <w:lvl w:ilvl="7" w:tentative="1">
+      <w:start w:val="1"/>
+      <w:numFmt w:val="decimal"/>
+      <w:lvlText w:val="%8."/>
+      <w:lvlJc w:val="left"/>
+      <w:pPr>
+        <w:tabs>
+          <w:tab w:val="num" w:pos="5760"/>
+        </w:tabs>
+        <w:ind w:left="5760" w:hanging="360"/>
+      </w:pPr>
+    </w:lvl>
+    <w:lvl w:ilvl="8" w:tentative="1">
+      <w:start w:val="1"/>
+      <w:numFmt w:val="decimal"/>
+      <w:lvlText w:val="%9."/>
+      <w:lvlJc w:val="left"/>
+      <w:pPr>
+        <w:tabs>
+          <w:tab w:val="num" w:pos="6480"/>
+        </w:tabs>
+        <w:ind w:left="6480" w:hanging="360"/>
+      </w:pPr>
+    </w:lvl>
+  </w:abstractNum>
+  <w:abstractNum w:abstractNumId="17" w15:restartNumberingAfterBreak="0">
+    <w:nsid w:val="7AB66EF5"/>
+    <w:multiLevelType w:val="multilevel"/>
+    <w:tmpl w:val="DB0E4534"/>
+    <w:lvl w:ilvl="0">
+      <w:start w:val="1"/>
+      <w:numFmt w:val="decimal"/>
+      <w:lvlText w:val="%1."/>
+      <w:lvlJc w:val="left"/>
+      <w:pPr>
+        <w:tabs>
+          <w:tab w:val="num" w:pos="720"/>
+        </w:tabs>
+        <w:ind w:left="720" w:hanging="360"/>
+      </w:pPr>
+    </w:lvl>
+    <w:lvl w:ilvl="1" w:tentative="1">
+      <w:start w:val="1"/>
+      <w:numFmt w:val="decimal"/>
+      <w:lvlText w:val="%2."/>
+      <w:lvlJc w:val="left"/>
+      <w:pPr>
+        <w:tabs>
+          <w:tab w:val="num" w:pos="1440"/>
+        </w:tabs>
+        <w:ind w:left="1440" w:hanging="360"/>
+      </w:pPr>
+    </w:lvl>
+    <w:lvl w:ilvl="2" w:tentative="1">
+      <w:start w:val="1"/>
+      <w:numFmt w:val="decimal"/>
+      <w:lvlText w:val="%3."/>
+      <w:lvlJc w:val="left"/>
+      <w:pPr>
+        <w:tabs>
+          <w:tab w:val="num" w:pos="2160"/>
+        </w:tabs>
+        <w:ind w:left="2160" w:hanging="360"/>
+      </w:pPr>
+    </w:lvl>
+    <w:lvl w:ilvl="3" w:tentative="1">
+      <w:start w:val="1"/>
+      <w:numFmt w:val="decimal"/>
+      <w:lvlText w:val="%4."/>
+      <w:lvlJc w:val="left"/>
+      <w:pPr>
+        <w:tabs>
+          <w:tab w:val="num" w:pos="2880"/>
+        </w:tabs>
+        <w:ind w:left="2880" w:hanging="360"/>
+      </w:pPr>
+    </w:lvl>
+    <w:lvl w:ilvl="4" w:tentative="1">
+      <w:start w:val="1"/>
+      <w:numFmt w:val="decimal"/>
+      <w:lvlText w:val="%5."/>
+      <w:lvlJc w:val="left"/>
+      <w:pPr>
+        <w:tabs>
+          <w:tab w:val="num" w:pos="3600"/>
+        </w:tabs>
+        <w:ind w:left="3600" w:hanging="360"/>
+      </w:pPr>
+    </w:lvl>
+    <w:lvl w:ilvl="5" w:tentative="1">
+      <w:start w:val="1"/>
+      <w:numFmt w:val="decimal"/>
+      <w:lvlText w:val="%6."/>
+      <w:lvlJc w:val="left"/>
+      <w:pPr>
+        <w:tabs>
+          <w:tab w:val="num" w:pos="4320"/>
+        </w:tabs>
+        <w:ind w:left="4320" w:hanging="360"/>
+      </w:pPr>
+    </w:lvl>
+    <w:lvl w:ilvl="6" w:tentative="1">
+      <w:start w:val="1"/>
+      <w:numFmt w:val="decimal"/>
+      <w:lvlText w:val="%7."/>
+      <w:lvlJc w:val="left"/>
+      <w:pPr>
+        <w:tabs>
+          <w:tab w:val="num" w:pos="5040"/>
+        </w:tabs>
+        <w:ind w:left="5040" w:hanging="360"/>
+      </w:pPr>
+    </w:lvl>
+    <w:lvl w:ilvl="7" w:tentative="1">
+      <w:start w:val="1"/>
+      <w:numFmt w:val="decimal"/>
+      <w:lvlText w:val="%8."/>
+      <w:lvlJc w:val="left"/>
+      <w:pPr>
+        <w:tabs>
+          <w:tab w:val="num" w:pos="5760"/>
+        </w:tabs>
+        <w:ind w:left="5760" w:hanging="360"/>
+      </w:pPr>
+    </w:lvl>
+    <w:lvl w:ilvl="8" w:tentative="1">
+      <w:start w:val="1"/>
+      <w:numFmt w:val="decimal"/>
+      <w:lvlText w:val="%9."/>
+      <w:lvlJc w:val="left"/>
+      <w:pPr>
+        <w:tabs>
+          <w:tab w:val="num" w:pos="6480"/>
+        </w:tabs>
+        <w:ind w:left="6480" w:hanging="360"/>
+      </w:pPr>
+    </w:lvl>
+  </w:abstractNum>
+  <w:abstractNum w:abstractNumId="18" w15:restartNumberingAfterBreak="0">
+    <w:nsid w:val="7DB979D9"/>
+    <w:multiLevelType w:val="multilevel"/>
+    <w:tmpl w:val="73E8F3CC"/>
+    <w:lvl w:ilvl="0">
+      <w:start w:val="1"/>
+      <w:numFmt w:val="decimal"/>
+      <w:lvlText w:val="%1."/>
+      <w:lvlJc w:val="left"/>
+      <w:pPr>
+        <w:tabs>
+          <w:tab w:val="num" w:pos="720"/>
+        </w:tabs>
+        <w:ind w:left="720" w:hanging="360"/>
+      </w:pPr>
+    </w:lvl>
+    <w:lvl w:ilvl="1" w:tentative="1">
+      <w:start w:val="1"/>
+      <w:numFmt w:val="decimal"/>
+      <w:lvlText w:val="%2."/>
+      <w:lvlJc w:val="left"/>
+      <w:pPr>
+        <w:tabs>
+          <w:tab w:val="num" w:pos="1440"/>
+        </w:tabs>
+        <w:ind w:left="1440" w:hanging="360"/>
+      </w:pPr>
+    </w:lvl>
+    <w:lvl w:ilvl="2" w:tentative="1">
+      <w:start w:val="1"/>
+      <w:numFmt w:val="decimal"/>
+      <w:lvlText w:val="%3."/>
+      <w:lvlJc w:val="left"/>
+      <w:pPr>
+        <w:tabs>
+          <w:tab w:val="num" w:pos="2160"/>
+        </w:tabs>
+        <w:ind w:left="2160" w:hanging="360"/>
+      </w:pPr>
+    </w:lvl>
+    <w:lvl w:ilvl="3" w:tentative="1">
+      <w:start w:val="1"/>
+      <w:numFmt w:val="decimal"/>
+      <w:lvlText w:val="%4."/>
+      <w:lvlJc w:val="left"/>
+      <w:pPr>
+        <w:tabs>
+          <w:tab w:val="num" w:pos="2880"/>
+        </w:tabs>
+        <w:ind w:left="2880" w:hanging="360"/>
+      </w:pPr>
+    </w:lvl>
+    <w:lvl w:ilvl="4" w:tentative="1">
+      <w:start w:val="1"/>
+      <w:numFmt w:val="decimal"/>
+      <w:lvlText w:val="%5."/>
+      <w:lvlJc w:val="left"/>
+      <w:pPr>
+        <w:tabs>
+          <w:tab w:val="num" w:pos="3600"/>
+        </w:tabs>
+        <w:ind w:left="3600" w:hanging="360"/>
+      </w:pPr>
+    </w:lvl>
+    <w:lvl w:ilvl="5" w:tentative="1">
+      <w:start w:val="1"/>
+      <w:numFmt w:val="decimal"/>
+      <w:lvlText w:val="%6."/>
+      <w:lvlJc w:val="left"/>
+      <w:pPr>
+        <w:tabs>
+          <w:tab w:val="num" w:pos="4320"/>
+        </w:tabs>
+        <w:ind w:left="4320" w:hanging="360"/>
+      </w:pPr>
+    </w:lvl>
+    <w:lvl w:ilvl="6" w:tentative="1">
+      <w:start w:val="1"/>
+      <w:numFmt w:val="decimal"/>
+      <w:lvlText w:val="%7."/>
+      <w:lvlJc w:val="left"/>
+      <w:pPr>
+        <w:tabs>
+          <w:tab w:val="num" w:pos="5040"/>
+        </w:tabs>
+        <w:ind w:left="5040" w:hanging="360"/>
+      </w:pPr>
+    </w:lvl>
+    <w:lvl w:ilvl="7" w:tentative="1">
+      <w:start w:val="1"/>
+      <w:numFmt w:val="decimal"/>
+      <w:lvlText w:val="%8."/>
+      <w:lvlJc w:val="left"/>
+      <w:pPr>
+        <w:tabs>
+          <w:tab w:val="num" w:pos="5760"/>
+        </w:tabs>
+        <w:ind w:left="5760" w:hanging="360"/>
+      </w:pPr>
+    </w:lvl>
+    <w:lvl w:ilvl="8" w:tentative="1">
+      <w:start w:val="1"/>
+      <w:numFmt w:val="decimal"/>
+      <w:lvlText w:val="%9."/>
+      <w:lvlJc w:val="left"/>
+      <w:pPr>
+        <w:tabs>
+          <w:tab w:val="num" w:pos="6480"/>
+        </w:tabs>
+        <w:ind w:left="6480" w:hanging="360"/>
+      </w:pPr>
+    </w:lvl>
+  </w:abstractNum>
   <w:num w:numId="1">
+    <w:abstractNumId w:val="14"/>
+  </w:num>
+  <w:num w:numId="2">
+    <w:abstractNumId w:val="2"/>
+  </w:num>
+  <w:num w:numId="3">
+    <w:abstractNumId w:val="10"/>
+  </w:num>
+  <w:num w:numId="4">
+    <w:abstractNumId w:val="7"/>
+  </w:num>
+  <w:num w:numId="5">
+    <w:abstractNumId w:val="16"/>
+  </w:num>
+  <w:num w:numId="6">
+    <w:abstractNumId w:val="6"/>
+  </w:num>
+  <w:num w:numId="7">
+    <w:abstractNumId w:val="17"/>
+  </w:num>
+  <w:num w:numId="8">
+    <w:abstractNumId w:val="5"/>
+  </w:num>
+  <w:num w:numId="9">
+    <w:abstractNumId w:val="1"/>
+  </w:num>
+  <w:num w:numId="10">
     <w:abstractNumId w:val="0"/>
+  </w:num>
+  <w:num w:numId="11">
+    <w:abstractNumId w:val="15"/>
+  </w:num>
+  <w:num w:numId="12">
+    <w:abstractNumId w:val="8"/>
+  </w:num>
+  <w:num w:numId="13">
+    <w:abstractNumId w:val="13"/>
+  </w:num>
+  <w:num w:numId="14">
+    <w:abstractNumId w:val="11"/>
+  </w:num>
+  <w:num w:numId="15">
+    <w:abstractNumId w:val="18"/>
+  </w:num>
+  <w:num w:numId="16">
+    <w:abstractNumId w:val="9"/>
+  </w:num>
+  <w:num w:numId="17">
+    <w:abstractNumId w:val="4"/>
+  </w:num>
+  <w:num w:numId="18">
+    <w:abstractNumId w:val="3"/>
+  </w:num>
+  <w:num w:numId="19">
+    <w:abstractNumId w:val="12"/>
   </w:num>
 </w:numbering>
 </file>
@@ -2059,6 +6774,29 @@
       <w:szCs w:val="32"/>
     </w:rPr>
   </w:style>
+  <w:style w:type="paragraph" w:styleId="Heading2">
+    <w:name w:val="heading 2"/>
+    <w:basedOn w:val="Normal"/>
+    <w:next w:val="Normal"/>
+    <w:link w:val="Heading2Char"/>
+    <w:uiPriority w:val="9"/>
+    <w:semiHidden/>
+    <w:unhideWhenUsed/>
+    <w:qFormat/>
+    <w:rsid w:val="009C218C"/>
+    <w:pPr>
+      <w:keepNext/>
+      <w:keepLines/>
+      <w:spacing w:before="40" w:after="0"/>
+      <w:outlineLvl w:val="1"/>
+    </w:pPr>
+    <w:rPr>
+      <w:rFonts w:asciiTheme="majorHAnsi" w:eastAsiaTheme="majorEastAsia" w:hAnsiTheme="majorHAnsi" w:cstheme="majorBidi"/>
+      <w:color w:val="2F5496" w:themeColor="accent1" w:themeShade="BF"/>
+      <w:sz w:val="26"/>
+      <w:szCs w:val="26"/>
+    </w:rPr>
+  </w:style>
   <w:style w:type="character" w:default="1" w:styleId="DefaultParagraphFont">
     <w:name w:val="Default Paragraph Font"/>
     <w:uiPriority w:val="1"/>
@@ -2131,7 +6869,6 @@
     <w:basedOn w:val="Normal"/>
     <w:link w:val="HTMLPreformattedChar"/>
     <w:uiPriority w:val="99"/>
-    <w:semiHidden/>
     <w:unhideWhenUsed/>
     <w:rsid w:val="00157AA9"/>
     <w:pPr>
@@ -2166,13 +6903,74 @@
     <w:basedOn w:val="DefaultParagraphFont"/>
     <w:link w:val="HTMLPreformatted"/>
     <w:uiPriority w:val="99"/>
-    <w:semiHidden/>
     <w:rsid w:val="00157AA9"/>
     <w:rPr>
       <w:rFonts w:ascii="Courier New" w:eastAsia="Times New Roman" w:hAnsi="Courier New" w:cs="Courier New"/>
       <w:sz w:val="20"/>
       <w:szCs w:val="20"/>
     </w:rPr>
+  </w:style>
+  <w:style w:type="character" w:customStyle="1" w:styleId="Heading2Char">
+    <w:name w:val="Heading 2 Char"/>
+    <w:basedOn w:val="DefaultParagraphFont"/>
+    <w:link w:val="Heading2"/>
+    <w:uiPriority w:val="9"/>
+    <w:semiHidden/>
+    <w:rsid w:val="009C218C"/>
+    <w:rPr>
+      <w:rFonts w:asciiTheme="majorHAnsi" w:eastAsiaTheme="majorEastAsia" w:hAnsiTheme="majorHAnsi" w:cstheme="majorBidi"/>
+      <w:color w:val="2F5496" w:themeColor="accent1" w:themeShade="BF"/>
+      <w:sz w:val="26"/>
+      <w:szCs w:val="26"/>
+    </w:rPr>
+  </w:style>
+  <w:style w:type="paragraph" w:customStyle="1" w:styleId="l0">
+    <w:name w:val="l0"/>
+    <w:basedOn w:val="Normal"/>
+    <w:rsid w:val="009C218C"/>
+    <w:pPr>
+      <w:spacing w:before="100" w:beforeAutospacing="1" w:after="100" w:afterAutospacing="1" w:line="240" w:lineRule="auto"/>
+    </w:pPr>
+    <w:rPr>
+      <w:rFonts w:ascii="Times New Roman" w:eastAsia="Times New Roman" w:hAnsi="Times New Roman" w:cs="Times New Roman"/>
+      <w:sz w:val="24"/>
+      <w:szCs w:val="24"/>
+    </w:rPr>
+  </w:style>
+  <w:style w:type="character" w:customStyle="1" w:styleId="pln">
+    <w:name w:val="pln"/>
+    <w:basedOn w:val="DefaultParagraphFont"/>
+    <w:rsid w:val="009C218C"/>
+  </w:style>
+  <w:style w:type="character" w:customStyle="1" w:styleId="pun">
+    <w:name w:val="pun"/>
+    <w:basedOn w:val="DefaultParagraphFont"/>
+    <w:rsid w:val="009C218C"/>
+  </w:style>
+  <w:style w:type="character" w:customStyle="1" w:styleId="kwd">
+    <w:name w:val="kwd"/>
+    <w:basedOn w:val="DefaultParagraphFont"/>
+    <w:rsid w:val="009C218C"/>
+  </w:style>
+  <w:style w:type="character" w:customStyle="1" w:styleId="com">
+    <w:name w:val="com"/>
+    <w:basedOn w:val="DefaultParagraphFont"/>
+    <w:rsid w:val="009C218C"/>
+  </w:style>
+  <w:style w:type="character" w:customStyle="1" w:styleId="lit">
+    <w:name w:val="lit"/>
+    <w:basedOn w:val="DefaultParagraphFont"/>
+    <w:rsid w:val="009C218C"/>
+  </w:style>
+  <w:style w:type="character" w:customStyle="1" w:styleId="popuptext">
+    <w:name w:val="popuptext"/>
+    <w:basedOn w:val="DefaultParagraphFont"/>
+    <w:rsid w:val="009C218C"/>
+  </w:style>
+  <w:style w:type="character" w:customStyle="1" w:styleId="str">
+    <w:name w:val="str"/>
+    <w:basedOn w:val="DefaultParagraphFont"/>
+    <w:rsid w:val="009C218C"/>
   </w:style>
 </w:styles>
 </file>

</xml_diff>

<commit_message>
-practice clean dataframe autos - use dropna() - use linspace() - use isnull() - use pd.cut() - use pd.get_dummies()
</commit_message>
<xml_diff>
--- a/02. Knowledge learned from course.docx
+++ b/02. Knowledge learned from course.docx
@@ -139,7 +139,6 @@
         </w:rPr>
         <w:t xml:space="preserve">The </w:t>
       </w:r>
-      <w:proofErr w:type="spellStart"/>
       <w:r>
         <w:rPr>
           <w:rStyle w:val="Strong"/>
@@ -148,26 +147,11 @@
         </w:rPr>
         <w:t>read_CSV</w:t>
       </w:r>
-      <w:proofErr w:type="spellEnd"/>
-      <w:r>
-        <w:rPr>
-          <w:color w:val="1F1F1F"/>
-        </w:rPr>
-        <w:t xml:space="preserve"> method in Pandas can read files in CSV format into a Pandas </w:t>
-      </w:r>
-      <w:proofErr w:type="spellStart"/>
-      <w:r>
-        <w:rPr>
-          <w:color w:val="1F1F1F"/>
-        </w:rPr>
-        <w:t>DataFrame</w:t>
-      </w:r>
-      <w:proofErr w:type="spellEnd"/>
-      <w:r>
-        <w:rPr>
-          <w:color w:val="1F1F1F"/>
-        </w:rPr>
-        <w:t>.</w:t>
+      <w:r>
+        <w:rPr>
+          <w:color w:val="1F1F1F"/>
+        </w:rPr>
+        <w:t xml:space="preserve"> method in Pandas can read files in CSV format into a Pandas DataFrame.</w:t>
       </w:r>
     </w:p>
     <w:p>
@@ -209,7 +193,6 @@
         </w:rPr>
         <w:t xml:space="preserve">Use the </w:t>
       </w:r>
-      <w:proofErr w:type="spellStart"/>
       <w:r>
         <w:rPr>
           <w:rStyle w:val="Strong"/>
@@ -218,7 +201,6 @@
         </w:rPr>
         <w:t>dtype</w:t>
       </w:r>
-      <w:proofErr w:type="spellEnd"/>
       <w:r>
         <w:rPr>
           <w:color w:val="1F1F1F"/>
@@ -379,21 +361,7 @@
         <w:rPr>
           <w:color w:val="1F1F1F"/>
         </w:rPr>
-        <w:t xml:space="preserve"> gives an overview of the top and bottom 30 rows of the </w:t>
-      </w:r>
-      <w:proofErr w:type="spellStart"/>
-      <w:r>
-        <w:rPr>
-          <w:color w:val="1F1F1F"/>
-        </w:rPr>
-        <w:t>DataFrame</w:t>
-      </w:r>
-      <w:proofErr w:type="spellEnd"/>
-      <w:r>
-        <w:rPr>
-          <w:color w:val="1F1F1F"/>
-        </w:rPr>
-        <w:t>, useful for quick visual inspection.</w:t>
+        <w:t xml:space="preserve"> gives an overview of the top and bottom 30 rows of the DataFrame, useful for quick visual inspection.</w:t>
       </w:r>
     </w:p>
     <w:p>
@@ -413,21 +381,7 @@
         <w:rPr>
           <w:color w:val="1F1F1F"/>
         </w:rPr>
-        <w:t>Some statistical metrics may return "</w:t>
-      </w:r>
-      <w:proofErr w:type="spellStart"/>
-      <w:r>
-        <w:rPr>
-          <w:color w:val="1F1F1F"/>
-        </w:rPr>
-        <w:t>NaN</w:t>
-      </w:r>
-      <w:proofErr w:type="spellEnd"/>
-      <w:r>
-        <w:rPr>
-          <w:color w:val="1F1F1F"/>
-        </w:rPr>
-        <w:t>," indicating missing values, and the program can’t calculate statistics for that specific data type.</w:t>
+        <w:t>Some statistical metrics may return "NaN," indicating missing values, and the program can’t calculate statistics for that specific data type.</w:t>
       </w:r>
     </w:p>
     <w:p>
@@ -447,21 +401,7 @@
         <w:rPr>
           <w:color w:val="1F1F1F"/>
         </w:rPr>
-        <w:t xml:space="preserve">Python can connect to databases through specialized code, often written in </w:t>
-      </w:r>
-      <w:proofErr w:type="spellStart"/>
-      <w:r>
-        <w:rPr>
-          <w:color w:val="1F1F1F"/>
-        </w:rPr>
-        <w:t>Jupyter</w:t>
-      </w:r>
-      <w:proofErr w:type="spellEnd"/>
-      <w:r>
-        <w:rPr>
-          <w:color w:val="1F1F1F"/>
-        </w:rPr>
-        <w:t xml:space="preserve"> notebooks.</w:t>
+        <w:t>Python can connect to databases through specialized code, often written in Jupyter notebooks.</w:t>
       </w:r>
     </w:p>
     <w:p>
@@ -701,21 +641,7 @@
           <w:color w:val="1F1F1F"/>
         </w:rPr>
         <w:lastRenderedPageBreak/>
-        <w:t xml:space="preserve">How to download and handle dataset from </w:t>
-      </w:r>
-      <w:proofErr w:type="spellStart"/>
-      <w:r>
-        <w:rPr>
-          <w:color w:val="1F1F1F"/>
-        </w:rPr>
-        <w:t>url</w:t>
-      </w:r>
-      <w:proofErr w:type="spellEnd"/>
-      <w:r>
-        <w:rPr>
-          <w:color w:val="1F1F1F"/>
-        </w:rPr>
-        <w:t xml:space="preserve"> link</w:t>
+        <w:t>How to download and handle dataset from url link</w:t>
       </w:r>
     </w:p>
     <w:p>
@@ -783,7 +709,6 @@
         </w:rPr>
         <w:t xml:space="preserve">def </w:t>
       </w:r>
-      <w:proofErr w:type="spellStart"/>
       <w:r>
         <w:rPr>
           <w:rFonts w:ascii="Courier New" w:eastAsia="Times New Roman" w:hAnsi="Courier New" w:cs="Courier New"/>
@@ -793,7 +718,6 @@
         </w:rPr>
         <w:t>dowload_file</w:t>
       </w:r>
-      <w:proofErr w:type="spellEnd"/>
       <w:r>
         <w:rPr>
           <w:rFonts w:ascii="Courier New" w:eastAsia="Times New Roman" w:hAnsi="Courier New" w:cs="Courier New"/>
@@ -801,9 +725,8 @@
           <w:sz w:val="24"/>
           <w:szCs w:val="24"/>
         </w:rPr>
-        <w:t>(</w:t>
-      </w:r>
-      <w:proofErr w:type="spellStart"/>
+        <w:t>(url, save_as):</w:t>
+      </w:r>
       <w:r>
         <w:rPr>
           <w:rFonts w:ascii="Courier New" w:eastAsia="Times New Roman" w:hAnsi="Courier New" w:cs="Courier New"/>
@@ -811,9 +734,18 @@
           <w:sz w:val="24"/>
           <w:szCs w:val="24"/>
         </w:rPr>
-        <w:t>url</w:t>
-      </w:r>
-      <w:proofErr w:type="spellEnd"/>
+        <w:br/>
+        <w:t xml:space="preserve">    response = requests.get(url, </w:t>
+      </w:r>
+      <w:r>
+        <w:rPr>
+          <w:rFonts w:ascii="Courier New" w:eastAsia="Times New Roman" w:hAnsi="Courier New" w:cs="Courier New"/>
+          <w:color w:val="AA4926"/>
+          <w:sz w:val="24"/>
+          <w:szCs w:val="24"/>
+        </w:rPr>
+        <w:t>stream</w:t>
+      </w:r>
       <w:r>
         <w:rPr>
           <w:rFonts w:ascii="Courier New" w:eastAsia="Times New Roman" w:hAnsi="Courier New" w:cs="Courier New"/>
@@ -821,9 +753,17 @@
           <w:sz w:val="24"/>
           <w:szCs w:val="24"/>
         </w:rPr>
-        <w:t xml:space="preserve">, </w:t>
-      </w:r>
-      <w:proofErr w:type="spellStart"/>
+        <w:t>=</w:t>
+      </w:r>
+      <w:r>
+        <w:rPr>
+          <w:rFonts w:ascii="Courier New" w:eastAsia="Times New Roman" w:hAnsi="Courier New" w:cs="Courier New"/>
+          <w:color w:val="CF8E6D"/>
+          <w:sz w:val="24"/>
+          <w:szCs w:val="24"/>
+        </w:rPr>
+        <w:t>True</w:t>
+      </w:r>
       <w:r>
         <w:rPr>
           <w:rFonts w:ascii="Courier New" w:eastAsia="Times New Roman" w:hAnsi="Courier New" w:cs="Courier New"/>
@@ -831,9 +771,8 @@
           <w:sz w:val="24"/>
           <w:szCs w:val="24"/>
         </w:rPr>
-        <w:t>save_as</w:t>
-      </w:r>
-      <w:proofErr w:type="spellEnd"/>
+        <w:t>)</w:t>
+      </w:r>
       <w:r>
         <w:rPr>
           <w:rFonts w:ascii="Courier New" w:eastAsia="Times New Roman" w:hAnsi="Courier New" w:cs="Courier New"/>
@@ -841,7 +780,17 @@
           <w:sz w:val="24"/>
           <w:szCs w:val="24"/>
         </w:rPr>
-        <w:t>):</w:t>
+        <w:br/>
+        <w:t xml:space="preserve">    </w:t>
+      </w:r>
+      <w:r>
+        <w:rPr>
+          <w:rFonts w:ascii="Courier New" w:eastAsia="Times New Roman" w:hAnsi="Courier New" w:cs="Courier New"/>
+          <w:color w:val="CF8E6D"/>
+          <w:sz w:val="24"/>
+          <w:szCs w:val="24"/>
+        </w:rPr>
+        <w:t xml:space="preserve">if </w:t>
       </w:r>
       <w:r>
         <w:rPr>
@@ -850,10 +799,17 @@
           <w:sz w:val="24"/>
           <w:szCs w:val="24"/>
         </w:rPr>
-        <w:br/>
-        <w:t xml:space="preserve">    response = </w:t>
-      </w:r>
-      <w:proofErr w:type="spellStart"/>
+        <w:t xml:space="preserve">response.status_code == </w:t>
+      </w:r>
+      <w:r>
+        <w:rPr>
+          <w:rFonts w:ascii="Courier New" w:eastAsia="Times New Roman" w:hAnsi="Courier New" w:cs="Courier New"/>
+          <w:color w:val="2AACB8"/>
+          <w:sz w:val="24"/>
+          <w:szCs w:val="24"/>
+        </w:rPr>
+        <w:t>200</w:t>
+      </w:r>
       <w:r>
         <w:rPr>
           <w:rFonts w:ascii="Courier New" w:eastAsia="Times New Roman" w:hAnsi="Courier New" w:cs="Courier New"/>
@@ -861,9 +817,8 @@
           <w:sz w:val="24"/>
           <w:szCs w:val="24"/>
         </w:rPr>
-        <w:t>requests.get</w:t>
-      </w:r>
-      <w:proofErr w:type="spellEnd"/>
+        <w:t>:</w:t>
+      </w:r>
       <w:r>
         <w:rPr>
           <w:rFonts w:ascii="Courier New" w:eastAsia="Times New Roman" w:hAnsi="Courier New" w:cs="Courier New"/>
@@ -871,9 +826,27 @@
           <w:sz w:val="24"/>
           <w:szCs w:val="24"/>
         </w:rPr>
-        <w:t>(</w:t>
-      </w:r>
-      <w:proofErr w:type="spellStart"/>
+        <w:br/>
+        <w:t xml:space="preserve">        </w:t>
+      </w:r>
+      <w:r>
+        <w:rPr>
+          <w:rFonts w:ascii="Courier New" w:eastAsia="Times New Roman" w:hAnsi="Courier New" w:cs="Courier New"/>
+          <w:color w:val="CF8E6D"/>
+          <w:sz w:val="24"/>
+          <w:szCs w:val="24"/>
+        </w:rPr>
+        <w:t xml:space="preserve">with </w:t>
+      </w:r>
+      <w:r>
+        <w:rPr>
+          <w:rFonts w:ascii="Courier New" w:eastAsia="Times New Roman" w:hAnsi="Courier New" w:cs="Courier New"/>
+          <w:color w:val="8888C6"/>
+          <w:sz w:val="24"/>
+          <w:szCs w:val="24"/>
+        </w:rPr>
+        <w:t>open</w:t>
+      </w:r>
       <w:r>
         <w:rPr>
           <w:rFonts w:ascii="Courier New" w:eastAsia="Times New Roman" w:hAnsi="Courier New" w:cs="Courier New"/>
@@ -881,9 +854,17 @@
           <w:sz w:val="24"/>
           <w:szCs w:val="24"/>
         </w:rPr>
-        <w:t>url</w:t>
-      </w:r>
-      <w:proofErr w:type="spellEnd"/>
+        <w:t xml:space="preserve">(save_as, </w:t>
+      </w:r>
+      <w:r>
+        <w:rPr>
+          <w:rFonts w:ascii="Courier New" w:eastAsia="Times New Roman" w:hAnsi="Courier New" w:cs="Courier New"/>
+          <w:color w:val="6AAB73"/>
+          <w:sz w:val="24"/>
+          <w:szCs w:val="24"/>
+        </w:rPr>
+        <w:t>'wb'</w:t>
+      </w:r>
       <w:r>
         <w:rPr>
           <w:rFonts w:ascii="Courier New" w:eastAsia="Times New Roman" w:hAnsi="Courier New" w:cs="Courier New"/>
@@ -891,7 +872,71 @@
           <w:sz w:val="24"/>
           <w:szCs w:val="24"/>
         </w:rPr>
-        <w:t xml:space="preserve">, </w:t>
+        <w:t xml:space="preserve">) </w:t>
+      </w:r>
+      <w:r>
+        <w:rPr>
+          <w:rFonts w:ascii="Courier New" w:eastAsia="Times New Roman" w:hAnsi="Courier New" w:cs="Courier New"/>
+          <w:color w:val="CF8E6D"/>
+          <w:sz w:val="24"/>
+          <w:szCs w:val="24"/>
+        </w:rPr>
+        <w:t xml:space="preserve">as </w:t>
+      </w:r>
+      <w:r>
+        <w:rPr>
+          <w:rFonts w:ascii="Courier New" w:eastAsia="Times New Roman" w:hAnsi="Courier New" w:cs="Courier New"/>
+          <w:color w:val="BCBEC4"/>
+          <w:sz w:val="24"/>
+          <w:szCs w:val="24"/>
+        </w:rPr>
+        <w:t>file:</w:t>
+      </w:r>
+      <w:r>
+        <w:rPr>
+          <w:rFonts w:ascii="Courier New" w:eastAsia="Times New Roman" w:hAnsi="Courier New" w:cs="Courier New"/>
+          <w:color w:val="BCBEC4"/>
+          <w:sz w:val="24"/>
+          <w:szCs w:val="24"/>
+        </w:rPr>
+        <w:br/>
+        <w:t xml:space="preserve">            </w:t>
+      </w:r>
+      <w:r>
+        <w:rPr>
+          <w:rFonts w:ascii="Courier New" w:eastAsia="Times New Roman" w:hAnsi="Courier New" w:cs="Courier New"/>
+          <w:color w:val="CF8E6D"/>
+          <w:sz w:val="24"/>
+          <w:szCs w:val="24"/>
+        </w:rPr>
+        <w:t xml:space="preserve">for </w:t>
+      </w:r>
+      <w:r>
+        <w:rPr>
+          <w:rFonts w:ascii="Courier New" w:eastAsia="Times New Roman" w:hAnsi="Courier New" w:cs="Courier New"/>
+          <w:color w:val="BCBEC4"/>
+          <w:sz w:val="24"/>
+          <w:szCs w:val="24"/>
+        </w:rPr>
+        <w:t xml:space="preserve">chunk </w:t>
+      </w:r>
+      <w:r>
+        <w:rPr>
+          <w:rFonts w:ascii="Courier New" w:eastAsia="Times New Roman" w:hAnsi="Courier New" w:cs="Courier New"/>
+          <w:color w:val="CF8E6D"/>
+          <w:sz w:val="24"/>
+          <w:szCs w:val="24"/>
+        </w:rPr>
+        <w:t xml:space="preserve">in </w:t>
+      </w:r>
+      <w:r>
+        <w:rPr>
+          <w:rFonts w:ascii="Courier New" w:eastAsia="Times New Roman" w:hAnsi="Courier New" w:cs="Courier New"/>
+          <w:color w:val="BCBEC4"/>
+          <w:sz w:val="24"/>
+          <w:szCs w:val="24"/>
+        </w:rPr>
+        <w:t>response.iter_content(</w:t>
       </w:r>
       <w:r>
         <w:rPr>
@@ -900,7 +945,7 @@
           <w:sz w:val="24"/>
           <w:szCs w:val="24"/>
         </w:rPr>
-        <w:t>stream</w:t>
+        <w:t>chunk_size</w:t>
       </w:r>
       <w:r>
         <w:rPr>
@@ -914,11 +959,11 @@
       <w:r>
         <w:rPr>
           <w:rFonts w:ascii="Courier New" w:eastAsia="Times New Roman" w:hAnsi="Courier New" w:cs="Courier New"/>
-          <w:color w:val="CF8E6D"/>
+          <w:color w:val="2AACB8"/>
           <w:sz w:val="24"/>
           <w:szCs w:val="24"/>
         </w:rPr>
-        <w:t>True</w:t>
+        <w:t>8192</w:t>
       </w:r>
       <w:r>
         <w:rPr>
@@ -927,7 +972,7 @@
           <w:sz w:val="24"/>
           <w:szCs w:val="24"/>
         </w:rPr>
-        <w:t>)</w:t>
+        <w:t>):</w:t>
       </w:r>
       <w:r>
         <w:rPr>
@@ -937,7 +982,44 @@
           <w:szCs w:val="24"/>
         </w:rPr>
         <w:br/>
-        <w:t xml:space="preserve">    </w:t>
+        <w:t xml:space="preserve">                file.write(chunk)</w:t>
+      </w:r>
+      <w:r>
+        <w:rPr>
+          <w:rFonts w:ascii="Courier New" w:eastAsia="Times New Roman" w:hAnsi="Courier New" w:cs="Courier New"/>
+          <w:color w:val="BCBEC4"/>
+          <w:sz w:val="24"/>
+          <w:szCs w:val="24"/>
+        </w:rPr>
+        <w:br/>
+        <w:t xml:space="preserve">        </w:t>
+      </w:r>
+      <w:r>
+        <w:rPr>
+          <w:rFonts w:ascii="Courier New" w:eastAsia="Times New Roman" w:hAnsi="Courier New" w:cs="Courier New"/>
+          <w:color w:val="8888C6"/>
+          <w:sz w:val="24"/>
+          <w:szCs w:val="24"/>
+        </w:rPr>
+        <w:t>print</w:t>
+      </w:r>
+      <w:r>
+        <w:rPr>
+          <w:rFonts w:ascii="Courier New" w:eastAsia="Times New Roman" w:hAnsi="Courier New" w:cs="Courier New"/>
+          <w:color w:val="BCBEC4"/>
+          <w:sz w:val="24"/>
+          <w:szCs w:val="24"/>
+        </w:rPr>
+        <w:t>(</w:t>
+      </w:r>
+      <w:r>
+        <w:rPr>
+          <w:rFonts w:ascii="Courier New" w:eastAsia="Times New Roman" w:hAnsi="Courier New" w:cs="Courier New"/>
+          <w:color w:val="6AAB73"/>
+          <w:sz w:val="24"/>
+          <w:szCs w:val="24"/>
+        </w:rPr>
+        <w:t xml:space="preserve">f"File downloaded and saved as </w:t>
       </w:r>
       <w:r>
         <w:rPr>
@@ -946,9 +1028,8 @@
           <w:sz w:val="24"/>
           <w:szCs w:val="24"/>
         </w:rPr>
-        <w:t xml:space="preserve">if </w:t>
-      </w:r>
-      <w:proofErr w:type="spellStart"/>
+        <w:t>{</w:t>
+      </w:r>
       <w:r>
         <w:rPr>
           <w:rFonts w:ascii="Courier New" w:eastAsia="Times New Roman" w:hAnsi="Courier New" w:cs="Courier New"/>
@@ -956,9 +1037,26 @@
           <w:sz w:val="24"/>
           <w:szCs w:val="24"/>
         </w:rPr>
-        <w:t>response.status_code</w:t>
-      </w:r>
-      <w:proofErr w:type="spellEnd"/>
+        <w:t>save_as</w:t>
+      </w:r>
+      <w:r>
+        <w:rPr>
+          <w:rFonts w:ascii="Courier New" w:eastAsia="Times New Roman" w:hAnsi="Courier New" w:cs="Courier New"/>
+          <w:color w:val="CF8E6D"/>
+          <w:sz w:val="24"/>
+          <w:szCs w:val="24"/>
+        </w:rPr>
+        <w:t>}</w:t>
+      </w:r>
+      <w:r>
+        <w:rPr>
+          <w:rFonts w:ascii="Courier New" w:eastAsia="Times New Roman" w:hAnsi="Courier New" w:cs="Courier New"/>
+          <w:color w:val="6AAB73"/>
+          <w:sz w:val="24"/>
+          <w:szCs w:val="24"/>
+        </w:rPr>
+        <w:t>"</w:t>
+      </w:r>
       <w:r>
         <w:rPr>
           <w:rFonts w:ascii="Courier New" w:eastAsia="Times New Roman" w:hAnsi="Courier New" w:cs="Courier New"/>
@@ -966,16 +1064,7 @@
           <w:sz w:val="24"/>
           <w:szCs w:val="24"/>
         </w:rPr>
-        <w:t xml:space="preserve"> == </w:t>
-      </w:r>
-      <w:r>
-        <w:rPr>
-          <w:rFonts w:ascii="Courier New" w:eastAsia="Times New Roman" w:hAnsi="Courier New" w:cs="Courier New"/>
-          <w:color w:val="2AACB8"/>
-          <w:sz w:val="24"/>
-          <w:szCs w:val="24"/>
-        </w:rPr>
-        <w:t>200</w:t>
+        <w:t>)</w:t>
       </w:r>
       <w:r>
         <w:rPr>
@@ -984,7 +1073,17 @@
           <w:sz w:val="24"/>
           <w:szCs w:val="24"/>
         </w:rPr>
-        <w:t>:</w:t>
+        <w:br/>
+        <w:t xml:space="preserve">    </w:t>
+      </w:r>
+      <w:r>
+        <w:rPr>
+          <w:rFonts w:ascii="Courier New" w:eastAsia="Times New Roman" w:hAnsi="Courier New" w:cs="Courier New"/>
+          <w:color w:val="CF8E6D"/>
+          <w:sz w:val="24"/>
+          <w:szCs w:val="24"/>
+        </w:rPr>
+        <w:t>else</w:t>
       </w:r>
       <w:r>
         <w:rPr>
@@ -993,8 +1092,44 @@
           <w:sz w:val="24"/>
           <w:szCs w:val="24"/>
         </w:rPr>
+        <w:t>:</w:t>
+      </w:r>
+      <w:r>
+        <w:rPr>
+          <w:rFonts w:ascii="Courier New" w:eastAsia="Times New Roman" w:hAnsi="Courier New" w:cs="Courier New"/>
+          <w:color w:val="BCBEC4"/>
+          <w:sz w:val="24"/>
+          <w:szCs w:val="24"/>
+        </w:rPr>
         <w:br/>
         <w:t xml:space="preserve">        </w:t>
+      </w:r>
+      <w:r>
+        <w:rPr>
+          <w:rFonts w:ascii="Courier New" w:eastAsia="Times New Roman" w:hAnsi="Courier New" w:cs="Courier New"/>
+          <w:color w:val="8888C6"/>
+          <w:sz w:val="24"/>
+          <w:szCs w:val="24"/>
+        </w:rPr>
+        <w:t>print</w:t>
+      </w:r>
+      <w:r>
+        <w:rPr>
+          <w:rFonts w:ascii="Courier New" w:eastAsia="Times New Roman" w:hAnsi="Courier New" w:cs="Courier New"/>
+          <w:color w:val="BCBEC4"/>
+          <w:sz w:val="24"/>
+          <w:szCs w:val="24"/>
+        </w:rPr>
+        <w:t>(</w:t>
+      </w:r>
+      <w:r>
+        <w:rPr>
+          <w:rFonts w:ascii="Courier New" w:eastAsia="Times New Roman" w:hAnsi="Courier New" w:cs="Courier New"/>
+          <w:color w:val="6AAB73"/>
+          <w:sz w:val="24"/>
+          <w:szCs w:val="24"/>
+        </w:rPr>
+        <w:t xml:space="preserve">f"Failed to download file. Status code: </w:t>
       </w:r>
       <w:r>
         <w:rPr>
@@ -1003,16 +1138,7 @@
           <w:sz w:val="24"/>
           <w:szCs w:val="24"/>
         </w:rPr>
-        <w:t xml:space="preserve">with </w:t>
-      </w:r>
-      <w:r>
-        <w:rPr>
-          <w:rFonts w:ascii="Courier New" w:eastAsia="Times New Roman" w:hAnsi="Courier New" w:cs="Courier New"/>
-          <w:color w:val="8888C6"/>
-          <w:sz w:val="24"/>
-          <w:szCs w:val="24"/>
-        </w:rPr>
-        <w:t>open</w:t>
+        <w:t>{</w:t>
       </w:r>
       <w:r>
         <w:rPr>
@@ -1021,400 +1147,8 @@
           <w:sz w:val="24"/>
           <w:szCs w:val="24"/>
         </w:rPr>
-        <w:t>(</w:t>
-      </w:r>
-      <w:proofErr w:type="spellStart"/>
-      <w:r>
-        <w:rPr>
-          <w:rFonts w:ascii="Courier New" w:eastAsia="Times New Roman" w:hAnsi="Courier New" w:cs="Courier New"/>
-          <w:color w:val="BCBEC4"/>
-          <w:sz w:val="24"/>
-          <w:szCs w:val="24"/>
-        </w:rPr>
-        <w:t>save_as</w:t>
-      </w:r>
-      <w:proofErr w:type="spellEnd"/>
-      <w:r>
-        <w:rPr>
-          <w:rFonts w:ascii="Courier New" w:eastAsia="Times New Roman" w:hAnsi="Courier New" w:cs="Courier New"/>
-          <w:color w:val="BCBEC4"/>
-          <w:sz w:val="24"/>
-          <w:szCs w:val="24"/>
-        </w:rPr>
-        <w:t xml:space="preserve">, </w:t>
-      </w:r>
-      <w:r>
-        <w:rPr>
-          <w:rFonts w:ascii="Courier New" w:eastAsia="Times New Roman" w:hAnsi="Courier New" w:cs="Courier New"/>
-          <w:color w:val="6AAB73"/>
-          <w:sz w:val="24"/>
-          <w:szCs w:val="24"/>
-        </w:rPr>
-        <w:t>'</w:t>
-      </w:r>
-      <w:proofErr w:type="spellStart"/>
-      <w:r>
-        <w:rPr>
-          <w:rFonts w:ascii="Courier New" w:eastAsia="Times New Roman" w:hAnsi="Courier New" w:cs="Courier New"/>
-          <w:color w:val="6AAB73"/>
-          <w:sz w:val="24"/>
-          <w:szCs w:val="24"/>
-        </w:rPr>
-        <w:t>wb</w:t>
-      </w:r>
-      <w:proofErr w:type="spellEnd"/>
-      <w:r>
-        <w:rPr>
-          <w:rFonts w:ascii="Courier New" w:eastAsia="Times New Roman" w:hAnsi="Courier New" w:cs="Courier New"/>
-          <w:color w:val="6AAB73"/>
-          <w:sz w:val="24"/>
-          <w:szCs w:val="24"/>
-        </w:rPr>
-        <w:t>'</w:t>
-      </w:r>
-      <w:r>
-        <w:rPr>
-          <w:rFonts w:ascii="Courier New" w:eastAsia="Times New Roman" w:hAnsi="Courier New" w:cs="Courier New"/>
-          <w:color w:val="BCBEC4"/>
-          <w:sz w:val="24"/>
-          <w:szCs w:val="24"/>
-        </w:rPr>
-        <w:t xml:space="preserve">) </w:t>
-      </w:r>
-      <w:r>
-        <w:rPr>
-          <w:rFonts w:ascii="Courier New" w:eastAsia="Times New Roman" w:hAnsi="Courier New" w:cs="Courier New"/>
-          <w:color w:val="CF8E6D"/>
-          <w:sz w:val="24"/>
-          <w:szCs w:val="24"/>
-        </w:rPr>
-        <w:t xml:space="preserve">as </w:t>
-      </w:r>
-      <w:r>
-        <w:rPr>
-          <w:rFonts w:ascii="Courier New" w:eastAsia="Times New Roman" w:hAnsi="Courier New" w:cs="Courier New"/>
-          <w:color w:val="BCBEC4"/>
-          <w:sz w:val="24"/>
-          <w:szCs w:val="24"/>
-        </w:rPr>
-        <w:t>file:</w:t>
-      </w:r>
-      <w:r>
-        <w:rPr>
-          <w:rFonts w:ascii="Courier New" w:eastAsia="Times New Roman" w:hAnsi="Courier New" w:cs="Courier New"/>
-          <w:color w:val="BCBEC4"/>
-          <w:sz w:val="24"/>
-          <w:szCs w:val="24"/>
-        </w:rPr>
-        <w:br/>
-        <w:t xml:space="preserve">            </w:t>
-      </w:r>
-      <w:r>
-        <w:rPr>
-          <w:rFonts w:ascii="Courier New" w:eastAsia="Times New Roman" w:hAnsi="Courier New" w:cs="Courier New"/>
-          <w:color w:val="CF8E6D"/>
-          <w:sz w:val="24"/>
-          <w:szCs w:val="24"/>
-        </w:rPr>
-        <w:t xml:space="preserve">for </w:t>
-      </w:r>
-      <w:r>
-        <w:rPr>
-          <w:rFonts w:ascii="Courier New" w:eastAsia="Times New Roman" w:hAnsi="Courier New" w:cs="Courier New"/>
-          <w:color w:val="BCBEC4"/>
-          <w:sz w:val="24"/>
-          <w:szCs w:val="24"/>
-        </w:rPr>
-        <w:t xml:space="preserve">chunk </w:t>
-      </w:r>
-      <w:r>
-        <w:rPr>
-          <w:rFonts w:ascii="Courier New" w:eastAsia="Times New Roman" w:hAnsi="Courier New" w:cs="Courier New"/>
-          <w:color w:val="CF8E6D"/>
-          <w:sz w:val="24"/>
-          <w:szCs w:val="24"/>
-        </w:rPr>
-        <w:t xml:space="preserve">in </w:t>
-      </w:r>
-      <w:proofErr w:type="spellStart"/>
-      <w:r>
-        <w:rPr>
-          <w:rFonts w:ascii="Courier New" w:eastAsia="Times New Roman" w:hAnsi="Courier New" w:cs="Courier New"/>
-          <w:color w:val="BCBEC4"/>
-          <w:sz w:val="24"/>
-          <w:szCs w:val="24"/>
-        </w:rPr>
-        <w:t>response.iter_content</w:t>
-      </w:r>
-      <w:proofErr w:type="spellEnd"/>
-      <w:r>
-        <w:rPr>
-          <w:rFonts w:ascii="Courier New" w:eastAsia="Times New Roman" w:hAnsi="Courier New" w:cs="Courier New"/>
-          <w:color w:val="BCBEC4"/>
-          <w:sz w:val="24"/>
-          <w:szCs w:val="24"/>
-        </w:rPr>
-        <w:t>(</w:t>
-      </w:r>
-      <w:proofErr w:type="spellStart"/>
-      <w:r>
-        <w:rPr>
-          <w:rFonts w:ascii="Courier New" w:eastAsia="Times New Roman" w:hAnsi="Courier New" w:cs="Courier New"/>
-          <w:color w:val="AA4926"/>
-          <w:sz w:val="24"/>
-          <w:szCs w:val="24"/>
-        </w:rPr>
-        <w:t>chunk_size</w:t>
-      </w:r>
-      <w:proofErr w:type="spellEnd"/>
-      <w:r>
-        <w:rPr>
-          <w:rFonts w:ascii="Courier New" w:eastAsia="Times New Roman" w:hAnsi="Courier New" w:cs="Courier New"/>
-          <w:color w:val="BCBEC4"/>
-          <w:sz w:val="24"/>
-          <w:szCs w:val="24"/>
-        </w:rPr>
-        <w:t>=</w:t>
-      </w:r>
-      <w:r>
-        <w:rPr>
-          <w:rFonts w:ascii="Courier New" w:eastAsia="Times New Roman" w:hAnsi="Courier New" w:cs="Courier New"/>
-          <w:color w:val="2AACB8"/>
-          <w:sz w:val="24"/>
-          <w:szCs w:val="24"/>
-        </w:rPr>
-        <w:t>8192</w:t>
-      </w:r>
-      <w:r>
-        <w:rPr>
-          <w:rFonts w:ascii="Courier New" w:eastAsia="Times New Roman" w:hAnsi="Courier New" w:cs="Courier New"/>
-          <w:color w:val="BCBEC4"/>
-          <w:sz w:val="24"/>
-          <w:szCs w:val="24"/>
-        </w:rPr>
-        <w:t>):</w:t>
-      </w:r>
-      <w:r>
-        <w:rPr>
-          <w:rFonts w:ascii="Courier New" w:eastAsia="Times New Roman" w:hAnsi="Courier New" w:cs="Courier New"/>
-          <w:color w:val="BCBEC4"/>
-          <w:sz w:val="24"/>
-          <w:szCs w:val="24"/>
-        </w:rPr>
-        <w:br/>
-        <w:t xml:space="preserve">                </w:t>
-      </w:r>
-      <w:proofErr w:type="spellStart"/>
-      <w:r>
-        <w:rPr>
-          <w:rFonts w:ascii="Courier New" w:eastAsia="Times New Roman" w:hAnsi="Courier New" w:cs="Courier New"/>
-          <w:color w:val="BCBEC4"/>
-          <w:sz w:val="24"/>
-          <w:szCs w:val="24"/>
-        </w:rPr>
-        <w:t>file.write</w:t>
-      </w:r>
-      <w:proofErr w:type="spellEnd"/>
-      <w:r>
-        <w:rPr>
-          <w:rFonts w:ascii="Courier New" w:eastAsia="Times New Roman" w:hAnsi="Courier New" w:cs="Courier New"/>
-          <w:color w:val="BCBEC4"/>
-          <w:sz w:val="24"/>
-          <w:szCs w:val="24"/>
-        </w:rPr>
-        <w:t>(chunk)</w:t>
-      </w:r>
-      <w:r>
-        <w:rPr>
-          <w:rFonts w:ascii="Courier New" w:eastAsia="Times New Roman" w:hAnsi="Courier New" w:cs="Courier New"/>
-          <w:color w:val="BCBEC4"/>
-          <w:sz w:val="24"/>
-          <w:szCs w:val="24"/>
-        </w:rPr>
-        <w:br/>
-        <w:t xml:space="preserve">        </w:t>
-      </w:r>
-      <w:r>
-        <w:rPr>
-          <w:rFonts w:ascii="Courier New" w:eastAsia="Times New Roman" w:hAnsi="Courier New" w:cs="Courier New"/>
-          <w:color w:val="8888C6"/>
-          <w:sz w:val="24"/>
-          <w:szCs w:val="24"/>
-        </w:rPr>
-        <w:t>print</w:t>
-      </w:r>
-      <w:r>
-        <w:rPr>
-          <w:rFonts w:ascii="Courier New" w:eastAsia="Times New Roman" w:hAnsi="Courier New" w:cs="Courier New"/>
-          <w:color w:val="BCBEC4"/>
-          <w:sz w:val="24"/>
-          <w:szCs w:val="24"/>
-        </w:rPr>
-        <w:t>(</w:t>
-      </w:r>
-      <w:proofErr w:type="spellStart"/>
-      <w:r>
-        <w:rPr>
-          <w:rFonts w:ascii="Courier New" w:eastAsia="Times New Roman" w:hAnsi="Courier New" w:cs="Courier New"/>
-          <w:color w:val="6AAB73"/>
-          <w:sz w:val="24"/>
-          <w:szCs w:val="24"/>
-        </w:rPr>
-        <w:t>f"File</w:t>
-      </w:r>
-      <w:proofErr w:type="spellEnd"/>
-      <w:r>
-        <w:rPr>
-          <w:rFonts w:ascii="Courier New" w:eastAsia="Times New Roman" w:hAnsi="Courier New" w:cs="Courier New"/>
-          <w:color w:val="6AAB73"/>
-          <w:sz w:val="24"/>
-          <w:szCs w:val="24"/>
-        </w:rPr>
-        <w:t xml:space="preserve"> downloaded and saved as </w:t>
-      </w:r>
-      <w:r>
-        <w:rPr>
-          <w:rFonts w:ascii="Courier New" w:eastAsia="Times New Roman" w:hAnsi="Courier New" w:cs="Courier New"/>
-          <w:color w:val="CF8E6D"/>
-          <w:sz w:val="24"/>
-          <w:szCs w:val="24"/>
-        </w:rPr>
-        <w:t>{</w:t>
-      </w:r>
-      <w:proofErr w:type="spellStart"/>
-      <w:r>
-        <w:rPr>
-          <w:rFonts w:ascii="Courier New" w:eastAsia="Times New Roman" w:hAnsi="Courier New" w:cs="Courier New"/>
-          <w:color w:val="BCBEC4"/>
-          <w:sz w:val="24"/>
-          <w:szCs w:val="24"/>
-        </w:rPr>
-        <w:t>save_as</w:t>
-      </w:r>
-      <w:proofErr w:type="spellEnd"/>
-      <w:r>
-        <w:rPr>
-          <w:rFonts w:ascii="Courier New" w:eastAsia="Times New Roman" w:hAnsi="Courier New" w:cs="Courier New"/>
-          <w:color w:val="CF8E6D"/>
-          <w:sz w:val="24"/>
-          <w:szCs w:val="24"/>
-        </w:rPr>
-        <w:t>}</w:t>
-      </w:r>
-      <w:r>
-        <w:rPr>
-          <w:rFonts w:ascii="Courier New" w:eastAsia="Times New Roman" w:hAnsi="Courier New" w:cs="Courier New"/>
-          <w:color w:val="6AAB73"/>
-          <w:sz w:val="24"/>
-          <w:szCs w:val="24"/>
-        </w:rPr>
-        <w:t>"</w:t>
-      </w:r>
-      <w:r>
-        <w:rPr>
-          <w:rFonts w:ascii="Courier New" w:eastAsia="Times New Roman" w:hAnsi="Courier New" w:cs="Courier New"/>
-          <w:color w:val="BCBEC4"/>
-          <w:sz w:val="24"/>
-          <w:szCs w:val="24"/>
-        </w:rPr>
-        <w:t>)</w:t>
-      </w:r>
-      <w:r>
-        <w:rPr>
-          <w:rFonts w:ascii="Courier New" w:eastAsia="Times New Roman" w:hAnsi="Courier New" w:cs="Courier New"/>
-          <w:color w:val="BCBEC4"/>
-          <w:sz w:val="24"/>
-          <w:szCs w:val="24"/>
-        </w:rPr>
-        <w:br/>
-        <w:t xml:space="preserve">    </w:t>
-      </w:r>
-      <w:r>
-        <w:rPr>
-          <w:rFonts w:ascii="Courier New" w:eastAsia="Times New Roman" w:hAnsi="Courier New" w:cs="Courier New"/>
-          <w:color w:val="CF8E6D"/>
-          <w:sz w:val="24"/>
-          <w:szCs w:val="24"/>
-        </w:rPr>
-        <w:t>else</w:t>
-      </w:r>
-      <w:r>
-        <w:rPr>
-          <w:rFonts w:ascii="Courier New" w:eastAsia="Times New Roman" w:hAnsi="Courier New" w:cs="Courier New"/>
-          <w:color w:val="BCBEC4"/>
-          <w:sz w:val="24"/>
-          <w:szCs w:val="24"/>
-        </w:rPr>
-        <w:t>:</w:t>
-      </w:r>
-      <w:r>
-        <w:rPr>
-          <w:rFonts w:ascii="Courier New" w:eastAsia="Times New Roman" w:hAnsi="Courier New" w:cs="Courier New"/>
-          <w:color w:val="BCBEC4"/>
-          <w:sz w:val="24"/>
-          <w:szCs w:val="24"/>
-        </w:rPr>
-        <w:br/>
-        <w:t xml:space="preserve">        </w:t>
-      </w:r>
-      <w:r>
-        <w:rPr>
-          <w:rFonts w:ascii="Courier New" w:eastAsia="Times New Roman" w:hAnsi="Courier New" w:cs="Courier New"/>
-          <w:color w:val="8888C6"/>
-          <w:sz w:val="24"/>
-          <w:szCs w:val="24"/>
-        </w:rPr>
-        <w:t>print</w:t>
-      </w:r>
-      <w:r>
-        <w:rPr>
-          <w:rFonts w:ascii="Courier New" w:eastAsia="Times New Roman" w:hAnsi="Courier New" w:cs="Courier New"/>
-          <w:color w:val="BCBEC4"/>
-          <w:sz w:val="24"/>
-          <w:szCs w:val="24"/>
-        </w:rPr>
-        <w:t>(</w:t>
-      </w:r>
-      <w:proofErr w:type="spellStart"/>
-      <w:r>
-        <w:rPr>
-          <w:rFonts w:ascii="Courier New" w:eastAsia="Times New Roman" w:hAnsi="Courier New" w:cs="Courier New"/>
-          <w:color w:val="6AAB73"/>
-          <w:sz w:val="24"/>
-          <w:szCs w:val="24"/>
-        </w:rPr>
-        <w:t>f"Failed</w:t>
-      </w:r>
-      <w:proofErr w:type="spellEnd"/>
-      <w:r>
-        <w:rPr>
-          <w:rFonts w:ascii="Courier New" w:eastAsia="Times New Roman" w:hAnsi="Courier New" w:cs="Courier New"/>
-          <w:color w:val="6AAB73"/>
-          <w:sz w:val="24"/>
-          <w:szCs w:val="24"/>
-        </w:rPr>
-        <w:t xml:space="preserve"> to download file. Status code: </w:t>
-      </w:r>
-      <w:r>
-        <w:rPr>
-          <w:rFonts w:ascii="Courier New" w:eastAsia="Times New Roman" w:hAnsi="Courier New" w:cs="Courier New"/>
-          <w:color w:val="CF8E6D"/>
-          <w:sz w:val="24"/>
-          <w:szCs w:val="24"/>
-        </w:rPr>
-        <w:t>{</w:t>
-      </w:r>
-      <w:proofErr w:type="spellStart"/>
-      <w:r>
-        <w:rPr>
-          <w:rFonts w:ascii="Courier New" w:eastAsia="Times New Roman" w:hAnsi="Courier New" w:cs="Courier New"/>
-          <w:color w:val="BCBEC4"/>
-          <w:sz w:val="24"/>
-          <w:szCs w:val="24"/>
-        </w:rPr>
         <w:t>response.status_code</w:t>
       </w:r>
-      <w:proofErr w:type="spellEnd"/>
       <w:r>
         <w:rPr>
           <w:rFonts w:ascii="Courier New" w:eastAsia="Times New Roman" w:hAnsi="Courier New" w:cs="Courier New"/>
@@ -1839,9 +1573,19 @@
                 <w:szCs w:val="20"/>
                 <w:bdr w:val="none" w:sz="0" w:space="0" w:color="auto" w:frame="1"/>
               </w:rPr>
-              <w:t xml:space="preserve"> </w:t>
-            </w:r>
-            <w:proofErr w:type="spellStart"/>
+              <w:t xml:space="preserve"> pd</w:t>
+            </w:r>
+            <w:r>
+              <w:rPr>
+                <w:rStyle w:val="pun"/>
+                <w:rFonts w:ascii="Consolas" w:hAnsi="Consolas" w:cs="Courier New"/>
+                <w:color w:val="666600"/>
+                <w:sz w:val="20"/>
+                <w:szCs w:val="20"/>
+                <w:bdr w:val="none" w:sz="0" w:space="0" w:color="auto" w:frame="1"/>
+              </w:rPr>
+              <w:t>.</w:t>
+            </w:r>
             <w:r>
               <w:rPr>
                 <w:rStyle w:val="pln"/>
@@ -1851,7 +1595,7 @@
                 <w:szCs w:val="20"/>
                 <w:bdr w:val="none" w:sz="0" w:space="0" w:color="auto" w:frame="1"/>
               </w:rPr>
-              <w:t>pd</w:t>
+              <w:t>read_csv</w:t>
             </w:r>
             <w:r>
               <w:rPr>
@@ -1862,7 +1606,7 @@
                 <w:szCs w:val="20"/>
                 <w:bdr w:val="none" w:sz="0" w:space="0" w:color="auto" w:frame="1"/>
               </w:rPr>
-              <w:t>.</w:t>
+              <w:t>(&lt;</w:t>
             </w:r>
             <w:r>
               <w:rPr>
@@ -1873,9 +1617,8 @@
                 <w:szCs w:val="20"/>
                 <w:bdr w:val="none" w:sz="0" w:space="0" w:color="auto" w:frame="1"/>
               </w:rPr>
-              <w:t>read_csv</w:t>
-            </w:r>
-            <w:proofErr w:type="spellEnd"/>
+              <w:t>CSV_path</w:t>
+            </w:r>
             <w:r>
               <w:rPr>
                 <w:rStyle w:val="pun"/>
@@ -1885,9 +1628,8 @@
                 <w:szCs w:val="20"/>
                 <w:bdr w:val="none" w:sz="0" w:space="0" w:color="auto" w:frame="1"/>
               </w:rPr>
-              <w:t>(&lt;</w:t>
-            </w:r>
-            <w:proofErr w:type="spellStart"/>
+              <w:t>&gt;,</w:t>
+            </w:r>
             <w:r>
               <w:rPr>
                 <w:rStyle w:val="pln"/>
@@ -1897,9 +1639,8 @@
                 <w:szCs w:val="20"/>
                 <w:bdr w:val="none" w:sz="0" w:space="0" w:color="auto" w:frame="1"/>
               </w:rPr>
-              <w:t>CSV_path</w:t>
-            </w:r>
-            <w:proofErr w:type="spellEnd"/>
+              <w:t xml:space="preserve"> header </w:t>
+            </w:r>
             <w:r>
               <w:rPr>
                 <w:rStyle w:val="pun"/>
@@ -1909,7 +1650,7 @@
                 <w:szCs w:val="20"/>
                 <w:bdr w:val="none" w:sz="0" w:space="0" w:color="auto" w:frame="1"/>
               </w:rPr>
-              <w:t>&gt;,</w:t>
+              <w:t>=</w:t>
             </w:r>
             <w:r>
               <w:rPr>
@@ -1920,7 +1661,18 @@
                 <w:szCs w:val="20"/>
                 <w:bdr w:val="none" w:sz="0" w:space="0" w:color="auto" w:frame="1"/>
               </w:rPr>
-              <w:t xml:space="preserve"> header </w:t>
+              <w:t xml:space="preserve"> </w:t>
+            </w:r>
+            <w:r>
+              <w:rPr>
+                <w:rStyle w:val="kwd"/>
+                <w:rFonts w:ascii="Consolas" w:hAnsi="Consolas" w:cs="Courier New"/>
+                <w:color w:val="000088"/>
+                <w:sz w:val="20"/>
+                <w:szCs w:val="20"/>
+                <w:bdr w:val="none" w:sz="0" w:space="0" w:color="auto" w:frame="1"/>
+              </w:rPr>
+              <w:t>None</w:t>
             </w:r>
             <w:r>
               <w:rPr>
@@ -1931,7 +1683,7 @@
                 <w:szCs w:val="20"/>
                 <w:bdr w:val="none" w:sz="0" w:space="0" w:color="auto" w:frame="1"/>
               </w:rPr>
-              <w:t>=</w:t>
+              <w:t>)</w:t>
             </w:r>
             <w:r>
               <w:rPr>
@@ -1946,14 +1698,45 @@
             </w:r>
             <w:r>
               <w:rPr>
-                <w:rStyle w:val="kwd"/>
                 <w:rFonts w:ascii="Consolas" w:hAnsi="Consolas" w:cs="Courier New"/>
-                <w:color w:val="000088"/>
+                <w:color w:val="999999"/>
                 <w:sz w:val="20"/>
                 <w:szCs w:val="20"/>
                 <w:bdr w:val="none" w:sz="0" w:space="0" w:color="auto" w:frame="1"/>
               </w:rPr>
-              <w:t>None</w:t>
+              <w:br/>
+            </w:r>
+            <w:r>
+              <w:rPr>
+                <w:rStyle w:val="com"/>
+                <w:rFonts w:ascii="Consolas" w:hAnsi="Consolas" w:cs="Courier New"/>
+                <w:color w:val="880000"/>
+                <w:sz w:val="20"/>
+                <w:szCs w:val="20"/>
+                <w:bdr w:val="none" w:sz="0" w:space="0" w:color="auto" w:frame="1"/>
+              </w:rPr>
+              <w:t xml:space="preserve"># load without header </w:t>
+            </w:r>
+            <w:r>
+              <w:rPr>
+                <w:rFonts w:ascii="Consolas" w:hAnsi="Consolas" w:cs="Courier New"/>
+                <w:color w:val="999999"/>
+                <w:sz w:val="20"/>
+                <w:szCs w:val="20"/>
+                <w:bdr w:val="none" w:sz="0" w:space="0" w:color="auto" w:frame="1"/>
+              </w:rPr>
+              <w:br/>
+            </w:r>
+            <w:r>
+              <w:rPr>
+                <w:rStyle w:val="pln"/>
+                <w:rFonts w:ascii="Consolas" w:hAnsi="Consolas" w:cs="Courier New"/>
+                <w:color w:val="000000"/>
+                <w:sz w:val="20"/>
+                <w:szCs w:val="20"/>
+                <w:bdr w:val="none" w:sz="0" w:space="0" w:color="auto" w:frame="1"/>
+              </w:rPr>
+              <w:t xml:space="preserve">df </w:t>
             </w:r>
             <w:r>
               <w:rPr>
@@ -1964,7 +1747,7 @@
                 <w:szCs w:val="20"/>
                 <w:bdr w:val="none" w:sz="0" w:space="0" w:color="auto" w:frame="1"/>
               </w:rPr>
-              <w:t>)</w:t>
+              <w:t>=</w:t>
             </w:r>
             <w:r>
               <w:rPr>
@@ -1975,6 +1758,127 @@
                 <w:szCs w:val="20"/>
                 <w:bdr w:val="none" w:sz="0" w:space="0" w:color="auto" w:frame="1"/>
               </w:rPr>
+              <w:t xml:space="preserve"> pd</w:t>
+            </w:r>
+            <w:r>
+              <w:rPr>
+                <w:rStyle w:val="pun"/>
+                <w:rFonts w:ascii="Consolas" w:hAnsi="Consolas" w:cs="Courier New"/>
+                <w:color w:val="666600"/>
+                <w:sz w:val="20"/>
+                <w:szCs w:val="20"/>
+                <w:bdr w:val="none" w:sz="0" w:space="0" w:color="auto" w:frame="1"/>
+              </w:rPr>
+              <w:t>.</w:t>
+            </w:r>
+            <w:r>
+              <w:rPr>
+                <w:rStyle w:val="pln"/>
+                <w:rFonts w:ascii="Consolas" w:hAnsi="Consolas" w:cs="Courier New"/>
+                <w:color w:val="000000"/>
+                <w:sz w:val="20"/>
+                <w:szCs w:val="20"/>
+                <w:bdr w:val="none" w:sz="0" w:space="0" w:color="auto" w:frame="1"/>
+              </w:rPr>
+              <w:t>read_csv</w:t>
+            </w:r>
+            <w:r>
+              <w:rPr>
+                <w:rStyle w:val="pun"/>
+                <w:rFonts w:ascii="Consolas" w:hAnsi="Consolas" w:cs="Courier New"/>
+                <w:color w:val="666600"/>
+                <w:sz w:val="20"/>
+                <w:szCs w:val="20"/>
+                <w:bdr w:val="none" w:sz="0" w:space="0" w:color="auto" w:frame="1"/>
+              </w:rPr>
+              <w:t>(&lt;</w:t>
+            </w:r>
+            <w:r>
+              <w:rPr>
+                <w:rStyle w:val="pln"/>
+                <w:rFonts w:ascii="Consolas" w:hAnsi="Consolas" w:cs="Courier New"/>
+                <w:color w:val="000000"/>
+                <w:sz w:val="20"/>
+                <w:szCs w:val="20"/>
+                <w:bdr w:val="none" w:sz="0" w:space="0" w:color="auto" w:frame="1"/>
+              </w:rPr>
+              <w:t>CSV_path</w:t>
+            </w:r>
+            <w:r>
+              <w:rPr>
+                <w:rStyle w:val="pun"/>
+                <w:rFonts w:ascii="Consolas" w:hAnsi="Consolas" w:cs="Courier New"/>
+                <w:color w:val="666600"/>
+                <w:sz w:val="20"/>
+                <w:szCs w:val="20"/>
+                <w:bdr w:val="none" w:sz="0" w:space="0" w:color="auto" w:frame="1"/>
+              </w:rPr>
+              <w:t>&gt;,</w:t>
+            </w:r>
+            <w:r>
+              <w:rPr>
+                <w:rStyle w:val="pln"/>
+                <w:rFonts w:ascii="Consolas" w:hAnsi="Consolas" w:cs="Courier New"/>
+                <w:color w:val="000000"/>
+                <w:sz w:val="20"/>
+                <w:szCs w:val="20"/>
+                <w:bdr w:val="none" w:sz="0" w:space="0" w:color="auto" w:frame="1"/>
+              </w:rPr>
+              <w:t xml:space="preserve"> header </w:t>
+            </w:r>
+            <w:r>
+              <w:rPr>
+                <w:rStyle w:val="pun"/>
+                <w:rFonts w:ascii="Consolas" w:hAnsi="Consolas" w:cs="Courier New"/>
+                <w:color w:val="666600"/>
+                <w:sz w:val="20"/>
+                <w:szCs w:val="20"/>
+                <w:bdr w:val="none" w:sz="0" w:space="0" w:color="auto" w:frame="1"/>
+              </w:rPr>
+              <w:t>=</w:t>
+            </w:r>
+            <w:r>
+              <w:rPr>
+                <w:rStyle w:val="pln"/>
+                <w:rFonts w:ascii="Consolas" w:hAnsi="Consolas" w:cs="Courier New"/>
+                <w:color w:val="000000"/>
+                <w:sz w:val="20"/>
+                <w:szCs w:val="20"/>
+                <w:bdr w:val="none" w:sz="0" w:space="0" w:color="auto" w:frame="1"/>
+              </w:rPr>
+              <w:t xml:space="preserve"> </w:t>
+            </w:r>
+            <w:r>
+              <w:rPr>
+                <w:rStyle w:val="lit"/>
+                <w:rFonts w:ascii="Consolas" w:hAnsi="Consolas" w:cs="Courier New"/>
+                <w:color w:val="006666"/>
+                <w:sz w:val="20"/>
+                <w:szCs w:val="20"/>
+                <w:bdr w:val="none" w:sz="0" w:space="0" w:color="auto" w:frame="1"/>
+              </w:rPr>
+              <w:t>0</w:t>
+            </w:r>
+            <w:r>
+              <w:rPr>
+                <w:rStyle w:val="pun"/>
+                <w:rFonts w:ascii="Consolas" w:hAnsi="Consolas" w:cs="Courier New"/>
+                <w:color w:val="666600"/>
+                <w:sz w:val="20"/>
+                <w:szCs w:val="20"/>
+                <w:bdr w:val="none" w:sz="0" w:space="0" w:color="auto" w:frame="1"/>
+              </w:rPr>
+              <w:t>)</w:t>
+            </w:r>
+            <w:r>
+              <w:rPr>
+                <w:rStyle w:val="pln"/>
+                <w:rFonts w:ascii="Consolas" w:hAnsi="Consolas" w:cs="Courier New"/>
+                <w:color w:val="000000"/>
+                <w:sz w:val="20"/>
+                <w:szCs w:val="20"/>
+                <w:bdr w:val="none" w:sz="0" w:space="0" w:color="auto" w:frame="1"/>
+              </w:rPr>
               <w:t xml:space="preserve"> </w:t>
             </w:r>
             <w:r>
@@ -1996,206 +1900,6 @@
                 <w:szCs w:val="20"/>
                 <w:bdr w:val="none" w:sz="0" w:space="0" w:color="auto" w:frame="1"/>
               </w:rPr>
-              <w:t xml:space="preserve"># load without header </w:t>
-            </w:r>
-            <w:r>
-              <w:rPr>
-                <w:rFonts w:ascii="Consolas" w:hAnsi="Consolas" w:cs="Courier New"/>
-                <w:color w:val="999999"/>
-                <w:sz w:val="20"/>
-                <w:szCs w:val="20"/>
-                <w:bdr w:val="none" w:sz="0" w:space="0" w:color="auto" w:frame="1"/>
-              </w:rPr>
-              <w:br/>
-            </w:r>
-            <w:r>
-              <w:rPr>
-                <w:rStyle w:val="pln"/>
-                <w:rFonts w:ascii="Consolas" w:hAnsi="Consolas" w:cs="Courier New"/>
-                <w:color w:val="000000"/>
-                <w:sz w:val="20"/>
-                <w:szCs w:val="20"/>
-                <w:bdr w:val="none" w:sz="0" w:space="0" w:color="auto" w:frame="1"/>
-              </w:rPr>
-              <w:t xml:space="preserve">df </w:t>
-            </w:r>
-            <w:r>
-              <w:rPr>
-                <w:rStyle w:val="pun"/>
-                <w:rFonts w:ascii="Consolas" w:hAnsi="Consolas" w:cs="Courier New"/>
-                <w:color w:val="666600"/>
-                <w:sz w:val="20"/>
-                <w:szCs w:val="20"/>
-                <w:bdr w:val="none" w:sz="0" w:space="0" w:color="auto" w:frame="1"/>
-              </w:rPr>
-              <w:t>=</w:t>
-            </w:r>
-            <w:r>
-              <w:rPr>
-                <w:rStyle w:val="pln"/>
-                <w:rFonts w:ascii="Consolas" w:hAnsi="Consolas" w:cs="Courier New"/>
-                <w:color w:val="000000"/>
-                <w:sz w:val="20"/>
-                <w:szCs w:val="20"/>
-                <w:bdr w:val="none" w:sz="0" w:space="0" w:color="auto" w:frame="1"/>
-              </w:rPr>
-              <w:t xml:space="preserve"> </w:t>
-            </w:r>
-            <w:proofErr w:type="spellStart"/>
-            <w:r>
-              <w:rPr>
-                <w:rStyle w:val="pln"/>
-                <w:rFonts w:ascii="Consolas" w:hAnsi="Consolas" w:cs="Courier New"/>
-                <w:color w:val="000000"/>
-                <w:sz w:val="20"/>
-                <w:szCs w:val="20"/>
-                <w:bdr w:val="none" w:sz="0" w:space="0" w:color="auto" w:frame="1"/>
-              </w:rPr>
-              <w:t>pd</w:t>
-            </w:r>
-            <w:r>
-              <w:rPr>
-                <w:rStyle w:val="pun"/>
-                <w:rFonts w:ascii="Consolas" w:hAnsi="Consolas" w:cs="Courier New"/>
-                <w:color w:val="666600"/>
-                <w:sz w:val="20"/>
-                <w:szCs w:val="20"/>
-                <w:bdr w:val="none" w:sz="0" w:space="0" w:color="auto" w:frame="1"/>
-              </w:rPr>
-              <w:t>.</w:t>
-            </w:r>
-            <w:r>
-              <w:rPr>
-                <w:rStyle w:val="pln"/>
-                <w:rFonts w:ascii="Consolas" w:hAnsi="Consolas" w:cs="Courier New"/>
-                <w:color w:val="000000"/>
-                <w:sz w:val="20"/>
-                <w:szCs w:val="20"/>
-                <w:bdr w:val="none" w:sz="0" w:space="0" w:color="auto" w:frame="1"/>
-              </w:rPr>
-              <w:t>read_csv</w:t>
-            </w:r>
-            <w:proofErr w:type="spellEnd"/>
-            <w:r>
-              <w:rPr>
-                <w:rStyle w:val="pun"/>
-                <w:rFonts w:ascii="Consolas" w:hAnsi="Consolas" w:cs="Courier New"/>
-                <w:color w:val="666600"/>
-                <w:sz w:val="20"/>
-                <w:szCs w:val="20"/>
-                <w:bdr w:val="none" w:sz="0" w:space="0" w:color="auto" w:frame="1"/>
-              </w:rPr>
-              <w:t>(&lt;</w:t>
-            </w:r>
-            <w:proofErr w:type="spellStart"/>
-            <w:r>
-              <w:rPr>
-                <w:rStyle w:val="pln"/>
-                <w:rFonts w:ascii="Consolas" w:hAnsi="Consolas" w:cs="Courier New"/>
-                <w:color w:val="000000"/>
-                <w:sz w:val="20"/>
-                <w:szCs w:val="20"/>
-                <w:bdr w:val="none" w:sz="0" w:space="0" w:color="auto" w:frame="1"/>
-              </w:rPr>
-              <w:t>CSV_path</w:t>
-            </w:r>
-            <w:proofErr w:type="spellEnd"/>
-            <w:r>
-              <w:rPr>
-                <w:rStyle w:val="pun"/>
-                <w:rFonts w:ascii="Consolas" w:hAnsi="Consolas" w:cs="Courier New"/>
-                <w:color w:val="666600"/>
-                <w:sz w:val="20"/>
-                <w:szCs w:val="20"/>
-                <w:bdr w:val="none" w:sz="0" w:space="0" w:color="auto" w:frame="1"/>
-              </w:rPr>
-              <w:t>&gt;,</w:t>
-            </w:r>
-            <w:r>
-              <w:rPr>
-                <w:rStyle w:val="pln"/>
-                <w:rFonts w:ascii="Consolas" w:hAnsi="Consolas" w:cs="Courier New"/>
-                <w:color w:val="000000"/>
-                <w:sz w:val="20"/>
-                <w:szCs w:val="20"/>
-                <w:bdr w:val="none" w:sz="0" w:space="0" w:color="auto" w:frame="1"/>
-              </w:rPr>
-              <w:t xml:space="preserve"> header </w:t>
-            </w:r>
-            <w:r>
-              <w:rPr>
-                <w:rStyle w:val="pun"/>
-                <w:rFonts w:ascii="Consolas" w:hAnsi="Consolas" w:cs="Courier New"/>
-                <w:color w:val="666600"/>
-                <w:sz w:val="20"/>
-                <w:szCs w:val="20"/>
-                <w:bdr w:val="none" w:sz="0" w:space="0" w:color="auto" w:frame="1"/>
-              </w:rPr>
-              <w:t>=</w:t>
-            </w:r>
-            <w:r>
-              <w:rPr>
-                <w:rStyle w:val="pln"/>
-                <w:rFonts w:ascii="Consolas" w:hAnsi="Consolas" w:cs="Courier New"/>
-                <w:color w:val="000000"/>
-                <w:sz w:val="20"/>
-                <w:szCs w:val="20"/>
-                <w:bdr w:val="none" w:sz="0" w:space="0" w:color="auto" w:frame="1"/>
-              </w:rPr>
-              <w:t xml:space="preserve"> </w:t>
-            </w:r>
-            <w:r>
-              <w:rPr>
-                <w:rStyle w:val="lit"/>
-                <w:rFonts w:ascii="Consolas" w:hAnsi="Consolas" w:cs="Courier New"/>
-                <w:color w:val="006666"/>
-                <w:sz w:val="20"/>
-                <w:szCs w:val="20"/>
-                <w:bdr w:val="none" w:sz="0" w:space="0" w:color="auto" w:frame="1"/>
-              </w:rPr>
-              <w:t>0</w:t>
-            </w:r>
-            <w:r>
-              <w:rPr>
-                <w:rStyle w:val="pun"/>
-                <w:rFonts w:ascii="Consolas" w:hAnsi="Consolas" w:cs="Courier New"/>
-                <w:color w:val="666600"/>
-                <w:sz w:val="20"/>
-                <w:szCs w:val="20"/>
-                <w:bdr w:val="none" w:sz="0" w:space="0" w:color="auto" w:frame="1"/>
-              </w:rPr>
-              <w:t>)</w:t>
-            </w:r>
-            <w:r>
-              <w:rPr>
-                <w:rStyle w:val="pln"/>
-                <w:rFonts w:ascii="Consolas" w:hAnsi="Consolas" w:cs="Courier New"/>
-                <w:color w:val="000000"/>
-                <w:sz w:val="20"/>
-                <w:szCs w:val="20"/>
-                <w:bdr w:val="none" w:sz="0" w:space="0" w:color="auto" w:frame="1"/>
-              </w:rPr>
-              <w:t xml:space="preserve"> </w:t>
-            </w:r>
-            <w:r>
-              <w:rPr>
-                <w:rFonts w:ascii="Consolas" w:hAnsi="Consolas" w:cs="Courier New"/>
-                <w:color w:val="999999"/>
-                <w:sz w:val="20"/>
-                <w:szCs w:val="20"/>
-                <w:bdr w:val="none" w:sz="0" w:space="0" w:color="auto" w:frame="1"/>
-              </w:rPr>
-              <w:br/>
-            </w:r>
-            <w:r>
-              <w:rPr>
-                <w:rStyle w:val="com"/>
-                <w:rFonts w:ascii="Consolas" w:hAnsi="Consolas" w:cs="Courier New"/>
-                <w:color w:val="880000"/>
-                <w:sz w:val="20"/>
-                <w:szCs w:val="20"/>
-                <w:bdr w:val="none" w:sz="0" w:space="0" w:color="auto" w:frame="1"/>
-              </w:rPr>
               <w:t># load using first row as header</w:t>
             </w:r>
           </w:p>
@@ -2236,9 +1940,8 @@
                 <w:sz w:val="21"/>
                 <w:szCs w:val="21"/>
               </w:rPr>
-              <w:t xml:space="preserve">Note: The labs in this course run in </w:t>
-            </w:r>
-            <w:proofErr w:type="spellStart"/>
+              <w:t xml:space="preserve">Note: The labs in this course run in JupyterLite environment. In JupyterLite environment, you'll need to download the required file to the local environment and then use the local path to the file as the CSV_path. However, in case you are using JupyterLabs, or any other Python compiler on your </w:t>
+            </w:r>
             <w:r>
               <w:rPr>
                 <w:rFonts w:ascii="Microsoft YaHei" w:eastAsia="Microsoft YaHei" w:hAnsi="Microsoft YaHei" w:hint="eastAsia"/>
@@ -2246,107 +1949,8 @@
                 <w:sz w:val="21"/>
                 <w:szCs w:val="21"/>
               </w:rPr>
-              <w:t>JupyterLite</w:t>
-            </w:r>
-            <w:proofErr w:type="spellEnd"/>
-            <w:r>
-              <w:rPr>
-                <w:rFonts w:ascii="Microsoft YaHei" w:eastAsia="Microsoft YaHei" w:hAnsi="Microsoft YaHei" w:hint="eastAsia"/>
-                <w:color w:val="333333"/>
-                <w:sz w:val="21"/>
-                <w:szCs w:val="21"/>
-              </w:rPr>
-              <w:t xml:space="preserve"> environment. In </w:t>
-            </w:r>
-            <w:proofErr w:type="spellStart"/>
-            <w:r>
-              <w:rPr>
-                <w:rFonts w:ascii="Microsoft YaHei" w:eastAsia="Microsoft YaHei" w:hAnsi="Microsoft YaHei" w:hint="eastAsia"/>
-                <w:color w:val="333333"/>
-                <w:sz w:val="21"/>
-                <w:szCs w:val="21"/>
-              </w:rPr>
-              <w:t>JupyterLite</w:t>
-            </w:r>
-            <w:proofErr w:type="spellEnd"/>
-            <w:r>
-              <w:rPr>
-                <w:rFonts w:ascii="Microsoft YaHei" w:eastAsia="Microsoft YaHei" w:hAnsi="Microsoft YaHei" w:hint="eastAsia"/>
-                <w:color w:val="333333"/>
-                <w:sz w:val="21"/>
-                <w:szCs w:val="21"/>
-              </w:rPr>
-              <w:t xml:space="preserve"> environment, you'll need to download the required file to the local environment and then use the local path to the file as the </w:t>
-            </w:r>
-            <w:proofErr w:type="spellStart"/>
-            <w:r>
-              <w:rPr>
-                <w:rFonts w:ascii="Microsoft YaHei" w:eastAsia="Microsoft YaHei" w:hAnsi="Microsoft YaHei" w:hint="eastAsia"/>
-                <w:color w:val="333333"/>
-                <w:sz w:val="21"/>
-                <w:szCs w:val="21"/>
-              </w:rPr>
-              <w:t>CSV_path</w:t>
-            </w:r>
-            <w:proofErr w:type="spellEnd"/>
-            <w:r>
-              <w:rPr>
-                <w:rFonts w:ascii="Microsoft YaHei" w:eastAsia="Microsoft YaHei" w:hAnsi="Microsoft YaHei" w:hint="eastAsia"/>
-                <w:color w:val="333333"/>
-                <w:sz w:val="21"/>
-                <w:szCs w:val="21"/>
-              </w:rPr>
-              <w:t xml:space="preserve">. However, in case you are using </w:t>
-            </w:r>
-            <w:proofErr w:type="spellStart"/>
-            <w:r>
-              <w:rPr>
-                <w:rFonts w:ascii="Microsoft YaHei" w:eastAsia="Microsoft YaHei" w:hAnsi="Microsoft YaHei" w:hint="eastAsia"/>
-                <w:color w:val="333333"/>
-                <w:sz w:val="21"/>
-                <w:szCs w:val="21"/>
-              </w:rPr>
-              <w:t>JupyterLabs</w:t>
-            </w:r>
-            <w:proofErr w:type="spellEnd"/>
-            <w:r>
-              <w:rPr>
-                <w:rFonts w:ascii="Microsoft YaHei" w:eastAsia="Microsoft YaHei" w:hAnsi="Microsoft YaHei" w:hint="eastAsia"/>
-                <w:color w:val="333333"/>
-                <w:sz w:val="21"/>
-                <w:szCs w:val="21"/>
-              </w:rPr>
-              <w:t xml:space="preserve">, or any other Python compiler on your </w:t>
-            </w:r>
-            <w:r>
-              <w:rPr>
-                <w:rFonts w:ascii="Microsoft YaHei" w:eastAsia="Microsoft YaHei" w:hAnsi="Microsoft YaHei" w:hint="eastAsia"/>
-                <w:color w:val="333333"/>
-                <w:sz w:val="21"/>
-                <w:szCs w:val="21"/>
-              </w:rPr>
               <w:lastRenderedPageBreak/>
-              <w:t xml:space="preserve">local machine, you can use the URL of the required file directly as the </w:t>
-            </w:r>
-            <w:proofErr w:type="spellStart"/>
-            <w:r>
-              <w:rPr>
-                <w:rFonts w:ascii="Microsoft YaHei" w:eastAsia="Microsoft YaHei" w:hAnsi="Microsoft YaHei" w:hint="eastAsia"/>
-                <w:color w:val="333333"/>
-                <w:sz w:val="21"/>
-                <w:szCs w:val="21"/>
-              </w:rPr>
-              <w:t>CSV_path</w:t>
-            </w:r>
-            <w:proofErr w:type="spellEnd"/>
-            <w:r>
-              <w:rPr>
-                <w:rFonts w:ascii="Microsoft YaHei" w:eastAsia="Microsoft YaHei" w:hAnsi="Microsoft YaHei" w:hint="eastAsia"/>
-                <w:color w:val="333333"/>
-                <w:sz w:val="21"/>
-                <w:szCs w:val="21"/>
-              </w:rPr>
-              <w:t>.</w:t>
+              <w:t>local machine, you can use the URL of the required file directly as the CSV_path.</w:t>
             </w:r>
           </w:p>
         </w:tc>
@@ -2461,7 +2065,6 @@
                 <w:szCs w:val="21"/>
               </w:rPr>
             </w:pPr>
-            <w:proofErr w:type="spellStart"/>
             <w:r>
               <w:rPr>
                 <w:rStyle w:val="pln"/>
@@ -2489,7 +2092,6 @@
               </w:rPr>
               <w:t>head</w:t>
             </w:r>
-            <w:proofErr w:type="spellEnd"/>
             <w:r>
               <w:rPr>
                 <w:rStyle w:val="pun"/>
@@ -2665,7 +2267,6 @@
                 <w:szCs w:val="21"/>
               </w:rPr>
             </w:pPr>
-            <w:proofErr w:type="spellStart"/>
             <w:r>
               <w:rPr>
                 <w:rStyle w:val="pln"/>
@@ -2699,7 +2300,6 @@
               </w:rPr>
               <w:t>tail</w:t>
             </w:r>
-            <w:proofErr w:type="spellEnd"/>
             <w:r>
               <w:rPr>
                 <w:rStyle w:val="pun"/>
@@ -2906,7 +2506,6 @@
                 <w:szCs w:val="21"/>
               </w:rPr>
             </w:pPr>
-            <w:proofErr w:type="spellStart"/>
             <w:r>
               <w:rPr>
                 <w:rStyle w:val="pln"/>
@@ -2938,19 +2537,7 @@
                 <w:szCs w:val="20"/>
                 <w:bdr w:val="none" w:sz="0" w:space="0" w:color="auto" w:frame="1"/>
               </w:rPr>
-              <w:t>columns</w:t>
-            </w:r>
-            <w:proofErr w:type="spellEnd"/>
-            <w:r>
-              <w:rPr>
-                <w:rStyle w:val="pln"/>
-                <w:rFonts w:ascii="Consolas" w:hAnsi="Consolas" w:cs="Courier New"/>
-                <w:color w:val="000000"/>
-                <w:sz w:val="20"/>
-                <w:szCs w:val="20"/>
-                <w:bdr w:val="none" w:sz="0" w:space="0" w:color="auto" w:frame="1"/>
-              </w:rPr>
-              <w:t xml:space="preserve"> </w:t>
+              <w:t xml:space="preserve">columns </w:t>
             </w:r>
             <w:r>
               <w:rPr>
@@ -3034,19 +2621,8 @@
                 <w:sz w:val="21"/>
                 <w:szCs w:val="21"/>
               </w:rPr>
-              <w:t xml:space="preserve">Replace "?" with </w:t>
-            </w:r>
-            <w:proofErr w:type="spellStart"/>
-            <w:r>
-              <w:rPr>
-                <w:rFonts w:ascii="Microsoft YaHei" w:eastAsia="Microsoft YaHei" w:hAnsi="Microsoft YaHei" w:hint="eastAsia"/>
-                <w:color w:val="333333"/>
-                <w:sz w:val="21"/>
-                <w:szCs w:val="21"/>
-              </w:rPr>
-              <w:t>NaN</w:t>
-            </w:r>
-            <w:proofErr w:type="spellEnd"/>
+              <w:t>Replace "?" with NaN</w:t>
+            </w:r>
           </w:p>
         </w:tc>
         <w:tc>
@@ -3084,47 +2660,7 @@
                 <w:sz w:val="21"/>
                 <w:szCs w:val="21"/>
               </w:rPr>
-              <w:t xml:space="preserve">Replace the entries "?" with </w:t>
-            </w:r>
-            <w:proofErr w:type="spellStart"/>
-            <w:r>
-              <w:rPr>
-                <w:rFonts w:ascii="Microsoft YaHei" w:eastAsia="Microsoft YaHei" w:hAnsi="Microsoft YaHei" w:hint="eastAsia"/>
-                <w:color w:val="333333"/>
-                <w:sz w:val="21"/>
-                <w:szCs w:val="21"/>
-              </w:rPr>
-              <w:t>NaN</w:t>
-            </w:r>
-            <w:proofErr w:type="spellEnd"/>
-            <w:r>
-              <w:rPr>
-                <w:rFonts w:ascii="Microsoft YaHei" w:eastAsia="Microsoft YaHei" w:hAnsi="Microsoft YaHei" w:hint="eastAsia"/>
-                <w:color w:val="333333"/>
-                <w:sz w:val="21"/>
-                <w:szCs w:val="21"/>
-              </w:rPr>
-              <w:t xml:space="preserve"> entry from </w:t>
-            </w:r>
-            <w:proofErr w:type="spellStart"/>
-            <w:r>
-              <w:rPr>
-                <w:rFonts w:ascii="Microsoft YaHei" w:eastAsia="Microsoft YaHei" w:hAnsi="Microsoft YaHei" w:hint="eastAsia"/>
-                <w:color w:val="333333"/>
-                <w:sz w:val="21"/>
-                <w:szCs w:val="21"/>
-              </w:rPr>
-              <w:t>Numpy</w:t>
-            </w:r>
-            <w:proofErr w:type="spellEnd"/>
-            <w:r>
-              <w:rPr>
-                <w:rFonts w:ascii="Microsoft YaHei" w:eastAsia="Microsoft YaHei" w:hAnsi="Microsoft YaHei" w:hint="eastAsia"/>
-                <w:color w:val="333333"/>
-                <w:sz w:val="21"/>
-                <w:szCs w:val="21"/>
-              </w:rPr>
-              <w:t xml:space="preserve"> library</w:t>
+              <w:t>Replace the entries "?" with NaN entry from Numpy library</w:t>
             </w:r>
           </w:p>
         </w:tc>
@@ -3207,9 +2743,19 @@
                 <w:szCs w:val="20"/>
                 <w:bdr w:val="none" w:sz="0" w:space="0" w:color="auto" w:frame="1"/>
               </w:rPr>
-              <w:t xml:space="preserve"> </w:t>
-            </w:r>
-            <w:proofErr w:type="spellStart"/>
+              <w:t xml:space="preserve"> df</w:t>
+            </w:r>
+            <w:r>
+              <w:rPr>
+                <w:rStyle w:val="pun"/>
+                <w:rFonts w:ascii="Consolas" w:hAnsi="Consolas" w:cs="Courier New"/>
+                <w:color w:val="666600"/>
+                <w:sz w:val="20"/>
+                <w:szCs w:val="20"/>
+                <w:bdr w:val="none" w:sz="0" w:space="0" w:color="auto" w:frame="1"/>
+              </w:rPr>
+              <w:t>.</w:t>
+            </w:r>
             <w:r>
               <w:rPr>
                 <w:rStyle w:val="pln"/>
@@ -3219,7 +2765,7 @@
                 <w:szCs w:val="20"/>
                 <w:bdr w:val="none" w:sz="0" w:space="0" w:color="auto" w:frame="1"/>
               </w:rPr>
-              <w:t>df</w:t>
+              <w:t>replace</w:t>
             </w:r>
             <w:r>
               <w:rPr>
@@ -3230,7 +2776,29 @@
                 <w:szCs w:val="20"/>
                 <w:bdr w:val="none" w:sz="0" w:space="0" w:color="auto" w:frame="1"/>
               </w:rPr>
-              <w:t>.</w:t>
+              <w:t>(</w:t>
+            </w:r>
+            <w:r>
+              <w:rPr>
+                <w:rStyle w:val="str"/>
+                <w:rFonts w:ascii="Consolas" w:hAnsi="Consolas" w:cs="Courier New"/>
+                <w:color w:val="008800"/>
+                <w:sz w:val="20"/>
+                <w:szCs w:val="20"/>
+                <w:bdr w:val="none" w:sz="0" w:space="0" w:color="auto" w:frame="1"/>
+              </w:rPr>
+              <w:t>"?"</w:t>
+            </w:r>
+            <w:r>
+              <w:rPr>
+                <w:rStyle w:val="pun"/>
+                <w:rFonts w:ascii="Consolas" w:hAnsi="Consolas" w:cs="Courier New"/>
+                <w:color w:val="666600"/>
+                <w:sz w:val="20"/>
+                <w:szCs w:val="20"/>
+                <w:bdr w:val="none" w:sz="0" w:space="0" w:color="auto" w:frame="1"/>
+              </w:rPr>
+              <w:t>,</w:t>
             </w:r>
             <w:r>
               <w:rPr>
@@ -3241,9 +2809,8 @@
                 <w:szCs w:val="20"/>
                 <w:bdr w:val="none" w:sz="0" w:space="0" w:color="auto" w:frame="1"/>
               </w:rPr>
-              <w:t>replace</w:t>
-            </w:r>
-            <w:proofErr w:type="spellEnd"/>
+              <w:t xml:space="preserve"> np</w:t>
+            </w:r>
             <w:r>
               <w:rPr>
                 <w:rStyle w:val="pun"/>
@@ -3253,29 +2820,7 @@
                 <w:szCs w:val="20"/>
                 <w:bdr w:val="none" w:sz="0" w:space="0" w:color="auto" w:frame="1"/>
               </w:rPr>
-              <w:t>(</w:t>
-            </w:r>
-            <w:r>
-              <w:rPr>
-                <w:rStyle w:val="str"/>
-                <w:rFonts w:ascii="Consolas" w:hAnsi="Consolas" w:cs="Courier New"/>
-                <w:color w:val="008800"/>
-                <w:sz w:val="20"/>
-                <w:szCs w:val="20"/>
-                <w:bdr w:val="none" w:sz="0" w:space="0" w:color="auto" w:frame="1"/>
-              </w:rPr>
-              <w:t>"?"</w:t>
-            </w:r>
-            <w:r>
-              <w:rPr>
-                <w:rStyle w:val="pun"/>
-                <w:rFonts w:ascii="Consolas" w:hAnsi="Consolas" w:cs="Courier New"/>
-                <w:color w:val="666600"/>
-                <w:sz w:val="20"/>
-                <w:szCs w:val="20"/>
-                <w:bdr w:val="none" w:sz="0" w:space="0" w:color="auto" w:frame="1"/>
-              </w:rPr>
-              <w:t>,</w:t>
+              <w:t>.</w:t>
             </w:r>
             <w:r>
               <w:rPr>
@@ -3286,43 +2831,8 @@
                 <w:szCs w:val="20"/>
                 <w:bdr w:val="none" w:sz="0" w:space="0" w:color="auto" w:frame="1"/>
               </w:rPr>
-              <w:t xml:space="preserve"> </w:t>
-            </w:r>
-            <w:proofErr w:type="spellStart"/>
-            <w:r>
-              <w:rPr>
-                <w:rStyle w:val="pln"/>
-                <w:rFonts w:ascii="Consolas" w:hAnsi="Consolas" w:cs="Courier New"/>
-                <w:color w:val="000000"/>
-                <w:sz w:val="20"/>
-                <w:szCs w:val="20"/>
-                <w:bdr w:val="none" w:sz="0" w:space="0" w:color="auto" w:frame="1"/>
-              </w:rPr>
-              <w:t>np</w:t>
-            </w:r>
-            <w:r>
-              <w:rPr>
-                <w:rStyle w:val="pun"/>
-                <w:rFonts w:ascii="Consolas" w:hAnsi="Consolas" w:cs="Courier New"/>
-                <w:color w:val="666600"/>
-                <w:sz w:val="20"/>
-                <w:szCs w:val="20"/>
-                <w:bdr w:val="none" w:sz="0" w:space="0" w:color="auto" w:frame="1"/>
-              </w:rPr>
-              <w:t>.</w:t>
-            </w:r>
-            <w:r>
-              <w:rPr>
-                <w:rStyle w:val="pln"/>
-                <w:rFonts w:ascii="Consolas" w:hAnsi="Consolas" w:cs="Courier New"/>
-                <w:color w:val="000000"/>
-                <w:sz w:val="20"/>
-                <w:szCs w:val="20"/>
-                <w:bdr w:val="none" w:sz="0" w:space="0" w:color="auto" w:frame="1"/>
-              </w:rPr>
               <w:t>nan</w:t>
             </w:r>
-            <w:proofErr w:type="spellEnd"/>
             <w:r>
               <w:rPr>
                 <w:rStyle w:val="pun"/>
@@ -3457,7 +2967,6 @@
                 <w:szCs w:val="21"/>
               </w:rPr>
             </w:pPr>
-            <w:proofErr w:type="spellStart"/>
             <w:r>
               <w:rPr>
                 <w:rStyle w:val="pln"/>
@@ -3485,7 +2994,6 @@
               </w:rPr>
               <w:t>dtypes</w:t>
             </w:r>
-            <w:proofErr w:type="spellEnd"/>
           </w:p>
         </w:tc>
       </w:tr>
@@ -3608,7 +3116,6 @@
                 <w:szCs w:val="21"/>
               </w:rPr>
             </w:pPr>
-            <w:proofErr w:type="spellStart"/>
             <w:r>
               <w:rPr>
                 <w:rStyle w:val="pln"/>
@@ -3637,7 +3144,6 @@
               </w:rPr>
               <w:t>describe</w:t>
             </w:r>
-            <w:proofErr w:type="spellEnd"/>
             <w:r>
               <w:rPr>
                 <w:rStyle w:val="pun"/>
@@ -3674,7 +3180,6 @@
               </w:rPr>
               <w:t xml:space="preserve"> </w:t>
             </w:r>
-            <w:proofErr w:type="spellStart"/>
             <w:r>
               <w:rPr>
                 <w:rStyle w:val="com"/>
@@ -3682,17 +3187,7 @@
                 <w:color w:val="880000"/>
                 <w:bdr w:val="none" w:sz="0" w:space="0" w:color="auto" w:frame="1"/>
               </w:rPr>
-              <w:t>df.describe</w:t>
-            </w:r>
-            <w:proofErr w:type="spellEnd"/>
-            <w:r>
-              <w:rPr>
-                <w:rStyle w:val="com"/>
-                <w:rFonts w:ascii="Consolas" w:hAnsi="Consolas"/>
-                <w:color w:val="880000"/>
-                <w:bdr w:val="none" w:sz="0" w:space="0" w:color="auto" w:frame="1"/>
-              </w:rPr>
-              <w:t>(include="all")</w:t>
+              <w:t>df.describe(include="all")</w:t>
             </w:r>
           </w:p>
           <w:p>
@@ -3976,7 +3471,6 @@
                 <w:szCs w:val="21"/>
               </w:rPr>
             </w:pPr>
-            <w:proofErr w:type="spellStart"/>
             <w:r>
               <w:rPr>
                 <w:rStyle w:val="pln"/>
@@ -4004,7 +3498,6 @@
               </w:rPr>
               <w:t>to_csv</w:t>
             </w:r>
-            <w:proofErr w:type="spellEnd"/>
             <w:r>
               <w:rPr>
                 <w:rStyle w:val="pun"/>
@@ -4097,6 +3590,111 @@
           <w:rFonts w:ascii="Times New Roman" w:hAnsi="Times New Roman" w:cs="Times New Roman"/>
         </w:rPr>
         <w:t xml:space="preserve">Also known as: Data Cleaning, Data wrangling. </w:t>
+      </w:r>
+    </w:p>
+    <w:p>
+      <w:pPr>
+        <w:rPr>
+          <w:rFonts w:ascii="Times New Roman" w:hAnsi="Times New Roman" w:cs="Times New Roman"/>
+        </w:rPr>
+      </w:pPr>
+    </w:p>
+    <w:p>
+      <w:pPr>
+        <w:rPr>
+          <w:rFonts w:ascii="Times New Roman" w:hAnsi="Times New Roman" w:cs="Times New Roman"/>
+        </w:rPr>
+      </w:pPr>
+      <w:r>
+        <w:rPr>
+          <w:rFonts w:ascii="Times New Roman" w:hAnsi="Times New Roman" w:cs="Times New Roman"/>
+        </w:rPr>
+        <w:t>How to drop missing values in Python</w:t>
+      </w:r>
+    </w:p>
+    <w:p>
+      <w:pPr>
+        <w:rPr>
+          <w:rFonts w:ascii="Times New Roman" w:hAnsi="Times New Roman" w:cs="Times New Roman"/>
+        </w:rPr>
+      </w:pPr>
+      <w:r>
+        <w:rPr>
+          <w:rFonts w:ascii="Times New Roman" w:hAnsi="Times New Roman" w:cs="Times New Roman"/>
+        </w:rPr>
+        <w:t>Use dataframe.dropna() – axis = 0 row, axis = 1 column</w:t>
+      </w:r>
+    </w:p>
+    <w:p>
+      <w:pPr>
+        <w:rPr>
+          <w:rFonts w:ascii="Times New Roman" w:hAnsi="Times New Roman" w:cs="Times New Roman"/>
+        </w:rPr>
+      </w:pPr>
+      <w:r>
+        <w:rPr>
+          <w:rFonts w:ascii="Times New Roman" w:hAnsi="Times New Roman" w:cs="Times New Roman"/>
+        </w:rPr>
+        <w:t>Ex: df.dropna(subset = [“price”], axis = 0, inplace = True)</w:t>
+      </w:r>
+    </w:p>
+    <w:p>
+      <w:pPr>
+        <w:rPr>
+          <w:rFonts w:ascii="Times New Roman" w:hAnsi="Times New Roman" w:cs="Times New Roman"/>
+        </w:rPr>
+      </w:pPr>
+      <w:r>
+        <w:rPr>
+          <w:rFonts w:ascii="Times New Roman" w:hAnsi="Times New Roman" w:cs="Times New Roman"/>
+        </w:rPr>
+        <w:t>How to replace?</w:t>
+      </w:r>
+    </w:p>
+    <w:p>
+      <w:pPr>
+        <w:rPr>
+          <w:rFonts w:ascii="Times New Roman" w:hAnsi="Times New Roman" w:cs="Times New Roman"/>
+        </w:rPr>
+      </w:pPr>
+      <w:r>
+        <w:rPr>
+          <w:rFonts w:ascii="Times New Roman" w:hAnsi="Times New Roman" w:cs="Times New Roman"/>
+        </w:rPr>
+        <w:t>Use dataframe.replace(missing_value, new_value)</w:t>
+      </w:r>
+    </w:p>
+    <w:p>
+      <w:pPr>
+        <w:rPr>
+          <w:rFonts w:ascii="Times New Roman" w:hAnsi="Times New Roman" w:cs="Times New Roman"/>
+        </w:rPr>
+      </w:pPr>
+      <w:r>
+        <w:rPr>
+          <w:rFonts w:ascii="Times New Roman" w:hAnsi="Times New Roman" w:cs="Times New Roman"/>
+        </w:rPr>
+        <w:t>Replace by mean value: mean = df[“normalize-losses”].mean()</w:t>
+      </w:r>
+    </w:p>
+    <w:p>
+      <w:pPr>
+        <w:rPr>
+          <w:rFonts w:ascii="Times New Roman" w:hAnsi="Times New Roman" w:cs="Times New Roman"/>
+        </w:rPr>
+      </w:pPr>
+      <w:r>
+        <w:rPr>
+          <w:rFonts w:ascii="Times New Roman" w:hAnsi="Times New Roman" w:cs="Times New Roman"/>
+        </w:rPr>
+        <w:t xml:space="preserve">Replace it in dataframe : </w:t>
+      </w:r>
+      <w:r>
+        <w:rPr>
+          <w:rFonts w:ascii="Times New Roman" w:hAnsi="Times New Roman" w:cs="Times New Roman"/>
+        </w:rPr>
+        <w:tab/>
+        <w:t>df[“nomalize-losses”].replace(np.nan, mean)</w:t>
       </w:r>
     </w:p>
     <w:sectPr>

</xml_diff>

<commit_message>
new practice_model_development_laptops.ipynb + linear regression + multiple linear regression + Polynominal Regression + Pipeline
</commit_message>
<xml_diff>
--- a/02. Knowledge learned from course.docx
+++ b/02. Knowledge learned from course.docx
@@ -139,6 +139,7 @@
         </w:rPr>
         <w:t xml:space="preserve">The </w:t>
       </w:r>
+      <w:proofErr w:type="spellStart"/>
       <w:r>
         <w:rPr>
           <w:rStyle w:val="Strong"/>
@@ -147,11 +148,26 @@
         </w:rPr>
         <w:t>read_CSV</w:t>
       </w:r>
-      <w:r>
-        <w:rPr>
-          <w:color w:val="1F1F1F"/>
-        </w:rPr>
-        <w:t xml:space="preserve"> method in Pandas can read files in CSV format into a Pandas DataFrame.</w:t>
+      <w:proofErr w:type="spellEnd"/>
+      <w:r>
+        <w:rPr>
+          <w:color w:val="1F1F1F"/>
+        </w:rPr>
+        <w:t xml:space="preserve"> method in Pandas can read files in CSV format into a Pandas </w:t>
+      </w:r>
+      <w:proofErr w:type="spellStart"/>
+      <w:r>
+        <w:rPr>
+          <w:color w:val="1F1F1F"/>
+        </w:rPr>
+        <w:t>DataFrame</w:t>
+      </w:r>
+      <w:proofErr w:type="spellEnd"/>
+      <w:r>
+        <w:rPr>
+          <w:color w:val="1F1F1F"/>
+        </w:rPr>
+        <w:t>.</w:t>
       </w:r>
     </w:p>
     <w:p>
@@ -193,6 +209,7 @@
         </w:rPr>
         <w:t xml:space="preserve">Use the </w:t>
       </w:r>
+      <w:proofErr w:type="spellStart"/>
       <w:r>
         <w:rPr>
           <w:rStyle w:val="Strong"/>
@@ -201,6 +218,7 @@
         </w:rPr>
         <w:t>dtype</w:t>
       </w:r>
+      <w:proofErr w:type="spellEnd"/>
       <w:r>
         <w:rPr>
           <w:color w:val="1F1F1F"/>
@@ -361,7 +379,21 @@
         <w:rPr>
           <w:color w:val="1F1F1F"/>
         </w:rPr>
-        <w:t xml:space="preserve"> gives an overview of the top and bottom 30 rows of the DataFrame, useful for quick visual inspection.</w:t>
+        <w:t xml:space="preserve"> gives an overview of the top and bottom 30 rows of the </w:t>
+      </w:r>
+      <w:proofErr w:type="spellStart"/>
+      <w:r>
+        <w:rPr>
+          <w:color w:val="1F1F1F"/>
+        </w:rPr>
+        <w:t>DataFrame</w:t>
+      </w:r>
+      <w:proofErr w:type="spellEnd"/>
+      <w:r>
+        <w:rPr>
+          <w:color w:val="1F1F1F"/>
+        </w:rPr>
+        <w:t>, useful for quick visual inspection.</w:t>
       </w:r>
     </w:p>
     <w:p>
@@ -381,7 +413,21 @@
         <w:rPr>
           <w:color w:val="1F1F1F"/>
         </w:rPr>
-        <w:t>Some statistical metrics may return "NaN," indicating missing values, and the program can’t calculate statistics for that specific data type.</w:t>
+        <w:t>Some statistical metrics may return "</w:t>
+      </w:r>
+      <w:proofErr w:type="spellStart"/>
+      <w:r>
+        <w:rPr>
+          <w:color w:val="1F1F1F"/>
+        </w:rPr>
+        <w:t>NaN</w:t>
+      </w:r>
+      <w:proofErr w:type="spellEnd"/>
+      <w:r>
+        <w:rPr>
+          <w:color w:val="1F1F1F"/>
+        </w:rPr>
+        <w:t>," indicating missing values, and the program can’t calculate statistics for that specific data type.</w:t>
       </w:r>
     </w:p>
     <w:p>
@@ -401,7 +447,21 @@
         <w:rPr>
           <w:color w:val="1F1F1F"/>
         </w:rPr>
-        <w:t>Python can connect to databases through specialized code, often written in Jupyter notebooks.</w:t>
+        <w:t xml:space="preserve">Python can connect to databases through specialized code, often written in </w:t>
+      </w:r>
+      <w:proofErr w:type="spellStart"/>
+      <w:r>
+        <w:rPr>
+          <w:color w:val="1F1F1F"/>
+        </w:rPr>
+        <w:t>Jupyter</w:t>
+      </w:r>
+      <w:proofErr w:type="spellEnd"/>
+      <w:r>
+        <w:rPr>
+          <w:color w:val="1F1F1F"/>
+        </w:rPr>
+        <w:t xml:space="preserve"> notebooks.</w:t>
       </w:r>
     </w:p>
     <w:p>
@@ -641,7 +701,21 @@
           <w:color w:val="1F1F1F"/>
         </w:rPr>
         <w:lastRenderedPageBreak/>
-        <w:t>How to download and handle dataset from url link</w:t>
+        <w:t xml:space="preserve">How to download and handle dataset from </w:t>
+      </w:r>
+      <w:proofErr w:type="spellStart"/>
+      <w:r>
+        <w:rPr>
+          <w:color w:val="1F1F1F"/>
+        </w:rPr>
+        <w:t>url</w:t>
+      </w:r>
+      <w:proofErr w:type="spellEnd"/>
+      <w:r>
+        <w:rPr>
+          <w:color w:val="1F1F1F"/>
+        </w:rPr>
+        <w:t xml:space="preserve"> link</w:t>
       </w:r>
     </w:p>
     <w:p>
@@ -709,6 +783,7 @@
         </w:rPr>
         <w:t xml:space="preserve">def </w:t>
       </w:r>
+      <w:proofErr w:type="spellStart"/>
       <w:r>
         <w:rPr>
           <w:rFonts w:ascii="Courier New" w:eastAsia="Times New Roman" w:hAnsi="Courier New" w:cs="Courier New"/>
@@ -718,6 +793,7 @@
         </w:rPr>
         <w:t>dowload_file</w:t>
       </w:r>
+      <w:proofErr w:type="spellEnd"/>
       <w:r>
         <w:rPr>
           <w:rFonts w:ascii="Courier New" w:eastAsia="Times New Roman" w:hAnsi="Courier New" w:cs="Courier New"/>
@@ -725,8 +801,9 @@
           <w:sz w:val="24"/>
           <w:szCs w:val="24"/>
         </w:rPr>
-        <w:t>(url, save_as):</w:t>
-      </w:r>
+        <w:t>(</w:t>
+      </w:r>
+      <w:proofErr w:type="spellStart"/>
       <w:r>
         <w:rPr>
           <w:rFonts w:ascii="Courier New" w:eastAsia="Times New Roman" w:hAnsi="Courier New" w:cs="Courier New"/>
@@ -734,8 +811,87 @@
           <w:sz w:val="24"/>
           <w:szCs w:val="24"/>
         </w:rPr>
+        <w:t>url</w:t>
+      </w:r>
+      <w:proofErr w:type="spellEnd"/>
+      <w:r>
+        <w:rPr>
+          <w:rFonts w:ascii="Courier New" w:eastAsia="Times New Roman" w:hAnsi="Courier New" w:cs="Courier New"/>
+          <w:color w:val="BCBEC4"/>
+          <w:sz w:val="24"/>
+          <w:szCs w:val="24"/>
+        </w:rPr>
+        <w:t xml:space="preserve">, </w:t>
+      </w:r>
+      <w:proofErr w:type="spellStart"/>
+      <w:r>
+        <w:rPr>
+          <w:rFonts w:ascii="Courier New" w:eastAsia="Times New Roman" w:hAnsi="Courier New" w:cs="Courier New"/>
+          <w:color w:val="BCBEC4"/>
+          <w:sz w:val="24"/>
+          <w:szCs w:val="24"/>
+        </w:rPr>
+        <w:t>save_as</w:t>
+      </w:r>
+      <w:proofErr w:type="spellEnd"/>
+      <w:r>
+        <w:rPr>
+          <w:rFonts w:ascii="Courier New" w:eastAsia="Times New Roman" w:hAnsi="Courier New" w:cs="Courier New"/>
+          <w:color w:val="BCBEC4"/>
+          <w:sz w:val="24"/>
+          <w:szCs w:val="24"/>
+        </w:rPr>
+        <w:t>):</w:t>
+      </w:r>
+      <w:r>
+        <w:rPr>
+          <w:rFonts w:ascii="Courier New" w:eastAsia="Times New Roman" w:hAnsi="Courier New" w:cs="Courier New"/>
+          <w:color w:val="BCBEC4"/>
+          <w:sz w:val="24"/>
+          <w:szCs w:val="24"/>
+        </w:rPr>
         <w:br/>
-        <w:t xml:space="preserve">    response = requests.get(url, </w:t>
+        <w:t xml:space="preserve">    response = </w:t>
+      </w:r>
+      <w:proofErr w:type="spellStart"/>
+      <w:r>
+        <w:rPr>
+          <w:rFonts w:ascii="Courier New" w:eastAsia="Times New Roman" w:hAnsi="Courier New" w:cs="Courier New"/>
+          <w:color w:val="BCBEC4"/>
+          <w:sz w:val="24"/>
+          <w:szCs w:val="24"/>
+        </w:rPr>
+        <w:t>requests.get</w:t>
+      </w:r>
+      <w:proofErr w:type="spellEnd"/>
+      <w:r>
+        <w:rPr>
+          <w:rFonts w:ascii="Courier New" w:eastAsia="Times New Roman" w:hAnsi="Courier New" w:cs="Courier New"/>
+          <w:color w:val="BCBEC4"/>
+          <w:sz w:val="24"/>
+          <w:szCs w:val="24"/>
+        </w:rPr>
+        <w:t>(</w:t>
+      </w:r>
+      <w:proofErr w:type="spellStart"/>
+      <w:r>
+        <w:rPr>
+          <w:rFonts w:ascii="Courier New" w:eastAsia="Times New Roman" w:hAnsi="Courier New" w:cs="Courier New"/>
+          <w:color w:val="BCBEC4"/>
+          <w:sz w:val="24"/>
+          <w:szCs w:val="24"/>
+        </w:rPr>
+        <w:t>url</w:t>
+      </w:r>
+      <w:proofErr w:type="spellEnd"/>
+      <w:r>
+        <w:rPr>
+          <w:rFonts w:ascii="Courier New" w:eastAsia="Times New Roman" w:hAnsi="Courier New" w:cs="Courier New"/>
+          <w:color w:val="BCBEC4"/>
+          <w:sz w:val="24"/>
+          <w:szCs w:val="24"/>
+        </w:rPr>
+        <w:t xml:space="preserve">, </w:t>
       </w:r>
       <w:r>
         <w:rPr>
@@ -792,6 +948,7 @@
         </w:rPr>
         <w:t xml:space="preserve">if </w:t>
       </w:r>
+      <w:proofErr w:type="spellStart"/>
       <w:r>
         <w:rPr>
           <w:rFonts w:ascii="Courier New" w:eastAsia="Times New Roman" w:hAnsi="Courier New" w:cs="Courier New"/>
@@ -799,7 +956,17 @@
           <w:sz w:val="24"/>
           <w:szCs w:val="24"/>
         </w:rPr>
-        <w:t xml:space="preserve">response.status_code == </w:t>
+        <w:t>response.status_code</w:t>
+      </w:r>
+      <w:proofErr w:type="spellEnd"/>
+      <w:r>
+        <w:rPr>
+          <w:rFonts w:ascii="Courier New" w:eastAsia="Times New Roman" w:hAnsi="Courier New" w:cs="Courier New"/>
+          <w:color w:val="BCBEC4"/>
+          <w:sz w:val="24"/>
+          <w:szCs w:val="24"/>
+        </w:rPr>
+        <w:t xml:space="preserve"> == </w:t>
       </w:r>
       <w:r>
         <w:rPr>
@@ -854,7 +1021,27 @@
           <w:sz w:val="24"/>
           <w:szCs w:val="24"/>
         </w:rPr>
-        <w:t xml:space="preserve">(save_as, </w:t>
+        <w:t>(</w:t>
+      </w:r>
+      <w:proofErr w:type="spellStart"/>
+      <w:r>
+        <w:rPr>
+          <w:rFonts w:ascii="Courier New" w:eastAsia="Times New Roman" w:hAnsi="Courier New" w:cs="Courier New"/>
+          <w:color w:val="BCBEC4"/>
+          <w:sz w:val="24"/>
+          <w:szCs w:val="24"/>
+        </w:rPr>
+        <w:t>save_as</w:t>
+      </w:r>
+      <w:proofErr w:type="spellEnd"/>
+      <w:r>
+        <w:rPr>
+          <w:rFonts w:ascii="Courier New" w:eastAsia="Times New Roman" w:hAnsi="Courier New" w:cs="Courier New"/>
+          <w:color w:val="BCBEC4"/>
+          <w:sz w:val="24"/>
+          <w:szCs w:val="24"/>
+        </w:rPr>
+        <w:t xml:space="preserve">, </w:t>
       </w:r>
       <w:r>
         <w:rPr>
@@ -863,7 +1050,27 @@
           <w:sz w:val="24"/>
           <w:szCs w:val="24"/>
         </w:rPr>
-        <w:t>'wb'</w:t>
+        <w:t>'</w:t>
+      </w:r>
+      <w:proofErr w:type="spellStart"/>
+      <w:r>
+        <w:rPr>
+          <w:rFonts w:ascii="Courier New" w:eastAsia="Times New Roman" w:hAnsi="Courier New" w:cs="Courier New"/>
+          <w:color w:val="6AAB73"/>
+          <w:sz w:val="24"/>
+          <w:szCs w:val="24"/>
+        </w:rPr>
+        <w:t>wb</w:t>
+      </w:r>
+      <w:proofErr w:type="spellEnd"/>
+      <w:r>
+        <w:rPr>
+          <w:rFonts w:ascii="Courier New" w:eastAsia="Times New Roman" w:hAnsi="Courier New" w:cs="Courier New"/>
+          <w:color w:val="6AAB73"/>
+          <w:sz w:val="24"/>
+          <w:szCs w:val="24"/>
+        </w:rPr>
+        <w:t>'</w:t>
       </w:r>
       <w:r>
         <w:rPr>
@@ -929,6 +1136,7 @@
         </w:rPr>
         <w:t xml:space="preserve">in </w:t>
       </w:r>
+      <w:proofErr w:type="spellStart"/>
       <w:r>
         <w:rPr>
           <w:rFonts w:ascii="Courier New" w:eastAsia="Times New Roman" w:hAnsi="Courier New" w:cs="Courier New"/>
@@ -936,8 +1144,19 @@
           <w:sz w:val="24"/>
           <w:szCs w:val="24"/>
         </w:rPr>
-        <w:t>response.iter_content(</w:t>
-      </w:r>
+        <w:t>response.iter_content</w:t>
+      </w:r>
+      <w:proofErr w:type="spellEnd"/>
+      <w:r>
+        <w:rPr>
+          <w:rFonts w:ascii="Courier New" w:eastAsia="Times New Roman" w:hAnsi="Courier New" w:cs="Courier New"/>
+          <w:color w:val="BCBEC4"/>
+          <w:sz w:val="24"/>
+          <w:szCs w:val="24"/>
+        </w:rPr>
+        <w:t>(</w:t>
+      </w:r>
+      <w:proofErr w:type="spellStart"/>
       <w:r>
         <w:rPr>
           <w:rFonts w:ascii="Courier New" w:eastAsia="Times New Roman" w:hAnsi="Courier New" w:cs="Courier New"/>
@@ -947,6 +1166,7 @@
         </w:rPr>
         <w:t>chunk_size</w:t>
       </w:r>
+      <w:proofErr w:type="spellEnd"/>
       <w:r>
         <w:rPr>
           <w:rFonts w:ascii="Courier New" w:eastAsia="Times New Roman" w:hAnsi="Courier New" w:cs="Courier New"/>
@@ -982,8 +1202,9 @@
           <w:szCs w:val="24"/>
         </w:rPr>
         <w:br/>
-        <w:t xml:space="preserve">                file.write(chunk)</w:t>
-      </w:r>
+        <w:t xml:space="preserve">                </w:t>
+      </w:r>
+      <w:proofErr w:type="spellStart"/>
       <w:r>
         <w:rPr>
           <w:rFonts w:ascii="Courier New" w:eastAsia="Times New Roman" w:hAnsi="Courier New" w:cs="Courier New"/>
@@ -991,6 +1212,25 @@
           <w:sz w:val="24"/>
           <w:szCs w:val="24"/>
         </w:rPr>
+        <w:t>file.write</w:t>
+      </w:r>
+      <w:proofErr w:type="spellEnd"/>
+      <w:r>
+        <w:rPr>
+          <w:rFonts w:ascii="Courier New" w:eastAsia="Times New Roman" w:hAnsi="Courier New" w:cs="Courier New"/>
+          <w:color w:val="BCBEC4"/>
+          <w:sz w:val="24"/>
+          <w:szCs w:val="24"/>
+        </w:rPr>
+        <w:t>(chunk)</w:t>
+      </w:r>
+      <w:r>
+        <w:rPr>
+          <w:rFonts w:ascii="Courier New" w:eastAsia="Times New Roman" w:hAnsi="Courier New" w:cs="Courier New"/>
+          <w:color w:val="BCBEC4"/>
+          <w:sz w:val="24"/>
+          <w:szCs w:val="24"/>
+        </w:rPr>
         <w:br/>
         <w:t xml:space="preserve">        </w:t>
       </w:r>
@@ -1012,6 +1252,7 @@
         </w:rPr>
         <w:t>(</w:t>
       </w:r>
+      <w:proofErr w:type="spellStart"/>
       <w:r>
         <w:rPr>
           <w:rFonts w:ascii="Courier New" w:eastAsia="Times New Roman" w:hAnsi="Courier New" w:cs="Courier New"/>
@@ -1019,7 +1260,17 @@
           <w:sz w:val="24"/>
           <w:szCs w:val="24"/>
         </w:rPr>
-        <w:t xml:space="preserve">f"File downloaded and saved as </w:t>
+        <w:t>f"File</w:t>
+      </w:r>
+      <w:proofErr w:type="spellEnd"/>
+      <w:r>
+        <w:rPr>
+          <w:rFonts w:ascii="Courier New" w:eastAsia="Times New Roman" w:hAnsi="Courier New" w:cs="Courier New"/>
+          <w:color w:val="6AAB73"/>
+          <w:sz w:val="24"/>
+          <w:szCs w:val="24"/>
+        </w:rPr>
+        <w:t xml:space="preserve"> downloaded and saved as </w:t>
       </w:r>
       <w:r>
         <w:rPr>
@@ -1030,6 +1281,7 @@
         </w:rPr>
         <w:t>{</w:t>
       </w:r>
+      <w:proofErr w:type="spellStart"/>
       <w:r>
         <w:rPr>
           <w:rFonts w:ascii="Courier New" w:eastAsia="Times New Roman" w:hAnsi="Courier New" w:cs="Courier New"/>
@@ -1039,6 +1291,7 @@
         </w:rPr>
         <w:t>save_as</w:t>
       </w:r>
+      <w:proofErr w:type="spellEnd"/>
       <w:r>
         <w:rPr>
           <w:rFonts w:ascii="Courier New" w:eastAsia="Times New Roman" w:hAnsi="Courier New" w:cs="Courier New"/>
@@ -1122,6 +1375,7 @@
         </w:rPr>
         <w:t>(</w:t>
       </w:r>
+      <w:proofErr w:type="spellStart"/>
       <w:r>
         <w:rPr>
           <w:rFonts w:ascii="Courier New" w:eastAsia="Times New Roman" w:hAnsi="Courier New" w:cs="Courier New"/>
@@ -1129,7 +1383,17 @@
           <w:sz w:val="24"/>
           <w:szCs w:val="24"/>
         </w:rPr>
-        <w:t xml:space="preserve">f"Failed to download file. Status code: </w:t>
+        <w:t>f"Failed</w:t>
+      </w:r>
+      <w:proofErr w:type="spellEnd"/>
+      <w:r>
+        <w:rPr>
+          <w:rFonts w:ascii="Courier New" w:eastAsia="Times New Roman" w:hAnsi="Courier New" w:cs="Courier New"/>
+          <w:color w:val="6AAB73"/>
+          <w:sz w:val="24"/>
+          <w:szCs w:val="24"/>
+        </w:rPr>
+        <w:t xml:space="preserve"> to download file. Status code: </w:t>
       </w:r>
       <w:r>
         <w:rPr>
@@ -1140,6 +1404,7 @@
         </w:rPr>
         <w:t>{</w:t>
       </w:r>
+      <w:proofErr w:type="spellStart"/>
       <w:r>
         <w:rPr>
           <w:rFonts w:ascii="Courier New" w:eastAsia="Times New Roman" w:hAnsi="Courier New" w:cs="Courier New"/>
@@ -1149,6 +1414,7 @@
         </w:rPr>
         <w:t>response.status_code</w:t>
       </w:r>
+      <w:proofErr w:type="spellEnd"/>
       <w:r>
         <w:rPr>
           <w:rFonts w:ascii="Courier New" w:eastAsia="Times New Roman" w:hAnsi="Courier New" w:cs="Courier New"/>
@@ -1573,7 +1839,19 @@
                 <w:szCs w:val="20"/>
                 <w:bdr w:val="none" w:sz="0" w:space="0" w:color="auto" w:frame="1"/>
               </w:rPr>
-              <w:t xml:space="preserve"> pd</w:t>
+              <w:t xml:space="preserve"> </w:t>
+            </w:r>
+            <w:proofErr w:type="spellStart"/>
+            <w:r>
+              <w:rPr>
+                <w:rStyle w:val="pln"/>
+                <w:rFonts w:ascii="Consolas" w:hAnsi="Consolas" w:cs="Courier New"/>
+                <w:color w:val="000000"/>
+                <w:sz w:val="20"/>
+                <w:szCs w:val="20"/>
+                <w:bdr w:val="none" w:sz="0" w:space="0" w:color="auto" w:frame="1"/>
+              </w:rPr>
+              <w:t>pd</w:t>
             </w:r>
             <w:r>
               <w:rPr>
@@ -1597,6 +1875,7 @@
               </w:rPr>
               <w:t>read_csv</w:t>
             </w:r>
+            <w:proofErr w:type="spellEnd"/>
             <w:r>
               <w:rPr>
                 <w:rStyle w:val="pun"/>
@@ -1608,6 +1887,7 @@
               </w:rPr>
               <w:t>(&lt;</w:t>
             </w:r>
+            <w:proofErr w:type="spellStart"/>
             <w:r>
               <w:rPr>
                 <w:rStyle w:val="pln"/>
@@ -1619,6 +1899,7 @@
               </w:rPr>
               <w:t>CSV_path</w:t>
             </w:r>
+            <w:proofErr w:type="spellEnd"/>
             <w:r>
               <w:rPr>
                 <w:rStyle w:val="pun"/>
@@ -1758,7 +2039,19 @@
                 <w:szCs w:val="20"/>
                 <w:bdr w:val="none" w:sz="0" w:space="0" w:color="auto" w:frame="1"/>
               </w:rPr>
-              <w:t xml:space="preserve"> pd</w:t>
+              <w:t xml:space="preserve"> </w:t>
+            </w:r>
+            <w:proofErr w:type="spellStart"/>
+            <w:r>
+              <w:rPr>
+                <w:rStyle w:val="pln"/>
+                <w:rFonts w:ascii="Consolas" w:hAnsi="Consolas" w:cs="Courier New"/>
+                <w:color w:val="000000"/>
+                <w:sz w:val="20"/>
+                <w:szCs w:val="20"/>
+                <w:bdr w:val="none" w:sz="0" w:space="0" w:color="auto" w:frame="1"/>
+              </w:rPr>
+              <w:t>pd</w:t>
             </w:r>
             <w:r>
               <w:rPr>
@@ -1782,6 +2075,7 @@
               </w:rPr>
               <w:t>read_csv</w:t>
             </w:r>
+            <w:proofErr w:type="spellEnd"/>
             <w:r>
               <w:rPr>
                 <w:rStyle w:val="pun"/>
@@ -1793,6 +2087,7 @@
               </w:rPr>
               <w:t>(&lt;</w:t>
             </w:r>
+            <w:proofErr w:type="spellStart"/>
             <w:r>
               <w:rPr>
                 <w:rStyle w:val="pln"/>
@@ -1804,6 +2099,7 @@
               </w:rPr>
               <w:t>CSV_path</w:t>
             </w:r>
+            <w:proofErr w:type="spellEnd"/>
             <w:r>
               <w:rPr>
                 <w:rStyle w:val="pun"/>
@@ -1940,8 +2236,9 @@
                 <w:sz w:val="21"/>
                 <w:szCs w:val="21"/>
               </w:rPr>
-              <w:t xml:space="preserve">Note: The labs in this course run in JupyterLite environment. In JupyterLite environment, you'll need to download the required file to the local environment and then use the local path to the file as the CSV_path. However, in case you are using JupyterLabs, or any other Python compiler on your </w:t>
-            </w:r>
+              <w:t xml:space="preserve">Note: The labs in this course run in </w:t>
+            </w:r>
+            <w:proofErr w:type="spellStart"/>
             <w:r>
               <w:rPr>
                 <w:rFonts w:ascii="Microsoft YaHei" w:eastAsia="Microsoft YaHei" w:hAnsi="Microsoft YaHei" w:hint="eastAsia"/>
@@ -1949,8 +2246,107 @@
                 <w:sz w:val="21"/>
                 <w:szCs w:val="21"/>
               </w:rPr>
+              <w:t>JupyterLite</w:t>
+            </w:r>
+            <w:proofErr w:type="spellEnd"/>
+            <w:r>
+              <w:rPr>
+                <w:rFonts w:ascii="Microsoft YaHei" w:eastAsia="Microsoft YaHei" w:hAnsi="Microsoft YaHei" w:hint="eastAsia"/>
+                <w:color w:val="333333"/>
+                <w:sz w:val="21"/>
+                <w:szCs w:val="21"/>
+              </w:rPr>
+              <w:t xml:space="preserve"> environment. In </w:t>
+            </w:r>
+            <w:proofErr w:type="spellStart"/>
+            <w:r>
+              <w:rPr>
+                <w:rFonts w:ascii="Microsoft YaHei" w:eastAsia="Microsoft YaHei" w:hAnsi="Microsoft YaHei" w:hint="eastAsia"/>
+                <w:color w:val="333333"/>
+                <w:sz w:val="21"/>
+                <w:szCs w:val="21"/>
+              </w:rPr>
+              <w:t>JupyterLite</w:t>
+            </w:r>
+            <w:proofErr w:type="spellEnd"/>
+            <w:r>
+              <w:rPr>
+                <w:rFonts w:ascii="Microsoft YaHei" w:eastAsia="Microsoft YaHei" w:hAnsi="Microsoft YaHei" w:hint="eastAsia"/>
+                <w:color w:val="333333"/>
+                <w:sz w:val="21"/>
+                <w:szCs w:val="21"/>
+              </w:rPr>
+              <w:t xml:space="preserve"> environment, you'll need to download the required file to the local environment and then use the local path to the file as the </w:t>
+            </w:r>
+            <w:proofErr w:type="spellStart"/>
+            <w:r>
+              <w:rPr>
+                <w:rFonts w:ascii="Microsoft YaHei" w:eastAsia="Microsoft YaHei" w:hAnsi="Microsoft YaHei" w:hint="eastAsia"/>
+                <w:color w:val="333333"/>
+                <w:sz w:val="21"/>
+                <w:szCs w:val="21"/>
+              </w:rPr>
+              <w:t>CSV_path</w:t>
+            </w:r>
+            <w:proofErr w:type="spellEnd"/>
+            <w:r>
+              <w:rPr>
+                <w:rFonts w:ascii="Microsoft YaHei" w:eastAsia="Microsoft YaHei" w:hAnsi="Microsoft YaHei" w:hint="eastAsia"/>
+                <w:color w:val="333333"/>
+                <w:sz w:val="21"/>
+                <w:szCs w:val="21"/>
+              </w:rPr>
+              <w:t xml:space="preserve">. However, in case you are using </w:t>
+            </w:r>
+            <w:proofErr w:type="spellStart"/>
+            <w:r>
+              <w:rPr>
+                <w:rFonts w:ascii="Microsoft YaHei" w:eastAsia="Microsoft YaHei" w:hAnsi="Microsoft YaHei" w:hint="eastAsia"/>
+                <w:color w:val="333333"/>
+                <w:sz w:val="21"/>
+                <w:szCs w:val="21"/>
+              </w:rPr>
+              <w:t>JupyterLabs</w:t>
+            </w:r>
+            <w:proofErr w:type="spellEnd"/>
+            <w:r>
+              <w:rPr>
+                <w:rFonts w:ascii="Microsoft YaHei" w:eastAsia="Microsoft YaHei" w:hAnsi="Microsoft YaHei" w:hint="eastAsia"/>
+                <w:color w:val="333333"/>
+                <w:sz w:val="21"/>
+                <w:szCs w:val="21"/>
+              </w:rPr>
+              <w:t xml:space="preserve">, or any other Python compiler on your </w:t>
+            </w:r>
+            <w:r>
+              <w:rPr>
+                <w:rFonts w:ascii="Microsoft YaHei" w:eastAsia="Microsoft YaHei" w:hAnsi="Microsoft YaHei" w:hint="eastAsia"/>
+                <w:color w:val="333333"/>
+                <w:sz w:val="21"/>
+                <w:szCs w:val="21"/>
+              </w:rPr>
               <w:lastRenderedPageBreak/>
-              <w:t>local machine, you can use the URL of the required file directly as the CSV_path.</w:t>
+              <w:t xml:space="preserve">local machine, you can use the URL of the required file directly as the </w:t>
+            </w:r>
+            <w:proofErr w:type="spellStart"/>
+            <w:r>
+              <w:rPr>
+                <w:rFonts w:ascii="Microsoft YaHei" w:eastAsia="Microsoft YaHei" w:hAnsi="Microsoft YaHei" w:hint="eastAsia"/>
+                <w:color w:val="333333"/>
+                <w:sz w:val="21"/>
+                <w:szCs w:val="21"/>
+              </w:rPr>
+              <w:t>CSV_path</w:t>
+            </w:r>
+            <w:proofErr w:type="spellEnd"/>
+            <w:r>
+              <w:rPr>
+                <w:rFonts w:ascii="Microsoft YaHei" w:eastAsia="Microsoft YaHei" w:hAnsi="Microsoft YaHei" w:hint="eastAsia"/>
+                <w:color w:val="333333"/>
+                <w:sz w:val="21"/>
+                <w:szCs w:val="21"/>
+              </w:rPr>
+              <w:t>.</w:t>
             </w:r>
           </w:p>
         </w:tc>
@@ -2065,6 +2461,7 @@
                 <w:szCs w:val="21"/>
               </w:rPr>
             </w:pPr>
+            <w:proofErr w:type="spellStart"/>
             <w:r>
               <w:rPr>
                 <w:rStyle w:val="pln"/>
@@ -2092,6 +2489,7 @@
               </w:rPr>
               <w:t>head</w:t>
             </w:r>
+            <w:proofErr w:type="spellEnd"/>
             <w:r>
               <w:rPr>
                 <w:rStyle w:val="pun"/>
@@ -2267,6 +2665,7 @@
                 <w:szCs w:val="21"/>
               </w:rPr>
             </w:pPr>
+            <w:proofErr w:type="spellStart"/>
             <w:r>
               <w:rPr>
                 <w:rStyle w:val="pln"/>
@@ -2300,6 +2699,7 @@
               </w:rPr>
               <w:t>tail</w:t>
             </w:r>
+            <w:proofErr w:type="spellEnd"/>
             <w:r>
               <w:rPr>
                 <w:rStyle w:val="pun"/>
@@ -2506,6 +2906,7 @@
                 <w:szCs w:val="21"/>
               </w:rPr>
             </w:pPr>
+            <w:proofErr w:type="spellStart"/>
             <w:r>
               <w:rPr>
                 <w:rStyle w:val="pln"/>
@@ -2537,7 +2938,19 @@
                 <w:szCs w:val="20"/>
                 <w:bdr w:val="none" w:sz="0" w:space="0" w:color="auto" w:frame="1"/>
               </w:rPr>
-              <w:t xml:space="preserve">columns </w:t>
+              <w:t>columns</w:t>
+            </w:r>
+            <w:proofErr w:type="spellEnd"/>
+            <w:r>
+              <w:rPr>
+                <w:rStyle w:val="pln"/>
+                <w:rFonts w:ascii="Consolas" w:hAnsi="Consolas" w:cs="Courier New"/>
+                <w:color w:val="000000"/>
+                <w:sz w:val="20"/>
+                <w:szCs w:val="20"/>
+                <w:bdr w:val="none" w:sz="0" w:space="0" w:color="auto" w:frame="1"/>
+              </w:rPr>
+              <w:t xml:space="preserve"> </w:t>
             </w:r>
             <w:r>
               <w:rPr>
@@ -2621,8 +3034,19 @@
                 <w:sz w:val="21"/>
                 <w:szCs w:val="21"/>
               </w:rPr>
-              <w:t>Replace "?" with NaN</w:t>
-            </w:r>
+              <w:t xml:space="preserve">Replace "?" with </w:t>
+            </w:r>
+            <w:proofErr w:type="spellStart"/>
+            <w:r>
+              <w:rPr>
+                <w:rFonts w:ascii="Microsoft YaHei" w:eastAsia="Microsoft YaHei" w:hAnsi="Microsoft YaHei" w:hint="eastAsia"/>
+                <w:color w:val="333333"/>
+                <w:sz w:val="21"/>
+                <w:szCs w:val="21"/>
+              </w:rPr>
+              <w:t>NaN</w:t>
+            </w:r>
+            <w:proofErr w:type="spellEnd"/>
           </w:p>
         </w:tc>
         <w:tc>
@@ -2660,7 +3084,47 @@
                 <w:sz w:val="21"/>
                 <w:szCs w:val="21"/>
               </w:rPr>
-              <w:t>Replace the entries "?" with NaN entry from Numpy library</w:t>
+              <w:t xml:space="preserve">Replace the entries "?" with </w:t>
+            </w:r>
+            <w:proofErr w:type="spellStart"/>
+            <w:r>
+              <w:rPr>
+                <w:rFonts w:ascii="Microsoft YaHei" w:eastAsia="Microsoft YaHei" w:hAnsi="Microsoft YaHei" w:hint="eastAsia"/>
+                <w:color w:val="333333"/>
+                <w:sz w:val="21"/>
+                <w:szCs w:val="21"/>
+              </w:rPr>
+              <w:t>NaN</w:t>
+            </w:r>
+            <w:proofErr w:type="spellEnd"/>
+            <w:r>
+              <w:rPr>
+                <w:rFonts w:ascii="Microsoft YaHei" w:eastAsia="Microsoft YaHei" w:hAnsi="Microsoft YaHei" w:hint="eastAsia"/>
+                <w:color w:val="333333"/>
+                <w:sz w:val="21"/>
+                <w:szCs w:val="21"/>
+              </w:rPr>
+              <w:t xml:space="preserve"> entry from </w:t>
+            </w:r>
+            <w:proofErr w:type="spellStart"/>
+            <w:r>
+              <w:rPr>
+                <w:rFonts w:ascii="Microsoft YaHei" w:eastAsia="Microsoft YaHei" w:hAnsi="Microsoft YaHei" w:hint="eastAsia"/>
+                <w:color w:val="333333"/>
+                <w:sz w:val="21"/>
+                <w:szCs w:val="21"/>
+              </w:rPr>
+              <w:t>Numpy</w:t>
+            </w:r>
+            <w:proofErr w:type="spellEnd"/>
+            <w:r>
+              <w:rPr>
+                <w:rFonts w:ascii="Microsoft YaHei" w:eastAsia="Microsoft YaHei" w:hAnsi="Microsoft YaHei" w:hint="eastAsia"/>
+                <w:color w:val="333333"/>
+                <w:sz w:val="21"/>
+                <w:szCs w:val="21"/>
+              </w:rPr>
+              <w:t xml:space="preserve"> library</w:t>
             </w:r>
           </w:p>
         </w:tc>
@@ -2743,7 +3207,19 @@
                 <w:szCs w:val="20"/>
                 <w:bdr w:val="none" w:sz="0" w:space="0" w:color="auto" w:frame="1"/>
               </w:rPr>
-              <w:t xml:space="preserve"> df</w:t>
+              <w:t xml:space="preserve"> </w:t>
+            </w:r>
+            <w:proofErr w:type="spellStart"/>
+            <w:r>
+              <w:rPr>
+                <w:rStyle w:val="pln"/>
+                <w:rFonts w:ascii="Consolas" w:hAnsi="Consolas" w:cs="Courier New"/>
+                <w:color w:val="000000"/>
+                <w:sz w:val="20"/>
+                <w:szCs w:val="20"/>
+                <w:bdr w:val="none" w:sz="0" w:space="0" w:color="auto" w:frame="1"/>
+              </w:rPr>
+              <w:t>df</w:t>
             </w:r>
             <w:r>
               <w:rPr>
@@ -2767,6 +3243,7 @@
               </w:rPr>
               <w:t>replace</w:t>
             </w:r>
+            <w:proofErr w:type="spellEnd"/>
             <w:r>
               <w:rPr>
                 <w:rStyle w:val="pun"/>
@@ -2809,7 +3286,19 @@
                 <w:szCs w:val="20"/>
                 <w:bdr w:val="none" w:sz="0" w:space="0" w:color="auto" w:frame="1"/>
               </w:rPr>
-              <w:t xml:space="preserve"> np</w:t>
+              <w:t xml:space="preserve"> </w:t>
+            </w:r>
+            <w:proofErr w:type="spellStart"/>
+            <w:r>
+              <w:rPr>
+                <w:rStyle w:val="pln"/>
+                <w:rFonts w:ascii="Consolas" w:hAnsi="Consolas" w:cs="Courier New"/>
+                <w:color w:val="000000"/>
+                <w:sz w:val="20"/>
+                <w:szCs w:val="20"/>
+                <w:bdr w:val="none" w:sz="0" w:space="0" w:color="auto" w:frame="1"/>
+              </w:rPr>
+              <w:t>np</w:t>
             </w:r>
             <w:r>
               <w:rPr>
@@ -2833,6 +3322,7 @@
               </w:rPr>
               <w:t>nan</w:t>
             </w:r>
+            <w:proofErr w:type="spellEnd"/>
             <w:r>
               <w:rPr>
                 <w:rStyle w:val="pun"/>
@@ -2967,6 +3457,7 @@
                 <w:szCs w:val="21"/>
               </w:rPr>
             </w:pPr>
+            <w:proofErr w:type="spellStart"/>
             <w:r>
               <w:rPr>
                 <w:rStyle w:val="pln"/>
@@ -2994,6 +3485,7 @@
               </w:rPr>
               <w:t>dtypes</w:t>
             </w:r>
+            <w:proofErr w:type="spellEnd"/>
           </w:p>
         </w:tc>
       </w:tr>
@@ -3116,6 +3608,7 @@
                 <w:szCs w:val="21"/>
               </w:rPr>
             </w:pPr>
+            <w:proofErr w:type="spellStart"/>
             <w:r>
               <w:rPr>
                 <w:rStyle w:val="pln"/>
@@ -3144,6 +3637,7 @@
               </w:rPr>
               <w:t>describe</w:t>
             </w:r>
+            <w:proofErr w:type="spellEnd"/>
             <w:r>
               <w:rPr>
                 <w:rStyle w:val="pun"/>
@@ -3180,6 +3674,7 @@
               </w:rPr>
               <w:t xml:space="preserve"> </w:t>
             </w:r>
+            <w:proofErr w:type="spellStart"/>
             <w:r>
               <w:rPr>
                 <w:rStyle w:val="com"/>
@@ -3187,7 +3682,17 @@
                 <w:color w:val="880000"/>
                 <w:bdr w:val="none" w:sz="0" w:space="0" w:color="auto" w:frame="1"/>
               </w:rPr>
-              <w:t>df.describe(include="all")</w:t>
+              <w:t>df.describe</w:t>
+            </w:r>
+            <w:proofErr w:type="spellEnd"/>
+            <w:r>
+              <w:rPr>
+                <w:rStyle w:val="com"/>
+                <w:rFonts w:ascii="Consolas" w:hAnsi="Consolas"/>
+                <w:color w:val="880000"/>
+                <w:bdr w:val="none" w:sz="0" w:space="0" w:color="auto" w:frame="1"/>
+              </w:rPr>
+              <w:t>(include="all")</w:t>
             </w:r>
           </w:p>
           <w:p>
@@ -3471,6 +3976,7 @@
                 <w:szCs w:val="21"/>
               </w:rPr>
             </w:pPr>
+            <w:proofErr w:type="spellStart"/>
             <w:r>
               <w:rPr>
                 <w:rStyle w:val="pln"/>
@@ -3498,6 +4004,7 @@
               </w:rPr>
               <w:t>to_csv</w:t>
             </w:r>
+            <w:proofErr w:type="spellEnd"/>
             <w:r>
               <w:rPr>
                 <w:rStyle w:val="pun"/>
@@ -3622,7 +4129,21 @@
         <w:rPr>
           <w:rFonts w:ascii="Times New Roman" w:hAnsi="Times New Roman" w:cs="Times New Roman"/>
         </w:rPr>
-        <w:t>Use dataframe.dropna() – axis = 0 row, axis = 1 column</w:t>
+        <w:t xml:space="preserve">Use </w:t>
+      </w:r>
+      <w:proofErr w:type="spellStart"/>
+      <w:r>
+        <w:rPr>
+          <w:rFonts w:ascii="Times New Roman" w:hAnsi="Times New Roman" w:cs="Times New Roman"/>
+        </w:rPr>
+        <w:t>dataframe.dropna</w:t>
+      </w:r>
+      <w:proofErr w:type="spellEnd"/>
+      <w:r>
+        <w:rPr>
+          <w:rFonts w:ascii="Times New Roman" w:hAnsi="Times New Roman" w:cs="Times New Roman"/>
+        </w:rPr>
+        <w:t>() – axis = 0 row, axis = 1 column</w:t>
       </w:r>
     </w:p>
     <w:p>
@@ -3635,7 +4156,35 @@
         <w:rPr>
           <w:rFonts w:ascii="Times New Roman" w:hAnsi="Times New Roman" w:cs="Times New Roman"/>
         </w:rPr>
-        <w:t>Ex: df.dropna(subset = [“price”], axis = 0, inplace = True)</w:t>
+        <w:t xml:space="preserve">Ex: </w:t>
+      </w:r>
+      <w:proofErr w:type="spellStart"/>
+      <w:r>
+        <w:rPr>
+          <w:rFonts w:ascii="Times New Roman" w:hAnsi="Times New Roman" w:cs="Times New Roman"/>
+        </w:rPr>
+        <w:t>df.dropna</w:t>
+      </w:r>
+      <w:proofErr w:type="spellEnd"/>
+      <w:r>
+        <w:rPr>
+          <w:rFonts w:ascii="Times New Roman" w:hAnsi="Times New Roman" w:cs="Times New Roman"/>
+        </w:rPr>
+        <w:t xml:space="preserve">(subset = [“price”], axis = 0, </w:t>
+      </w:r>
+      <w:proofErr w:type="spellStart"/>
+      <w:r>
+        <w:rPr>
+          <w:rFonts w:ascii="Times New Roman" w:hAnsi="Times New Roman" w:cs="Times New Roman"/>
+        </w:rPr>
+        <w:t>inplace</w:t>
+      </w:r>
+      <w:proofErr w:type="spellEnd"/>
+      <w:r>
+        <w:rPr>
+          <w:rFonts w:ascii="Times New Roman" w:hAnsi="Times New Roman" w:cs="Times New Roman"/>
+        </w:rPr>
+        <w:t xml:space="preserve"> = True)</w:t>
       </w:r>
     </w:p>
     <w:p>
@@ -3661,7 +4210,49 @@
         <w:rPr>
           <w:rFonts w:ascii="Times New Roman" w:hAnsi="Times New Roman" w:cs="Times New Roman"/>
         </w:rPr>
-        <w:t>Use dataframe.replace(missing_value, new_value)</w:t>
+        <w:t xml:space="preserve">Use </w:t>
+      </w:r>
+      <w:proofErr w:type="spellStart"/>
+      <w:r>
+        <w:rPr>
+          <w:rFonts w:ascii="Times New Roman" w:hAnsi="Times New Roman" w:cs="Times New Roman"/>
+        </w:rPr>
+        <w:t>dataframe.replace</w:t>
+      </w:r>
+      <w:proofErr w:type="spellEnd"/>
+      <w:r>
+        <w:rPr>
+          <w:rFonts w:ascii="Times New Roman" w:hAnsi="Times New Roman" w:cs="Times New Roman"/>
+        </w:rPr>
+        <w:t>(</w:t>
+      </w:r>
+      <w:proofErr w:type="spellStart"/>
+      <w:r>
+        <w:rPr>
+          <w:rFonts w:ascii="Times New Roman" w:hAnsi="Times New Roman" w:cs="Times New Roman"/>
+        </w:rPr>
+        <w:t>missing_value</w:t>
+      </w:r>
+      <w:proofErr w:type="spellEnd"/>
+      <w:r>
+        <w:rPr>
+          <w:rFonts w:ascii="Times New Roman" w:hAnsi="Times New Roman" w:cs="Times New Roman"/>
+        </w:rPr>
+        <w:t xml:space="preserve">, </w:t>
+      </w:r>
+      <w:proofErr w:type="spellStart"/>
+      <w:r>
+        <w:rPr>
+          <w:rFonts w:ascii="Times New Roman" w:hAnsi="Times New Roman" w:cs="Times New Roman"/>
+        </w:rPr>
+        <w:t>new_value</w:t>
+      </w:r>
+      <w:proofErr w:type="spellEnd"/>
+      <w:r>
+        <w:rPr>
+          <w:rFonts w:ascii="Times New Roman" w:hAnsi="Times New Roman" w:cs="Times New Roman"/>
+        </w:rPr>
+        <w:t>)</w:t>
       </w:r>
     </w:p>
     <w:p>
@@ -3687,15 +4278,500 @@
         <w:rPr>
           <w:rFonts w:ascii="Times New Roman" w:hAnsi="Times New Roman" w:cs="Times New Roman"/>
         </w:rPr>
-        <w:t xml:space="preserve">Replace it in dataframe : </w:t>
-      </w:r>
+        <w:t xml:space="preserve">Replace it in </w:t>
+      </w:r>
+      <w:proofErr w:type="spellStart"/>
       <w:r>
         <w:rPr>
           <w:rFonts w:ascii="Times New Roman" w:hAnsi="Times New Roman" w:cs="Times New Roman"/>
         </w:rPr>
+        <w:t>dataframe</w:t>
+      </w:r>
+      <w:proofErr w:type="spellEnd"/>
+      <w:r>
+        <w:rPr>
+          <w:rFonts w:ascii="Times New Roman" w:hAnsi="Times New Roman" w:cs="Times New Roman"/>
+        </w:rPr>
+        <w:t xml:space="preserve"> : </w:t>
+      </w:r>
+      <w:r>
+        <w:rPr>
+          <w:rFonts w:ascii="Times New Roman" w:hAnsi="Times New Roman" w:cs="Times New Roman"/>
+        </w:rPr>
         <w:tab/>
-        <w:t>df[“nomalize-losses”].replace(np.nan, mean)</w:t>
-      </w:r>
+        <w:t>df[“</w:t>
+      </w:r>
+      <w:proofErr w:type="spellStart"/>
+      <w:r>
+        <w:rPr>
+          <w:rFonts w:ascii="Times New Roman" w:hAnsi="Times New Roman" w:cs="Times New Roman"/>
+        </w:rPr>
+        <w:t>nomalize</w:t>
+      </w:r>
+      <w:proofErr w:type="spellEnd"/>
+      <w:r>
+        <w:rPr>
+          <w:rFonts w:ascii="Times New Roman" w:hAnsi="Times New Roman" w:cs="Times New Roman"/>
+        </w:rPr>
+        <w:t>-losses”].replace(</w:t>
+      </w:r>
+      <w:proofErr w:type="spellStart"/>
+      <w:r>
+        <w:rPr>
+          <w:rFonts w:ascii="Times New Roman" w:hAnsi="Times New Roman" w:cs="Times New Roman"/>
+        </w:rPr>
+        <w:t>np.nan</w:t>
+      </w:r>
+      <w:proofErr w:type="spellEnd"/>
+      <w:r>
+        <w:rPr>
+          <w:rFonts w:ascii="Times New Roman" w:hAnsi="Times New Roman" w:cs="Times New Roman"/>
+        </w:rPr>
+        <w:t>, mean)</w:t>
+      </w:r>
+    </w:p>
+    <w:p>
+      <w:pPr>
+        <w:rPr>
+          <w:rFonts w:ascii="Times New Roman" w:hAnsi="Times New Roman" w:cs="Times New Roman"/>
+        </w:rPr>
+      </w:pPr>
+      <w:r>
+        <w:rPr>
+          <w:rFonts w:ascii="Times New Roman" w:hAnsi="Times New Roman" w:cs="Times New Roman"/>
+        </w:rPr>
+        <w:t>Simple Feature Scaling in Python</w:t>
+      </w:r>
+    </w:p>
+    <w:p>
+      <w:pPr>
+        <w:rPr>
+          <w:rFonts w:ascii="Times New Roman" w:hAnsi="Times New Roman" w:cs="Times New Roman"/>
+        </w:rPr>
+      </w:pPr>
+      <w:r>
+        <w:rPr>
+          <w:rFonts w:ascii="Times New Roman" w:hAnsi="Times New Roman" w:cs="Times New Roman"/>
+        </w:rPr>
+        <w:t>df[“length”] = df[“length”]/df[“length”].max()</w:t>
+      </w:r>
+    </w:p>
+    <w:p>
+      <w:pPr>
+        <w:rPr>
+          <w:rFonts w:ascii="Times New Roman" w:hAnsi="Times New Roman" w:cs="Times New Roman"/>
+        </w:rPr>
+      </w:pPr>
+      <w:r>
+        <w:rPr>
+          <w:rFonts w:ascii="Times New Roman" w:hAnsi="Times New Roman" w:cs="Times New Roman"/>
+        </w:rPr>
+        <w:t xml:space="preserve">bin = </w:t>
+      </w:r>
+      <w:proofErr w:type="spellStart"/>
+      <w:r>
+        <w:rPr>
+          <w:rFonts w:ascii="Times New Roman" w:hAnsi="Times New Roman" w:cs="Times New Roman"/>
+        </w:rPr>
+        <w:t>np.linspace</w:t>
+      </w:r>
+      <w:proofErr w:type="spellEnd"/>
+      <w:r>
+        <w:rPr>
+          <w:rFonts w:ascii="Times New Roman" w:hAnsi="Times New Roman" w:cs="Times New Roman"/>
+        </w:rPr>
+        <w:t>(min)df[‘price”]), max(df[“price”]),4)</w:t>
+      </w:r>
+    </w:p>
+    <w:p>
+      <w:pPr>
+        <w:rPr>
+          <w:rFonts w:ascii="Times New Roman" w:hAnsi="Times New Roman" w:cs="Times New Roman"/>
+        </w:rPr>
+      </w:pPr>
+      <w:r>
+        <w:rPr>
+          <w:rFonts w:ascii="Times New Roman" w:hAnsi="Times New Roman" w:cs="Times New Roman"/>
+        </w:rPr>
+        <w:t>df[“</w:t>
+      </w:r>
+      <w:proofErr w:type="spellStart"/>
+      <w:r>
+        <w:rPr>
+          <w:rFonts w:ascii="Times New Roman" w:hAnsi="Times New Roman" w:cs="Times New Roman"/>
+        </w:rPr>
+        <w:t>group_binned</w:t>
+      </w:r>
+      <w:proofErr w:type="spellEnd"/>
+      <w:r>
+        <w:rPr>
+          <w:rFonts w:ascii="Times New Roman" w:hAnsi="Times New Roman" w:cs="Times New Roman"/>
+        </w:rPr>
+        <w:t>”] = [“low”, “</w:t>
+      </w:r>
+      <w:proofErr w:type="spellStart"/>
+      <w:r>
+        <w:rPr>
+          <w:rFonts w:ascii="Times New Roman" w:hAnsi="Times New Roman" w:cs="Times New Roman"/>
+        </w:rPr>
+        <w:t>medium”,”high</w:t>
+      </w:r>
+      <w:proofErr w:type="spellEnd"/>
+      <w:r>
+        <w:rPr>
+          <w:rFonts w:ascii="Times New Roman" w:hAnsi="Times New Roman" w:cs="Times New Roman"/>
+        </w:rPr>
+        <w:t>”]</w:t>
+      </w:r>
+    </w:p>
+    <w:p>
+      <w:pPr>
+        <w:rPr>
+          <w:rFonts w:ascii="Times New Roman" w:hAnsi="Times New Roman" w:cs="Times New Roman"/>
+        </w:rPr>
+      </w:pPr>
+      <w:r>
+        <w:rPr>
+          <w:rFonts w:ascii="Times New Roman" w:hAnsi="Times New Roman" w:cs="Times New Roman"/>
+        </w:rPr>
+        <w:t>df[“</w:t>
+      </w:r>
+      <w:proofErr w:type="spellStart"/>
+      <w:r>
+        <w:rPr>
+          <w:rFonts w:ascii="Times New Roman" w:hAnsi="Times New Roman" w:cs="Times New Roman"/>
+        </w:rPr>
+        <w:t>price_binned</w:t>
+      </w:r>
+      <w:proofErr w:type="spellEnd"/>
+      <w:r>
+        <w:rPr>
+          <w:rFonts w:ascii="Times New Roman" w:hAnsi="Times New Roman" w:cs="Times New Roman"/>
+        </w:rPr>
+        <w:t xml:space="preserve">”] = </w:t>
+      </w:r>
+      <w:proofErr w:type="spellStart"/>
+      <w:r>
+        <w:rPr>
+          <w:rFonts w:ascii="Times New Roman" w:hAnsi="Times New Roman" w:cs="Times New Roman"/>
+        </w:rPr>
+        <w:t>pd.cut</w:t>
+      </w:r>
+      <w:proofErr w:type="spellEnd"/>
+      <w:r>
+        <w:rPr>
+          <w:rFonts w:ascii="Times New Roman" w:hAnsi="Times New Roman" w:cs="Times New Roman"/>
+        </w:rPr>
+        <w:t xml:space="preserve">(df[“price”], bin, label = </w:t>
+      </w:r>
+      <w:proofErr w:type="spellStart"/>
+      <w:r>
+        <w:rPr>
+          <w:rFonts w:ascii="Times New Roman" w:hAnsi="Times New Roman" w:cs="Times New Roman"/>
+        </w:rPr>
+        <w:t>group_name</w:t>
+      </w:r>
+      <w:proofErr w:type="spellEnd"/>
+      <w:r>
+        <w:rPr>
+          <w:rFonts w:ascii="Times New Roman" w:hAnsi="Times New Roman" w:cs="Times New Roman"/>
+        </w:rPr>
+        <w:t xml:space="preserve">, </w:t>
+      </w:r>
+      <w:proofErr w:type="spellStart"/>
+      <w:r>
+        <w:rPr>
+          <w:rFonts w:ascii="Times New Roman" w:hAnsi="Times New Roman" w:cs="Times New Roman"/>
+        </w:rPr>
+        <w:t>include_lowest</w:t>
+      </w:r>
+      <w:proofErr w:type="spellEnd"/>
+      <w:r>
+        <w:rPr>
+          <w:rFonts w:ascii="Times New Roman" w:hAnsi="Times New Roman" w:cs="Times New Roman"/>
+        </w:rPr>
+        <w:t>= True)</w:t>
+      </w:r>
+    </w:p>
+    <w:p>
+      <w:pPr>
+        <w:rPr>
+          <w:rFonts w:ascii="Times New Roman" w:hAnsi="Times New Roman" w:cs="Times New Roman"/>
+        </w:rPr>
+      </w:pPr>
+      <w:proofErr w:type="spellStart"/>
+      <w:r>
+        <w:rPr>
+          <w:rFonts w:ascii="Times New Roman" w:hAnsi="Times New Roman" w:cs="Times New Roman"/>
+        </w:rPr>
+        <w:lastRenderedPageBreak/>
+        <w:t>pandas.get_dummies</w:t>
+      </w:r>
+      <w:proofErr w:type="spellEnd"/>
+      <w:r>
+        <w:rPr>
+          <w:rFonts w:ascii="Times New Roman" w:hAnsi="Times New Roman" w:cs="Times New Roman"/>
+        </w:rPr>
+        <w:t>(df[“fuel”])</w:t>
+      </w:r>
+    </w:p>
+    <w:p>
+      <w:pPr>
+        <w:rPr>
+          <w:rFonts w:ascii="Times New Roman" w:hAnsi="Times New Roman" w:cs="Times New Roman"/>
+        </w:rPr>
+      </w:pPr>
+    </w:p>
+    <w:p>
+      <w:pPr>
+        <w:pStyle w:val="NormalWeb"/>
+        <w:numPr>
+          <w:ilvl w:val="0"/>
+          <w:numId w:val="20"/>
+        </w:numPr>
+        <w:shd w:val="clear" w:color="auto" w:fill="FFFFFF"/>
+        <w:spacing w:before="0" w:beforeAutospacing="0"/>
+        <w:rPr>
+          <w:color w:val="1F1F1F"/>
+        </w:rPr>
+      </w:pPr>
+      <w:r>
+        <w:rPr>
+          <w:color w:val="1F1F1F"/>
+        </w:rPr>
+        <w:t>Data formatting is critical for making data from various sources consistent and comparable.</w:t>
+      </w:r>
+    </w:p>
+    <w:p>
+      <w:pPr>
+        <w:pStyle w:val="NormalWeb"/>
+        <w:numPr>
+          <w:ilvl w:val="0"/>
+          <w:numId w:val="20"/>
+        </w:numPr>
+        <w:shd w:val="clear" w:color="auto" w:fill="FFFFFF"/>
+        <w:spacing w:before="0" w:beforeAutospacing="0"/>
+        <w:rPr>
+          <w:color w:val="1F1F1F"/>
+        </w:rPr>
+      </w:pPr>
+      <w:r>
+        <w:rPr>
+          <w:color w:val="1F1F1F"/>
+        </w:rPr>
+        <w:t>Master the techniques in Python to convert units of measurement, like transforming "city miles per gallon" to "city-liters per 100 kilometers" for ease of comparison and analysis.</w:t>
+      </w:r>
+    </w:p>
+    <w:p>
+      <w:pPr>
+        <w:pStyle w:val="NormalWeb"/>
+        <w:numPr>
+          <w:ilvl w:val="0"/>
+          <w:numId w:val="20"/>
+        </w:numPr>
+        <w:shd w:val="clear" w:color="auto" w:fill="FFFFFF"/>
+        <w:spacing w:before="0" w:beforeAutospacing="0"/>
+        <w:rPr>
+          <w:color w:val="1F1F1F"/>
+        </w:rPr>
+      </w:pPr>
+      <w:r>
+        <w:rPr>
+          <w:color w:val="1F1F1F"/>
+        </w:rPr>
+        <w:t>Acquire skills to identify and correct data types in Python, ensuring the data is accurately represented for subsequent statistical analyses.</w:t>
+      </w:r>
+    </w:p>
+    <w:p>
+      <w:pPr>
+        <w:pStyle w:val="NormalWeb"/>
+        <w:numPr>
+          <w:ilvl w:val="0"/>
+          <w:numId w:val="20"/>
+        </w:numPr>
+        <w:shd w:val="clear" w:color="auto" w:fill="FFFFFF"/>
+        <w:spacing w:before="0" w:beforeAutospacing="0"/>
+        <w:rPr>
+          <w:color w:val="1F1F1F"/>
+        </w:rPr>
+      </w:pPr>
+      <w:r>
+        <w:rPr>
+          <w:color w:val="1F1F1F"/>
+        </w:rPr>
+        <w:t>Data normalization helps make variables comparable and helps eliminate inherent biases in statistical models.</w:t>
+      </w:r>
+    </w:p>
+    <w:p>
+      <w:pPr>
+        <w:pStyle w:val="NormalWeb"/>
+        <w:numPr>
+          <w:ilvl w:val="0"/>
+          <w:numId w:val="20"/>
+        </w:numPr>
+        <w:shd w:val="clear" w:color="auto" w:fill="FFFFFF"/>
+        <w:spacing w:before="0" w:beforeAutospacing="0"/>
+        <w:rPr>
+          <w:color w:val="1F1F1F"/>
+        </w:rPr>
+      </w:pPr>
+      <w:r>
+        <w:rPr>
+          <w:color w:val="1F1F1F"/>
+        </w:rPr>
+        <w:t>You can apply Feature Scaling, Min-Max, and Z-Score to normalize data and apply each technique in Python using pandas’ methods.</w:t>
+      </w:r>
+    </w:p>
+    <w:p>
+      <w:pPr>
+        <w:pStyle w:val="NormalWeb"/>
+        <w:numPr>
+          <w:ilvl w:val="0"/>
+          <w:numId w:val="20"/>
+        </w:numPr>
+        <w:shd w:val="clear" w:color="auto" w:fill="FFFFFF"/>
+        <w:spacing w:before="0" w:beforeAutospacing="0"/>
+        <w:rPr>
+          <w:color w:val="1F1F1F"/>
+        </w:rPr>
+      </w:pPr>
+      <w:r>
+        <w:rPr>
+          <w:color w:val="1F1F1F"/>
+        </w:rPr>
+        <w:t>Binning is a method of data pre-processing to improve model accuracy and data visualization.</w:t>
+      </w:r>
+    </w:p>
+    <w:p>
+      <w:pPr>
+        <w:pStyle w:val="NormalWeb"/>
+        <w:numPr>
+          <w:ilvl w:val="0"/>
+          <w:numId w:val="20"/>
+        </w:numPr>
+        <w:shd w:val="clear" w:color="auto" w:fill="FFFFFF"/>
+        <w:spacing w:before="0" w:beforeAutospacing="0"/>
+        <w:rPr>
+          <w:color w:val="1F1F1F"/>
+        </w:rPr>
+      </w:pPr>
+      <w:r>
+        <w:rPr>
+          <w:color w:val="1F1F1F"/>
+        </w:rPr>
+        <w:t xml:space="preserve">Run binning techniques in Python using </w:t>
+      </w:r>
+      <w:proofErr w:type="spellStart"/>
+      <w:r>
+        <w:rPr>
+          <w:color w:val="1F1F1F"/>
+        </w:rPr>
+        <w:t>numpy's</w:t>
+      </w:r>
+      <w:proofErr w:type="spellEnd"/>
+      <w:r>
+        <w:rPr>
+          <w:color w:val="1F1F1F"/>
+        </w:rPr>
+        <w:t xml:space="preserve"> "</w:t>
+      </w:r>
+      <w:proofErr w:type="spellStart"/>
+      <w:r>
+        <w:rPr>
+          <w:color w:val="1F1F1F"/>
+        </w:rPr>
+        <w:t>linspace</w:t>
+      </w:r>
+      <w:proofErr w:type="spellEnd"/>
+      <w:r>
+        <w:rPr>
+          <w:color w:val="1F1F1F"/>
+        </w:rPr>
+        <w:t>" and pandas' "cut" methods, particularly for numerical variables like "price."</w:t>
+      </w:r>
+    </w:p>
+    <w:p>
+      <w:pPr>
+        <w:pStyle w:val="NormalWeb"/>
+        <w:numPr>
+          <w:ilvl w:val="0"/>
+          <w:numId w:val="20"/>
+        </w:numPr>
+        <w:shd w:val="clear" w:color="auto" w:fill="FFFFFF"/>
+        <w:spacing w:before="0" w:beforeAutospacing="0"/>
+        <w:rPr>
+          <w:color w:val="1F1F1F"/>
+        </w:rPr>
+      </w:pPr>
+      <w:r>
+        <w:rPr>
+          <w:color w:val="1F1F1F"/>
+        </w:rPr>
+        <w:t>Utilize histograms to visualize the distribution of binned data and gain insights into feature distributions.</w:t>
+      </w:r>
+    </w:p>
+    <w:p>
+      <w:pPr>
+        <w:pStyle w:val="NormalWeb"/>
+        <w:numPr>
+          <w:ilvl w:val="0"/>
+          <w:numId w:val="20"/>
+        </w:numPr>
+        <w:shd w:val="clear" w:color="auto" w:fill="FFFFFF"/>
+        <w:spacing w:before="0" w:beforeAutospacing="0"/>
+        <w:rPr>
+          <w:color w:val="1F1F1F"/>
+        </w:rPr>
+      </w:pPr>
+      <w:r>
+        <w:rPr>
+          <w:color w:val="1F1F1F"/>
+        </w:rPr>
+        <w:t>Statistical models generally require numerical inputs, making it necessary to convert categorical variables like "fuel type" into numerical formats.</w:t>
+      </w:r>
+    </w:p>
+    <w:p>
+      <w:pPr>
+        <w:pStyle w:val="NormalWeb"/>
+        <w:numPr>
+          <w:ilvl w:val="0"/>
+          <w:numId w:val="20"/>
+        </w:numPr>
+        <w:shd w:val="clear" w:color="auto" w:fill="FFFFFF"/>
+        <w:spacing w:before="0" w:beforeAutospacing="0"/>
+        <w:rPr>
+          <w:color w:val="1F1F1F"/>
+        </w:rPr>
+      </w:pPr>
+      <w:r>
+        <w:rPr>
+          <w:color w:val="1F1F1F"/>
+        </w:rPr>
+        <w:t xml:space="preserve">You can implement the one-hot encoding technique in Python using pandas’ </w:t>
+      </w:r>
+      <w:proofErr w:type="spellStart"/>
+      <w:r>
+        <w:rPr>
+          <w:rStyle w:val="Strong"/>
+          <w:rFonts w:ascii="unset" w:eastAsiaTheme="majorEastAsia" w:hAnsi="unset"/>
+          <w:color w:val="1F1F1F"/>
+        </w:rPr>
+        <w:t>get_dummies</w:t>
+      </w:r>
+      <w:proofErr w:type="spellEnd"/>
+      <w:r>
+        <w:rPr>
+          <w:color w:val="1F1F1F"/>
+        </w:rPr>
+        <w:t xml:space="preserve"> method to transform categorical variables into a format suitable for machine learning models.</w:t>
+      </w:r>
+    </w:p>
+    <w:p>
+      <w:pPr>
+        <w:rPr>
+          <w:rFonts w:ascii="Times New Roman" w:hAnsi="Times New Roman" w:cs="Times New Roman"/>
+        </w:rPr>
+      </w:pPr>
     </w:p>
     <w:sectPr>
       <w:pgSz w:w="12240" w:h="15840"/>
@@ -4953,6 +6029,155 @@
     </w:lvl>
   </w:abstractNum>
   <w:abstractNum w:abstractNumId="11" w15:restartNumberingAfterBreak="0">
+    <w:nsid w:val="54A3353A"/>
+    <w:multiLevelType w:val="multilevel"/>
+    <w:tmpl w:val="54DCE286"/>
+    <w:lvl w:ilvl="0">
+      <w:start w:val="1"/>
+      <w:numFmt w:val="bullet"/>
+      <w:lvlText w:val=""/>
+      <w:lvlJc w:val="left"/>
+      <w:pPr>
+        <w:tabs>
+          <w:tab w:val="num" w:pos="720"/>
+        </w:tabs>
+        <w:ind w:left="720" w:hanging="360"/>
+      </w:pPr>
+      <w:rPr>
+        <w:rFonts w:ascii="Symbol" w:hAnsi="Symbol" w:hint="default"/>
+        <w:sz w:val="20"/>
+      </w:rPr>
+    </w:lvl>
+    <w:lvl w:ilvl="1" w:tentative="1">
+      <w:start w:val="1"/>
+      <w:numFmt w:val="bullet"/>
+      <w:lvlText w:val=""/>
+      <w:lvlJc w:val="left"/>
+      <w:pPr>
+        <w:tabs>
+          <w:tab w:val="num" w:pos="1440"/>
+        </w:tabs>
+        <w:ind w:left="1440" w:hanging="360"/>
+      </w:pPr>
+      <w:rPr>
+        <w:rFonts w:ascii="Symbol" w:hAnsi="Symbol" w:hint="default"/>
+        <w:sz w:val="20"/>
+      </w:rPr>
+    </w:lvl>
+    <w:lvl w:ilvl="2" w:tentative="1">
+      <w:start w:val="1"/>
+      <w:numFmt w:val="bullet"/>
+      <w:lvlText w:val=""/>
+      <w:lvlJc w:val="left"/>
+      <w:pPr>
+        <w:tabs>
+          <w:tab w:val="num" w:pos="2160"/>
+        </w:tabs>
+        <w:ind w:left="2160" w:hanging="360"/>
+      </w:pPr>
+      <w:rPr>
+        <w:rFonts w:ascii="Symbol" w:hAnsi="Symbol" w:hint="default"/>
+        <w:sz w:val="20"/>
+      </w:rPr>
+    </w:lvl>
+    <w:lvl w:ilvl="3" w:tentative="1">
+      <w:start w:val="1"/>
+      <w:numFmt w:val="bullet"/>
+      <w:lvlText w:val=""/>
+      <w:lvlJc w:val="left"/>
+      <w:pPr>
+        <w:tabs>
+          <w:tab w:val="num" w:pos="2880"/>
+        </w:tabs>
+        <w:ind w:left="2880" w:hanging="360"/>
+      </w:pPr>
+      <w:rPr>
+        <w:rFonts w:ascii="Symbol" w:hAnsi="Symbol" w:hint="default"/>
+        <w:sz w:val="20"/>
+      </w:rPr>
+    </w:lvl>
+    <w:lvl w:ilvl="4" w:tentative="1">
+      <w:start w:val="1"/>
+      <w:numFmt w:val="bullet"/>
+      <w:lvlText w:val=""/>
+      <w:lvlJc w:val="left"/>
+      <w:pPr>
+        <w:tabs>
+          <w:tab w:val="num" w:pos="3600"/>
+        </w:tabs>
+        <w:ind w:left="3600" w:hanging="360"/>
+      </w:pPr>
+      <w:rPr>
+        <w:rFonts w:ascii="Symbol" w:hAnsi="Symbol" w:hint="default"/>
+        <w:sz w:val="20"/>
+      </w:rPr>
+    </w:lvl>
+    <w:lvl w:ilvl="5" w:tentative="1">
+      <w:start w:val="1"/>
+      <w:numFmt w:val="bullet"/>
+      <w:lvlText w:val=""/>
+      <w:lvlJc w:val="left"/>
+      <w:pPr>
+        <w:tabs>
+          <w:tab w:val="num" w:pos="4320"/>
+        </w:tabs>
+        <w:ind w:left="4320" w:hanging="360"/>
+      </w:pPr>
+      <w:rPr>
+        <w:rFonts w:ascii="Symbol" w:hAnsi="Symbol" w:hint="default"/>
+        <w:sz w:val="20"/>
+      </w:rPr>
+    </w:lvl>
+    <w:lvl w:ilvl="6" w:tentative="1">
+      <w:start w:val="1"/>
+      <w:numFmt w:val="bullet"/>
+      <w:lvlText w:val=""/>
+      <w:lvlJc w:val="left"/>
+      <w:pPr>
+        <w:tabs>
+          <w:tab w:val="num" w:pos="5040"/>
+        </w:tabs>
+        <w:ind w:left="5040" w:hanging="360"/>
+      </w:pPr>
+      <w:rPr>
+        <w:rFonts w:ascii="Symbol" w:hAnsi="Symbol" w:hint="default"/>
+        <w:sz w:val="20"/>
+      </w:rPr>
+    </w:lvl>
+    <w:lvl w:ilvl="7" w:tentative="1">
+      <w:start w:val="1"/>
+      <w:numFmt w:val="bullet"/>
+      <w:lvlText w:val=""/>
+      <w:lvlJc w:val="left"/>
+      <w:pPr>
+        <w:tabs>
+          <w:tab w:val="num" w:pos="5760"/>
+        </w:tabs>
+        <w:ind w:left="5760" w:hanging="360"/>
+      </w:pPr>
+      <w:rPr>
+        <w:rFonts w:ascii="Symbol" w:hAnsi="Symbol" w:hint="default"/>
+        <w:sz w:val="20"/>
+      </w:rPr>
+    </w:lvl>
+    <w:lvl w:ilvl="8" w:tentative="1">
+      <w:start w:val="1"/>
+      <w:numFmt w:val="bullet"/>
+      <w:lvlText w:val=""/>
+      <w:lvlJc w:val="left"/>
+      <w:pPr>
+        <w:tabs>
+          <w:tab w:val="num" w:pos="6480"/>
+        </w:tabs>
+        <w:ind w:left="6480" w:hanging="360"/>
+      </w:pPr>
+      <w:rPr>
+        <w:rFonts w:ascii="Symbol" w:hAnsi="Symbol" w:hint="default"/>
+        <w:sz w:val="20"/>
+      </w:rPr>
+    </w:lvl>
+  </w:abstractNum>
+  <w:abstractNum w:abstractNumId="12" w15:restartNumberingAfterBreak="0">
     <w:nsid w:val="56013280"/>
     <w:multiLevelType w:val="multilevel"/>
     <w:tmpl w:val="31CCBADC"/>
@@ -5065,7 +6290,7 @@
       </w:pPr>
     </w:lvl>
   </w:abstractNum>
-  <w:abstractNum w:abstractNumId="12" w15:restartNumberingAfterBreak="0">
+  <w:abstractNum w:abstractNumId="13" w15:restartNumberingAfterBreak="0">
     <w:nsid w:val="56EE293B"/>
     <w:multiLevelType w:val="multilevel"/>
     <w:tmpl w:val="E63E6782"/>
@@ -5178,7 +6403,7 @@
       </w:pPr>
     </w:lvl>
   </w:abstractNum>
-  <w:abstractNum w:abstractNumId="13" w15:restartNumberingAfterBreak="0">
+  <w:abstractNum w:abstractNumId="14" w15:restartNumberingAfterBreak="0">
     <w:nsid w:val="5E0125E2"/>
     <w:multiLevelType w:val="multilevel"/>
     <w:tmpl w:val="F0DCB2AA"/>
@@ -5291,7 +6516,7 @@
       </w:pPr>
     </w:lvl>
   </w:abstractNum>
-  <w:abstractNum w:abstractNumId="14" w15:restartNumberingAfterBreak="0">
+  <w:abstractNum w:abstractNumId="15" w15:restartNumberingAfterBreak="0">
     <w:nsid w:val="5FCC50FB"/>
     <w:multiLevelType w:val="multilevel"/>
     <w:tmpl w:val="FADEDF04"/>
@@ -5440,7 +6665,7 @@
       </w:rPr>
     </w:lvl>
   </w:abstractNum>
-  <w:abstractNum w:abstractNumId="15" w15:restartNumberingAfterBreak="0">
+  <w:abstractNum w:abstractNumId="16" w15:restartNumberingAfterBreak="0">
     <w:nsid w:val="605F6732"/>
     <w:multiLevelType w:val="multilevel"/>
     <w:tmpl w:val="8FAE952E"/>
@@ -5553,7 +6778,7 @@
       </w:pPr>
     </w:lvl>
   </w:abstractNum>
-  <w:abstractNum w:abstractNumId="16" w15:restartNumberingAfterBreak="0">
+  <w:abstractNum w:abstractNumId="17" w15:restartNumberingAfterBreak="0">
     <w:nsid w:val="6A77175E"/>
     <w:multiLevelType w:val="multilevel"/>
     <w:tmpl w:val="536267B8"/>
@@ -5666,7 +6891,7 @@
       </w:pPr>
     </w:lvl>
   </w:abstractNum>
-  <w:abstractNum w:abstractNumId="17" w15:restartNumberingAfterBreak="0">
+  <w:abstractNum w:abstractNumId="18" w15:restartNumberingAfterBreak="0">
     <w:nsid w:val="7AB66EF5"/>
     <w:multiLevelType w:val="multilevel"/>
     <w:tmpl w:val="DB0E4534"/>
@@ -5779,7 +7004,7 @@
       </w:pPr>
     </w:lvl>
   </w:abstractNum>
-  <w:abstractNum w:abstractNumId="18" w15:restartNumberingAfterBreak="0">
+  <w:abstractNum w:abstractNumId="19" w15:restartNumberingAfterBreak="0">
     <w:nsid w:val="7DB979D9"/>
     <w:multiLevelType w:val="multilevel"/>
     <w:tmpl w:val="73E8F3CC"/>
@@ -5893,7 +7118,7 @@
     </w:lvl>
   </w:abstractNum>
   <w:num w:numId="1">
-    <w:abstractNumId w:val="14"/>
+    <w:abstractNumId w:val="15"/>
   </w:num>
   <w:num w:numId="2">
     <w:abstractNumId w:val="2"/>
@@ -5905,13 +7130,13 @@
     <w:abstractNumId w:val="7"/>
   </w:num>
   <w:num w:numId="5">
-    <w:abstractNumId w:val="16"/>
+    <w:abstractNumId w:val="17"/>
   </w:num>
   <w:num w:numId="6">
     <w:abstractNumId w:val="6"/>
   </w:num>
   <w:num w:numId="7">
-    <w:abstractNumId w:val="17"/>
+    <w:abstractNumId w:val="18"/>
   </w:num>
   <w:num w:numId="8">
     <w:abstractNumId w:val="5"/>
@@ -5923,19 +7148,19 @@
     <w:abstractNumId w:val="0"/>
   </w:num>
   <w:num w:numId="11">
-    <w:abstractNumId w:val="15"/>
+    <w:abstractNumId w:val="16"/>
   </w:num>
   <w:num w:numId="12">
     <w:abstractNumId w:val="8"/>
   </w:num>
   <w:num w:numId="13">
-    <w:abstractNumId w:val="13"/>
+    <w:abstractNumId w:val="14"/>
   </w:num>
   <w:num w:numId="14">
-    <w:abstractNumId w:val="11"/>
+    <w:abstractNumId w:val="12"/>
   </w:num>
   <w:num w:numId="15">
-    <w:abstractNumId w:val="18"/>
+    <w:abstractNumId w:val="19"/>
   </w:num>
   <w:num w:numId="16">
     <w:abstractNumId w:val="9"/>
@@ -5947,7 +7172,10 @@
     <w:abstractNumId w:val="3"/>
   </w:num>
   <w:num w:numId="19">
-    <w:abstractNumId w:val="12"/>
+    <w:abstractNumId w:val="13"/>
+  </w:num>
+  <w:num w:numId="20">
+    <w:abstractNumId w:val="11"/>
   </w:num>
 </w:numbering>
 </file>

</xml_diff>